<commit_message>
FIX #17226 TIME 3:45 revert tinybutstrong version for locale date
</commit_message>
<xml_diff>
--- a/vendor/tinybutstrong/opentbs/demo/demo_ms_word.docx
+++ b/vendor/tinybutstrong/opentbs/demo/demo_ms_word.docx
@@ -1,6 +1,6 @@
 
 <file path=word/document.xml><?xml version="1.0" encoding="utf-8"?>
-<w:document xmlns:wpc="http://schemas.microsoft.com/office/word/2010/wordprocessingCanvas" xmlns:cx="http://schemas.microsoft.com/office/drawing/2014/chartex" xmlns:cx1="http://schemas.microsoft.com/office/drawing/2015/9/8/chartex" xmlns:cx2="http://schemas.microsoft.com/office/drawing/2015/10/21/chartex" xmlns:cx3="http://schemas.microsoft.com/office/drawing/2016/5/9/chartex" xmlns:cx4="http://schemas.microsoft.com/office/drawing/2016/5/10/chartex" xmlns:cx5="http://schemas.microsoft.com/office/drawing/2016/5/11/chartex" xmlns:cx6="http://schemas.microsoft.com/office/drawing/2016/5/12/chartex" xmlns:cx7="http://schemas.microsoft.com/office/drawing/2016/5/13/chartex" xmlns:cx8="http://schemas.microsoft.com/office/drawing/2016/5/14/chartex" xmlns:mc="http://schemas.openxmlformats.org/markup-compatibility/2006" xmlns:aink="http://schemas.microsoft.com/office/drawing/2016/ink" xmlns:am3d="http://schemas.microsoft.com/office/drawing/2017/model3d" xmlns:o="urn:schemas-microsoft-com:office:office" xmlns:r="http://schemas.openxmlformats.org/officeDocument/2006/relationships" xmlns:m="http://schemas.openxmlformats.org/officeDocument/2006/math" xmlns:v="urn:schemas-microsoft-com:vml" xmlns:wp14="http://schemas.microsoft.com/office/word/2010/wordprocessingDrawing" xmlns:wp="http://schemas.openxmlformats.org/drawingml/2006/wordprocessingDrawing" xmlns:w10="urn:schemas-microsoft-com:office:word" xmlns:w="http://schemas.openxmlformats.org/wordprocessingml/2006/main" xmlns:w14="http://schemas.microsoft.com/office/word/2010/wordml" xmlns:w15="http://schemas.microsoft.com/office/word/2012/wordml" xmlns:w16cid="http://schemas.microsoft.com/office/word/2016/wordml/cid" xmlns:w16se="http://schemas.microsoft.com/office/word/2015/wordml/symex" xmlns:wpg="http://schemas.microsoft.com/office/word/2010/wordprocessingGroup" xmlns:wpi="http://schemas.microsoft.com/office/word/2010/wordprocessingInk" xmlns:wne="http://schemas.microsoft.com/office/word/2006/wordml" xmlns:wps="http://schemas.microsoft.com/office/word/2010/wordprocessingShape" mc:Ignorable="w14 w15 w16se w16cid wp14">
+<w:document xmlns:wpc="http://schemas.microsoft.com/office/word/2010/wordprocessingCanvas" xmlns:mc="http://schemas.openxmlformats.org/markup-compatibility/2006" xmlns:o="urn:schemas-microsoft-com:office:office" xmlns:r="http://schemas.openxmlformats.org/officeDocument/2006/relationships" xmlns:m="http://schemas.openxmlformats.org/officeDocument/2006/math" xmlns:v="urn:schemas-microsoft-com:vml" xmlns:wp14="http://schemas.microsoft.com/office/word/2010/wordprocessingDrawing" xmlns:wp="http://schemas.openxmlformats.org/drawingml/2006/wordprocessingDrawing" xmlns:w10="urn:schemas-microsoft-com:office:word" xmlns:w="http://schemas.openxmlformats.org/wordprocessingml/2006/main" xmlns:w14="http://schemas.microsoft.com/office/word/2010/wordml" xmlns:wpg="http://schemas.microsoft.com/office/word/2010/wordprocessingGroup" xmlns:wpi="http://schemas.microsoft.com/office/word/2010/wordprocessingInk" xmlns:wne="http://schemas.microsoft.com/office/word/2006/wordml" xmlns:wps="http://schemas.microsoft.com/office/word/2010/wordprocessingShape" mc:Ignorable="w14 wp14">
   <w:body>
     <w:p>
       <w:pPr>
@@ -9,19 +9,11 @@
           <w:lang w:val="en-US"/>
         </w:rPr>
       </w:pPr>
-      <w:proofErr w:type="spellStart"/>
-      <w:r>
-        <w:rPr>
-          <w:lang w:val="en-US"/>
-        </w:rPr>
-        <w:t>OpenTBS</w:t>
-      </w:r>
-      <w:proofErr w:type="spellEnd"/>
-      <w:r>
-        <w:rPr>
-          <w:lang w:val="en-US"/>
-        </w:rPr>
-        <w:t xml:space="preserve"> demo</w:t>
+      <w:r>
+        <w:rPr>
+          <w:lang w:val="en-US"/>
+        </w:rPr>
+        <w:t>OpenTBS demo</w:t>
       </w:r>
     </w:p>
     <w:p>
@@ -64,21 +56,7 @@
         <w:rPr>
           <w:lang w:val="en-US"/>
         </w:rPr>
-        <w:t xml:space="preserve">This is a demo of the </w:t>
-      </w:r>
-      <w:proofErr w:type="spellStart"/>
-      <w:r>
-        <w:rPr>
-          <w:lang w:val="en-US"/>
-        </w:rPr>
-        <w:t>OpenTBS</w:t>
-      </w:r>
-      <w:proofErr w:type="spellEnd"/>
-      <w:r>
-        <w:rPr>
-          <w:lang w:val="en-US"/>
-        </w:rPr>
-        <w:t xml:space="preserve"> plugin.</w:t>
+        <w:t>This is a demo of the OpenTBS plugin.</w:t>
       </w:r>
       <w:r>
         <w:rPr>
@@ -161,23 +139,7 @@
           <w:color w:val="800000"/>
           <w:lang w:val="en-US"/>
         </w:rPr>
-        <w:t xml:space="preserve">Some revision formats, spelling errors and grammar errors in your template may split TBS tags in an invisible way.  Such split TBS tags are quite often not recognized by </w:t>
-      </w:r>
-      <w:proofErr w:type="spellStart"/>
-      <w:r>
-        <w:rPr>
-          <w:color w:val="800000"/>
-          <w:lang w:val="en-US"/>
-        </w:rPr>
-        <w:t>OpenTBS</w:t>
-      </w:r>
-      <w:proofErr w:type="spellEnd"/>
-      <w:r>
-        <w:rPr>
-          <w:color w:val="800000"/>
-          <w:lang w:val="en-US"/>
-        </w:rPr>
-        <w:t xml:space="preserve">, they remain not merged. You can clean-up a split TBS tag by select it, then cut, and then do </w:t>
+        <w:t xml:space="preserve">Some revision formats, spelling errors and grammar errors in your template may split TBS tags in an invisible way.  Such split TBS tags are quite often not recognized by OpenTBS, they remain not merged. You can clean-up a split TBS tag by select it, then cut, and then do </w:t>
       </w:r>
       <w:r>
         <w:rPr>
@@ -194,64 +156,38 @@
         </w:rPr>
         <w:t xml:space="preserve">. You can also clean-up split TBS tags using the </w:t>
       </w:r>
-      <w:proofErr w:type="spellStart"/>
       <w:r>
         <w:rPr>
           <w:i/>
           <w:color w:val="800000"/>
           <w:lang w:val="en-US"/>
         </w:rPr>
-        <w:t>OpenTBS</w:t>
-      </w:r>
-      <w:proofErr w:type="spellEnd"/>
+        <w:t xml:space="preserve">OpenTBS add-in for </w:t>
+      </w:r>
+      <w:proofErr w:type="spellStart"/>
       <w:r>
         <w:rPr>
           <w:i/>
           <w:color w:val="800000"/>
           <w:lang w:val="en-US"/>
         </w:rPr>
-        <w:t xml:space="preserve"> add-in for </w:t>
-      </w:r>
-      <w:proofErr w:type="spellStart"/>
+        <w:t>Ms</w:t>
+      </w:r>
+      <w:proofErr w:type="spellEnd"/>
       <w:r>
         <w:rPr>
           <w:i/>
           <w:color w:val="800000"/>
           <w:lang w:val="en-US"/>
         </w:rPr>
-        <w:t>Ms</w:t>
-      </w:r>
-      <w:proofErr w:type="spellEnd"/>
-      <w:r>
-        <w:rPr>
-          <w:i/>
+        <w:t xml:space="preserve"> Word</w:t>
+      </w:r>
+      <w:r>
+        <w:rPr>
           <w:color w:val="800000"/>
           <w:lang w:val="en-US"/>
         </w:rPr>
-        <w:t xml:space="preserve"> Word</w:t>
-      </w:r>
-      <w:r>
-        <w:rPr>
-          <w:color w:val="800000"/>
-          <w:lang w:val="en-US"/>
-        </w:rPr>
-        <w:t xml:space="preserve"> given with the </w:t>
-      </w:r>
-      <w:proofErr w:type="spellStart"/>
-      <w:r>
-        <w:rPr>
-          <w:color w:val="800000"/>
-          <w:lang w:val="en-US"/>
-        </w:rPr>
-        <w:t>OpenTBS</w:t>
-      </w:r>
-      <w:proofErr w:type="spellEnd"/>
-      <w:r>
-        <w:rPr>
-          <w:color w:val="800000"/>
-          <w:lang w:val="en-US"/>
-        </w:rPr>
-        <w:t xml:space="preserve"> package.</w:t>
+        <w:t xml:space="preserve"> given with the OpenTBS package.</w:t>
       </w:r>
     </w:p>
     <w:p>
@@ -313,7 +249,16 @@
           <w:color w:val="800000"/>
           <w:lang w:val="en-US"/>
         </w:rPr>
-        <w:t xml:space="preserve">Headers and footers are saved in separated sub-files too. But </w:t>
+        <w:t>Headers and footers are saved in separated sub-files too</w:t>
+      </w:r>
+      <w:bookmarkStart w:id="0" w:name="_GoBack"/>
+      <w:bookmarkEnd w:id="0"/>
+      <w:r>
+        <w:rPr>
+          <w:color w:val="800000"/>
+          <w:lang w:val="en-US"/>
+        </w:rPr>
+        <w:t>. But OpenTBS automatically load those files for you, and thus “</w:t>
       </w:r>
       <w:proofErr w:type="spellStart"/>
       <w:r>
@@ -321,7 +266,7 @@
           <w:color w:val="800000"/>
           <w:lang w:val="en-US"/>
         </w:rPr>
-        <w:t>OpenTBS</w:t>
+        <w:t>onload</w:t>
       </w:r>
       <w:proofErr w:type="spellEnd"/>
       <w:r>
@@ -329,7 +274,7 @@
           <w:color w:val="800000"/>
           <w:lang w:val="en-US"/>
         </w:rPr>
-        <w:t xml:space="preserve"> automatically load those files for you, and thus “onload” and “</w:t>
+        <w:t>” and “</w:t>
       </w:r>
       <w:proofErr w:type="spellStart"/>
       <w:r>
@@ -371,25 +316,16 @@
           <w:lang w:val="en-US"/>
         </w:rPr>
       </w:pPr>
+      <w:r>
+        <w:rPr>
+          <w:noProof/>
+          <w:lang w:val="en-US"/>
+        </w:rPr>
+        <w:t>Merge data with a Chart</w:t>
+      </w:r>
     </w:p>
     <w:p>
       <w:pPr>
-        <w:pStyle w:val="Titre2"/>
-        <w:rPr>
-          <w:noProof/>
-          <w:lang w:val="en-US"/>
-        </w:rPr>
-      </w:pPr>
-      <w:r>
-        <w:rPr>
-          <w:noProof/>
-          <w:lang w:val="en-US"/>
-        </w:rPr>
-        <w:t>Merge data with a Chart</w:t>
-      </w:r>
-    </w:p>
-    <w:p>
-      <w:pPr>
         <w:spacing w:before="200"/>
         <w:jc w:val="center"/>
         <w:rPr>
@@ -402,14 +338,14 @@
           <w:lang w:eastAsia="fr-FR"/>
         </w:rPr>
         <w:drawing>
-          <wp:inline distT="0" distB="0" distL="0" distR="0" wp14:anchorId="61502F0C" wp14:editId="5C29D7B1">
+          <wp:inline distT="0" distB="0" distL="0" distR="0">
             <wp:extent cx="4772025" cy="2181225"/>
             <wp:effectExtent l="57150" t="19050" r="47625" b="85725"/>
             <wp:docPr id="2" name="Graphique 2" descr="This is just a nice chart" title="a nice chart"/>
             <wp:cNvGraphicFramePr/>
             <a:graphic xmlns:a="http://schemas.openxmlformats.org/drawingml/2006/main">
               <a:graphicData uri="http://schemas.openxmlformats.org/drawingml/2006/chart">
-                <c:chart xmlns:c="http://schemas.openxmlformats.org/drawingml/2006/chart" xmlns:r="http://schemas.openxmlformats.org/officeDocument/2006/relationships" r:id="rId8"/>
+                <c:chart xmlns:c="http://schemas.openxmlformats.org/drawingml/2006/chart" xmlns:r="http://schemas.openxmlformats.org/officeDocument/2006/relationships" r:id="rId9"/>
               </a:graphicData>
             </a:graphic>
           </wp:inline>
@@ -442,33 +378,7 @@
           <w:lang w:val="en-US"/>
         </w:rPr>
         <w:lastRenderedPageBreak/>
-        <w:t xml:space="preserve">Merge data </w:t>
-      </w:r>
-      <w:r>
-        <w:rPr>
-          <w:rFonts w:asciiTheme="majorHAnsi" w:eastAsiaTheme="majorEastAsia" w:hAnsiTheme="majorHAnsi" w:cstheme="majorBidi"/>
-          <w:b/>
-          <w:bCs/>
-          <w:noProof/>
-          <w:color w:val="4F81BD" w:themeColor="accent1"/>
-          <w:sz w:val="26"/>
-          <w:szCs w:val="26"/>
-          <w:lang w:val="en-US"/>
-        </w:rPr>
-        <w:t xml:space="preserve">on the rows of </w:t>
-      </w:r>
-      <w:r>
-        <w:rPr>
-          <w:rFonts w:asciiTheme="majorHAnsi" w:eastAsiaTheme="majorEastAsia" w:hAnsiTheme="majorHAnsi" w:cstheme="majorBidi"/>
-          <w:b/>
-          <w:bCs/>
-          <w:noProof/>
-          <w:color w:val="4F81BD" w:themeColor="accent1"/>
-          <w:sz w:val="26"/>
-          <w:szCs w:val="26"/>
-          <w:lang w:val="en-US"/>
-        </w:rPr>
-        <w:t xml:space="preserve"> a table</w:t>
+        <w:t>Merge data with a table</w:t>
       </w:r>
     </w:p>
     <w:tbl>
@@ -714,21 +624,7 @@
           <w:noProof/>
           <w:lang w:val="en-US"/>
         </w:rPr>
-        <w:t xml:space="preserve"> data in colu</w:t>
-      </w:r>
-      <w:r>
-        <w:rPr>
-          <w:noProof/>
-          <w:lang w:val="en-US"/>
-        </w:rPr>
-        <w:t>m</w:t>
-      </w:r>
-      <w:r>
-        <w:rPr>
-          <w:noProof/>
-          <w:lang w:val="en-US"/>
-        </w:rPr>
-        <w:t>ns</w:t>
+        <w:t xml:space="preserve"> data in colmuns</w:t>
       </w:r>
     </w:p>
     <w:tbl>
@@ -969,215 +865,6 @@
           <w:noProof/>
           <w:lang w:val="en-US"/>
         </w:rPr>
-        <w:t xml:space="preserve">Delete columns </w:t>
-      </w:r>
-      <w:r>
-        <w:rPr>
-          <w:noProof/>
-          <w:lang w:val="en-US"/>
-        </w:rPr>
-        <w:t>in a table</w:t>
-      </w:r>
-    </w:p>
-    <w:tbl>
-      <w:tblPr>
-        <w:tblW w:w="9781" w:type="dxa"/>
-        <w:tblInd w:w="392" w:type="dxa"/>
-        <w:tblBorders>
-          <w:top w:val="single" w:sz="4" w:space="0" w:color="auto"/>
-          <w:left w:val="single" w:sz="4" w:space="0" w:color="auto"/>
-          <w:bottom w:val="single" w:sz="4" w:space="0" w:color="auto"/>
-          <w:right w:val="single" w:sz="4" w:space="0" w:color="auto"/>
-          <w:insideH w:val="single" w:sz="4" w:space="0" w:color="auto"/>
-          <w:insideV w:val="single" w:sz="4" w:space="0" w:color="auto"/>
-        </w:tblBorders>
-        <w:tblLayout w:type="fixed"/>
-        <w:tblLook w:val="01E0" w:firstRow="1" w:lastRow="1" w:firstColumn="1" w:lastColumn="1" w:noHBand="0" w:noVBand="0"/>
-      </w:tblPr>
-      <w:tblGrid>
-        <w:gridCol w:w="2410"/>
-        <w:gridCol w:w="2693"/>
-        <w:gridCol w:w="1843"/>
-        <w:gridCol w:w="2835"/>
-      </w:tblGrid>
-      <w:tr>
-        <w:trPr>
-          <w:trHeight w:hRule="exact" w:val="340"/>
-        </w:trPr>
-        <w:tc>
-          <w:tcPr>
-            <w:tcW w:w="2410" w:type="dxa"/>
-            <w:shd w:val="clear" w:color="auto" w:fill="C0C0C0"/>
-          </w:tcPr>
-          <w:p>
-            <w:pPr>
-              <w:jc w:val="center"/>
-              <w:rPr>
-                <w:b/>
-                <w:noProof/>
-                <w:lang w:val="en-US"/>
-              </w:rPr>
-            </w:pPr>
-            <w:r>
-              <w:rPr>
-                <w:b/>
-                <w:noProof/>
-                <w:lang w:val="en-US"/>
-              </w:rPr>
-              <w:t>Rank</w:t>
-            </w:r>
-          </w:p>
-        </w:tc>
-        <w:tc>
-          <w:tcPr>
-            <w:tcW w:w="2693" w:type="dxa"/>
-            <w:shd w:val="clear" w:color="auto" w:fill="C0C0C0"/>
-            <w:vAlign w:val="center"/>
-          </w:tcPr>
-          <w:p>
-            <w:pPr>
-              <w:jc w:val="center"/>
-              <w:rPr>
-                <w:b/>
-                <w:noProof/>
-                <w:lang w:val="en-US"/>
-              </w:rPr>
-            </w:pPr>
-            <w:r>
-              <w:rPr>
-                <w:b/>
-                <w:noProof/>
-                <w:lang w:val="en-US"/>
-              </w:rPr>
-              <w:t>First Name</w:t>
-            </w:r>
-          </w:p>
-        </w:tc>
-        <w:tc>
-          <w:tcPr>
-            <w:tcW w:w="1843" w:type="dxa"/>
-            <w:shd w:val="clear" w:color="auto" w:fill="C0C0C0"/>
-            <w:vAlign w:val="center"/>
-          </w:tcPr>
-          <w:p>
-            <w:pPr>
-              <w:jc w:val="center"/>
-              <w:rPr>
-                <w:b/>
-                <w:noProof/>
-                <w:lang w:val="en-US"/>
-              </w:rPr>
-            </w:pPr>
-            <w:r>
-              <w:rPr>
-                <w:b/>
-                <w:noProof/>
-                <w:lang w:val="en-US"/>
-              </w:rPr>
-              <w:t>Name</w:t>
-            </w:r>
-          </w:p>
-        </w:tc>
-        <w:tc>
-          <w:tcPr>
-            <w:tcW w:w="2835" w:type="dxa"/>
-            <w:shd w:val="clear" w:color="auto" w:fill="C0C0C0"/>
-            <w:vAlign w:val="center"/>
-          </w:tcPr>
-          <w:p>
-            <w:pPr>
-              <w:jc w:val="center"/>
-              <w:rPr>
-                <w:b/>
-                <w:noProof/>
-                <w:lang w:val="en-US"/>
-              </w:rPr>
-            </w:pPr>
-            <w:r>
-              <w:rPr>
-                <w:b/>
-                <w:noProof/>
-                <w:lang w:val="en-US"/>
-              </w:rPr>
-              <w:t>Membership number</w:t>
-            </w:r>
-          </w:p>
-        </w:tc>
-      </w:tr>
-      <w:tr>
-        <w:tc>
-          <w:tcPr>
-            <w:tcW w:w="2410" w:type="dxa"/>
-            <w:vAlign w:val="center"/>
-          </w:tcPr>
-          <w:p>
-            <w:pPr>
-              <w:rPr>
-                <w:noProof/>
-                <w:lang w:val="en-US"/>
-              </w:rPr>
-            </w:pPr>
-          </w:p>
-        </w:tc>
-        <w:tc>
-          <w:tcPr>
-            <w:tcW w:w="2693" w:type="dxa"/>
-            <w:vAlign w:val="center"/>
-          </w:tcPr>
-          <w:p>
-            <w:pPr>
-              <w:rPr>
-                <w:noProof/>
-                <w:lang w:val="en-US"/>
-              </w:rPr>
-            </w:pPr>
-          </w:p>
-        </w:tc>
-        <w:tc>
-          <w:tcPr>
-            <w:tcW w:w="1843" w:type="dxa"/>
-            <w:vAlign w:val="center"/>
-          </w:tcPr>
-          <w:p>
-            <w:pPr>
-              <w:rPr>
-                <w:noProof/>
-                <w:lang w:val="en-US"/>
-              </w:rPr>
-            </w:pPr>
-          </w:p>
-        </w:tc>
-        <w:tc>
-          <w:tcPr>
-            <w:tcW w:w="2835" w:type="dxa"/>
-            <w:vAlign w:val="center"/>
-          </w:tcPr>
-          <w:p>
-            <w:pPr>
-              <w:rPr>
-                <w:noProof/>
-                <w:lang w:val="en-US"/>
-              </w:rPr>
-            </w:pPr>
-          </w:p>
-        </w:tc>
-      </w:tr>
-    </w:tbl>
-    <w:p>
-      <w:pPr>
-        <w:pStyle w:val="Titre2"/>
-        <w:pageBreakBefore/>
-        <w:rPr>
-          <w:noProof/>
-          <w:lang w:val="en-US"/>
-        </w:rPr>
-      </w:pPr>
-      <w:r>
-        <w:rPr>
-          <w:noProof/>
-          <w:lang w:val="en-US"/>
-        </w:rPr>
-        <w:lastRenderedPageBreak/>
         <w:t>Merge or delete bullets and numberings</w:t>
       </w:r>
     </w:p>
@@ -1259,16 +946,7 @@
         <w:rPr>
           <w:lang w:val="en-US"/>
         </w:rPr>
-        <w:t xml:space="preserve">But numbering will be automatically arranged by </w:t>
-      </w:r>
-      <w:r>
-        <w:t>Ms</w:t>
-      </w:r>
-      <w:r>
-        <w:t> </w:t>
-      </w:r>
-      <w:r>
-        <w:t>Word</w:t>
+        <w:t>But numbering will be automatically arranged by Ms Word</w:t>
       </w:r>
     </w:p>
     <w:p>
@@ -1365,23 +1043,98 @@
       </w:pPr>
       <w:r>
         <w:rPr>
+          <w:lang w:val="en-US"/>
+        </w:rPr>
+        <w:t>As you can see</w:t>
+      </w:r>
+    </w:p>
+    <w:p>
+      <w:pPr>
+        <w:pStyle w:val="Titre2"/>
+        <w:rPr>
+          <w:lang w:val="en-US"/>
+        </w:rPr>
+      </w:pPr>
+      <w:r>
+        <w:rPr>
+          <w:noProof/>
+          <w:lang w:val="en-US"/>
+        </w:rPr>
+        <w:t>Merge</w:t>
+      </w:r>
+      <w:r>
+        <w:rPr>
+          <w:lang w:val="en-US"/>
+        </w:rPr>
+        <w:t xml:space="preserve"> or delete a part of the text</w:t>
+      </w:r>
+    </w:p>
+    <w:p>
+      <w:pPr>
+        <w:rPr>
+          <w:lang w:val="en-US"/>
+        </w:rPr>
+      </w:pPr>
+      <w:r>
+        <w:rPr>
+          <w:lang w:val="en-US"/>
+        </w:rPr>
+        <w:t>As you can see, this part of the text contains three paragraphs, including the title.</w:t>
+      </w:r>
+    </w:p>
+    <w:p>
+      <w:pPr>
+        <w:rPr>
+          <w:lang w:val="en-US"/>
+        </w:rPr>
+      </w:pPr>
+      <w:r>
+        <w:rPr>
+          <w:lang w:val="en-US"/>
+        </w:rPr>
+        <w:t xml:space="preserve">So you can delete the part using this: </w:t>
+      </w:r>
+      <w:r>
+        <w:rPr>
+          <w:noProof/>
+          <w:lang w:val="en-US"/>
+        </w:rPr>
+        <w:t>[onload;block=tbs:p+tbs:p+(tbs:p);when [var.x_delete]=0]</w:t>
+      </w:r>
+      <w:r>
+        <w:rPr>
+          <w:lang w:val="en-US"/>
+        </w:rPr>
+        <w:t>.</w:t>
+      </w:r>
+    </w:p>
+    <w:p>
+      <w:pPr>
+        <w:pStyle w:val="Titre2"/>
+        <w:rPr>
+          <w:noProof/>
+          <w:lang w:val="en-US"/>
+        </w:rPr>
+      </w:pPr>
+      <w:r>
+        <w:rPr>
           <w:noProof/>
           <w:lang w:eastAsia="fr-FR"/>
         </w:rPr>
         <mc:AlternateContent>
           <mc:Choice Requires="wps">
             <w:drawing>
-              <wp:anchor distT="0" distB="0" distL="114300" distR="114300" simplePos="0" relativeHeight="251661312" behindDoc="0" locked="0" layoutInCell="0" allowOverlap="1" wp14:anchorId="4C449690" wp14:editId="36E2DA89">
+              <wp:anchor distT="0" distB="0" distL="114300" distR="114300" simplePos="0" relativeHeight="251659264" behindDoc="0" locked="0" layoutInCell="0" allowOverlap="1">
                 <wp:simplePos x="0" y="0"/>
                 <wp:positionH relativeFrom="margin">
-                  <wp:posOffset>2642553</wp:posOffset>
+                  <wp:posOffset>2919095</wp:posOffset>
                 </wp:positionH>
-                <wp:positionV relativeFrom="paragraph">
-                  <wp:posOffset>33338</wp:posOffset>
+                <wp:positionV relativeFrom="page">
+                  <wp:posOffset>3505200</wp:posOffset>
                 </wp:positionV>
-                <wp:extent cx="781200" cy="4554000"/>
-                <wp:effectExtent l="0" t="318" r="0" b="0"/>
-                <wp:wrapNone/>
+                <wp:extent cx="704850" cy="4552950"/>
+                <wp:effectExtent l="0" t="0" r="0" b="0"/>
+                <wp:wrapTopAndBottom/>
                 <wp:docPr id="306" name="Forme automatique 2"/>
                 <wp:cNvGraphicFramePr>
                   <a:graphicFrameLocks xmlns:a="http://schemas.openxmlformats.org/drawingml/2006/main"/>
@@ -1395,7 +1148,7 @@
                       <wps:spPr bwMode="auto">
                         <a:xfrm rot="5400000">
                           <a:off x="0" y="0"/>
-                          <a:ext cx="781200" cy="4554000"/>
+                          <a:ext cx="704850" cy="4552950"/>
                         </a:xfrm>
                         <a:prstGeom prst="bracePair">
                           <a:avLst>
@@ -1408,6 +1161,7 @@
                             <a:lumOff val="60000"/>
                           </a:schemeClr>
                         </a:solidFill>
+                        <a:extLst/>
                       </wps:spPr>
                       <wps:txbx>
                         <w:txbxContent>
@@ -1441,21 +1195,7 @@
                                 <w:noProof/>
                                 <w:lang w:val="en-US"/>
                               </w:rPr>
-                              <w:t>[onload;block=</w:t>
-                            </w:r>
-                            <w:r>
-                              <w:rPr>
-                                <w:noProof/>
-                                <w:lang w:val="en-US"/>
-                              </w:rPr>
-                              <w:t>tbs:draw</w:t>
-                            </w:r>
-                            <w:r>
-                              <w:rPr>
-                                <w:noProof/>
-                                <w:lang w:val="en-US"/>
-                              </w:rPr>
-                              <w:t>;when [var.x_delete]=0]</w:t>
+                              <w:t>[onload;block=mc:AlternateContent;when [var.x_delete]=0]</w:t>
                             </w:r>
                           </w:p>
                         </w:txbxContent>
@@ -1477,7 +1217,7 @@
           </mc:Choice>
           <mc:Fallback>
             <w:pict>
-              <v:shapetype w14:anchorId="4C449690" id="_x0000_t186" coordsize="21600,21600" o:spt="186" adj="1800" path="m@9,nfqx@0@0l@0@7qy0@4@0@8l@0@6qy@9,21600em@10,nfqx@5@0l@5@7qy21600@4@5@8l@5@6qy@10,21600em@9,nsqx@0@0l@0@7qy0@4@0@8l@0@6qy@9,21600l@10,21600qx@5@6l@5@8qy21600@4@5@7l@5@0qy@10,xe" filled="f">
+              <v:shapetype id="_x0000_t186" coordsize="21600,21600" o:spt="186" adj="1800" path="m@9,nfqx@0@0l@0@7qy0@4@0@8l@0@6qy@9,21600em@10,nfqx@5@0l@5@7qy21600@4@5@8l@5@6qy@10,21600em@9,nsqx@0@0l@0@7qy0@4@0@8l@0@6qy@9,21600l@10,21600qx@5@6l@5@8qy21600@4@5@7l@5@0qy@10,xe" filled="f">
                 <v:formulas>
                   <v:f eqn="val #0"/>
                   <v:f eqn="val width"/>
@@ -1500,7 +1240,7 @@
                   <v:h position="topLeft,#0" switch="" yrange="0,5400"/>
                 </v:handles>
               </v:shapetype>
-              <v:shape id="Forme automatique 2" o:spid="_x0000_s1026" type="#_x0000_t186" style="position:absolute;left:0;text-align:left;margin-left:208.1pt;margin-top:2.65pt;width:61.5pt;height:358.6pt;rotation:90;z-index:251661312;visibility:visible;mso-wrap-style:square;mso-width-percent:0;mso-height-percent:0;mso-wrap-distance-left:9pt;mso-wrap-distance-top:0;mso-wrap-distance-right:9pt;mso-wrap-distance-bottom:0;mso-position-horizontal:absolute;mso-position-horizontal-relative:margin;mso-position-vertical:absolute;mso-position-vertical-relative:text;mso-width-percent:0;mso-height-percent:0;mso-width-relative:margin;mso-height-relative:margin;v-text-anchor:middle" o:gfxdata="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" o:allowincell="f" filled="t" fillcolor="#b8cce4 [1300]" stroked="f">
+              <v:shape id="Forme automatique 2" o:spid="_x0000_s1026" type="#_x0000_t186" style="position:absolute;margin-left:229.85pt;margin-top:276pt;width:55.5pt;height:358.5pt;rotation:90;z-index:251659264;visibility:visible;mso-wrap-style:square;mso-width-percent:0;mso-height-percent:0;mso-wrap-distance-left:9pt;mso-wrap-distance-top:0;mso-wrap-distance-right:9pt;mso-wrap-distance-bottom:0;mso-position-horizontal:absolute;mso-position-horizontal-relative:margin;mso-position-vertical:absolute;mso-position-vertical-relative:page;mso-width-percent:0;mso-height-percent:0;mso-width-relative:margin;mso-height-relative:margin;v-text-anchor:middle" o:gfxdata="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" o:allowincell="f" filled="t" fillcolor="#b8cce4 [1300]" stroked="f">
                 <v:textbox>
                   <w:txbxContent>
                     <w:p>
@@ -1533,26 +1273,12 @@
                           <w:noProof/>
                           <w:lang w:val="en-US"/>
                         </w:rPr>
-                        <w:t>[onload;block=</w:t>
-                      </w:r>
-                      <w:r>
-                        <w:rPr>
-                          <w:noProof/>
-                          <w:lang w:val="en-US"/>
-                        </w:rPr>
-                        <w:t>tbs:draw</w:t>
-                      </w:r>
-                      <w:r>
-                        <w:rPr>
-                          <w:noProof/>
-                          <w:lang w:val="en-US"/>
-                        </w:rPr>
-                        <w:t>;when [var.x_delete]=0]</w:t>
+                        <w:t>[onload;block=mc:AlternateContent;when [var.x_delete]=0]</w:t>
                       </w:r>
                     </w:p>
                   </w:txbxContent>
                 </v:textbox>
-                <w10:wrap anchorx="margin"/>
+                <w10:wrap type="topAndBottom" anchorx="margin" anchory="page"/>
               </v:shape>
             </w:pict>
           </mc:Fallback>
@@ -1560,30 +1286,26 @@
       </w:r>
       <w:r>
         <w:rPr>
-          <w:lang w:val="en-US"/>
-        </w:rPr>
-        <w:t>As you can see</w:t>
+          <w:noProof/>
+          <w:lang w:val="en-US"/>
+        </w:rPr>
+        <w:t>Delete a text box</w:t>
       </w:r>
     </w:p>
     <w:p>
       <w:pPr>
         <w:pStyle w:val="Titre2"/>
         <w:rPr>
-          <w:lang w:val="en-US"/>
-        </w:rPr>
-      </w:pPr>
-      <w:r>
-        <w:rPr>
           <w:noProof/>
           <w:lang w:val="en-US"/>
         </w:rPr>
-        <w:t>Merge</w:t>
-      </w:r>
-      <w:r>
-        <w:rPr>
-          <w:lang w:val="en-US"/>
-        </w:rPr>
-        <w:t xml:space="preserve"> or delete a part of the text</w:t>
+      </w:pPr>
+      <w:r>
+        <w:rPr>
+          <w:noProof/>
+          <w:lang w:val="en-US"/>
+        </w:rPr>
+        <w:t>Delete comments</w:t>
       </w:r>
     </w:p>
     <w:p>
@@ -1596,78 +1318,105 @@
         <w:rPr>
           <w:lang w:val="en-US"/>
         </w:rPr>
-        <w:t>As you can see, this part of the text contains three paragraphs, including the title.</w:t>
+        <w:t xml:space="preserve">This text should </w:t>
+      </w:r>
+      <w:commentRangeStart w:id="1"/>
+      <w:r>
+        <w:rPr>
+          <w:lang w:val="en-US"/>
+        </w:rPr>
+        <w:t xml:space="preserve">have </w:t>
+      </w:r>
+      <w:commentRangeEnd w:id="1"/>
+      <w:r>
+        <w:rPr>
+          <w:rStyle w:val="Marquedecommentaire"/>
+        </w:rPr>
+        <w:commentReference w:id="1"/>
+      </w:r>
+      <w:r>
+        <w:rPr>
+          <w:lang w:val="en-US"/>
+        </w:rPr>
+        <w:t>no comment.</w:t>
       </w:r>
     </w:p>
     <w:p>
       <w:pPr>
-        <w:rPr>
-          <w:lang w:val="en-US"/>
-        </w:rPr>
-      </w:pPr>
-      <w:r>
-        <w:rPr>
-          <w:lang w:val="en-US"/>
-        </w:rPr>
-        <w:t>So,</w:t>
-      </w:r>
-      <w:r>
-        <w:rPr>
-          <w:lang w:val="en-US"/>
-        </w:rPr>
-        <w:t xml:space="preserve"> you can delete the part using this: </w:t>
-      </w:r>
-      <w:r>
+        <w:pStyle w:val="Titre2"/>
+        <w:pageBreakBefore/>
         <w:rPr>
           <w:noProof/>
           <w:lang w:val="en-US"/>
         </w:rPr>
-        <w:t>[onload;block=tbs:p+tbs:p+(tbs:p);when [var.x_delete]=0]</w:t>
-      </w:r>
-      <w:r>
-        <w:rPr>
-          <w:lang w:val="en-US"/>
-        </w:rPr>
-        <w:t>.</w:t>
+      </w:pPr>
+      <w:r>
+        <w:rPr>
+          <w:noProof/>
+          <w:lang w:val="en-US"/>
+        </w:rPr>
+        <w:lastRenderedPageBreak/>
+        <w:t>Merge data with pages</w:t>
       </w:r>
     </w:p>
     <w:p>
       <w:pPr>
-        <w:pStyle w:val="Titre2"/>
-        <w:rPr>
-          <w:noProof/>
-          <w:lang w:val="en-US"/>
-        </w:rPr>
-      </w:pPr>
-      <w:r>
-        <w:rPr>
-          <w:noProof/>
-          <w:lang w:val="en-US"/>
-        </w:rPr>
-        <w:t>Delete a text box</w:t>
+        <w:rPr>
+          <w:color w:val="800000"/>
+          <w:lang w:val="en-US"/>
+        </w:rPr>
+      </w:pPr>
+      <w:r>
+        <w:rPr>
+          <w:color w:val="800000"/>
+          <w:lang w:val="en-US"/>
+        </w:rPr>
+        <w:t>In the next page there is an example illustrating how to perform a merge with one page per record.</w:t>
       </w:r>
     </w:p>
     <w:p>
       <w:pPr>
         <w:rPr>
-          <w:lang w:val="en-US"/>
-        </w:rPr>
-      </w:pPr>
+          <w:color w:val="800000"/>
+          <w:lang w:val="en-US"/>
+        </w:rPr>
+      </w:pPr>
+      <w:r>
+        <w:rPr>
+          <w:color w:val="800000"/>
+          <w:lang w:val="en-US"/>
+        </w:rPr>
+        <w:t>In this example, the first paragraph has a property giving a page break before. Therefore, the page-break is repeated for each record. It can also work if you insert a page-break (from ribbon “Insert”) instead of having it by the paragraph property.</w:t>
+      </w:r>
     </w:p>
     <w:p>
       <w:pPr>
-        <w:jc w:val="center"/>
-        <w:rPr>
-          <w:color w:val="00B050"/>
-          <w:lang w:val="en-US"/>
-        </w:rPr>
-      </w:pPr>
-      <w:r>
-        <w:rPr>
-          <w:color w:val="00B050"/>
-          <w:lang w:val="en-US"/>
-        </w:rPr>
-        <w:t>The bloc has been deleted.</w:t>
+        <w:rPr>
+          <w:color w:val="800000"/>
+          <w:lang w:val="en-US"/>
+        </w:rPr>
+      </w:pPr>
+      <w:r>
+        <w:rPr>
+          <w:color w:val="800000"/>
+          <w:lang w:val="en-US"/>
+        </w:rPr>
+        <w:t>The example also use a block defined with the alias “</w:t>
+      </w:r>
+      <w:r>
+        <w:rPr>
+          <w:noProof/>
+          <w:color w:val="800000"/>
+          <w:lang w:val="en-US"/>
+        </w:rPr>
+        <w:t>tbs:page</w:t>
+      </w:r>
+      <w:r>
+        <w:rPr>
+          <w:color w:val="800000"/>
+          <w:lang w:val="en-US"/>
+        </w:rPr>
+        <w:t>”. This alias is given by OpenTBS and it helps to found the bounds of the page (or pages) according to the page-break defined in the paragraph properties or inserted manually.</w:t>
       </w:r>
     </w:p>
     <w:p>
@@ -1676,10 +1425,17 @@
           <w:lang w:val="en-US"/>
         </w:rPr>
       </w:pPr>
+      <w:r>
+        <w:rPr>
+          <w:color w:val="800000"/>
+          <w:lang w:val="en-US"/>
+        </w:rPr>
+        <w:t>If you try to merge one page per record without text before the first page, then make sure that the first paragraph has the property giving a page break before.</w:t>
+      </w:r>
     </w:p>
     <w:p>
       <w:pPr>
-        <w:pStyle w:val="Titre2"/>
+        <w:pageBreakBefore/>
         <w:rPr>
           <w:noProof/>
           <w:lang w:val="en-US"/>
@@ -1687,616 +1443,41 @@
       </w:pPr>
       <w:r>
         <w:rPr>
+          <w:lang w:val="en-US"/>
+        </w:rPr>
+        <w:lastRenderedPageBreak/>
+        <w:t xml:space="preserve">Hello </w:t>
+      </w:r>
+      <w:r>
+        <w:rPr>
           <w:noProof/>
           <w:lang w:val="en-US"/>
         </w:rPr>
-        <w:t>Merge too long TBS fields</w:t>
+        <w:t>[b.firstname;block=tbs:page] [b. name]</w:t>
+      </w:r>
+      <w:r>
+        <w:rPr>
+          <w:lang w:val="en-US"/>
+        </w:rPr>
+        <w:t xml:space="preserve">, your membership number is </w:t>
+      </w:r>
+      <w:r>
+        <w:rPr>
+          <w:noProof/>
+          <w:lang w:val="en-US"/>
+        </w:rPr>
+        <w:t>[b.number]</w:t>
+      </w:r>
+      <w:r>
+        <w:rPr>
+          <w:lang w:val="en-US"/>
+        </w:rPr>
+        <w:t>.</w:t>
       </w:r>
     </w:p>
     <w:p>
       <w:pPr>
         <w:rPr>
-          <w:lang w:val="en-US"/>
-        </w:rPr>
-      </w:pPr>
-      <w:r>
-        <w:rPr>
-          <w:lang w:val="en-US"/>
-        </w:rPr>
-        <w:t xml:space="preserve">Example: the amount is </w:t>
-      </w:r>
-      <w:r>
-        <w:rPr>
-          <w:lang w:val="en-US"/>
-        </w:rPr>
-        <w:fldChar w:fldCharType="begin"/>
-      </w:r>
-      <w:r>
-        <w:rPr>
-          <w:lang w:val="en-US"/>
-        </w:rPr>
-        <w:instrText xml:space="preserve"> IF 1 = 0 "[onshow.x_num;ope=docfield;frm=0,000.00]" "XX.XX" \* MERGEFORMAT </w:instrText>
-      </w:r>
-      <w:r>
-        <w:rPr>
-          <w:lang w:val="en-US"/>
-        </w:rPr>
-        <w:fldChar w:fldCharType="separate"/>
-      </w:r>
-      <w:r>
-        <w:rPr>
-          <w:noProof/>
-          <w:lang w:val="en-US"/>
-        </w:rPr>
-        <w:t>XX.XX</w:t>
-      </w:r>
-      <w:r>
-        <w:rPr>
-          <w:lang w:val="en-US"/>
-        </w:rPr>
-        <w:fldChar w:fldCharType="end"/>
-      </w:r>
-      <w:r>
-        <w:rPr>
-          <w:lang w:val="en-US"/>
-        </w:rPr>
-        <w:t xml:space="preserve"> €.</w:t>
-      </w:r>
-    </w:p>
-    <w:p>
-      <w:pPr>
-        <w:tabs>
-          <w:tab w:val="left" w:pos="360"/>
-        </w:tabs>
-        <w:rPr>
-          <w:color w:val="800000"/>
-          <w:lang w:val="en-US"/>
-        </w:rPr>
-      </w:pPr>
-      <w:r>
-        <w:rPr>
-          <w:color w:val="800000"/>
-          <w:lang w:val="en-US"/>
-        </w:rPr>
-        <w:t xml:space="preserve">Insert a new </w:t>
-      </w:r>
-      <w:proofErr w:type="spellStart"/>
-      <w:r>
-        <w:rPr>
-          <w:color w:val="800000"/>
-          <w:lang w:val="en-US"/>
-        </w:rPr>
-        <w:t>Ms</w:t>
-      </w:r>
-      <w:proofErr w:type="spellEnd"/>
-      <w:r>
-        <w:rPr>
-          <w:color w:val="800000"/>
-          <w:lang w:val="en-US"/>
-        </w:rPr>
-        <w:t> </w:t>
-      </w:r>
-      <w:r>
-        <w:rPr>
-          <w:color w:val="800000"/>
-          <w:lang w:val="en-US"/>
-        </w:rPr>
-        <w:t>Word</w:t>
-      </w:r>
-      <w:r>
-        <w:rPr>
-          <w:color w:val="800000"/>
-          <w:lang w:val="en-US"/>
-        </w:rPr>
-        <w:t xml:space="preserve"> field</w:t>
-      </w:r>
-      <w:r>
-        <w:rPr>
-          <w:color w:val="800000"/>
-          <w:lang w:val="en-US"/>
-        </w:rPr>
-        <w:t xml:space="preserve"> from ribbon “Insert / </w:t>
-      </w:r>
-      <w:proofErr w:type="spellStart"/>
-      <w:r>
-        <w:rPr>
-          <w:color w:val="800000"/>
-          <w:lang w:val="en-US"/>
-        </w:rPr>
-        <w:t>QuickPart</w:t>
-      </w:r>
-      <w:proofErr w:type="spellEnd"/>
-      <w:r>
-        <w:rPr>
-          <w:color w:val="800000"/>
-          <w:lang w:val="en-US"/>
-        </w:rPr>
-        <w:t xml:space="preserve"> / Field”</w:t>
-      </w:r>
-      <w:r>
-        <w:rPr>
-          <w:color w:val="800000"/>
-          <w:lang w:val="en-US"/>
-        </w:rPr>
-        <w:t>. Its type must be “</w:t>
-      </w:r>
-      <w:r>
-        <w:rPr>
-          <w:color w:val="800000"/>
-          <w:lang w:val="en-US"/>
-        </w:rPr>
-        <w:t>IF</w:t>
-      </w:r>
-      <w:r>
-        <w:rPr>
-          <w:color w:val="800000"/>
-          <w:lang w:val="en-US"/>
-        </w:rPr>
-        <w:t>”.</w:t>
-      </w:r>
-      <w:r>
-        <w:rPr>
-          <w:color w:val="800000"/>
-          <w:lang w:val="en-US"/>
-        </w:rPr>
-        <w:br/>
-      </w:r>
-      <w:r>
-        <w:rPr>
-          <w:color w:val="800000"/>
-          <w:lang w:val="en-US"/>
-        </w:rPr>
-        <w:t>The</w:t>
-      </w:r>
-      <w:r>
-        <w:rPr>
-          <w:color w:val="800000"/>
-          <w:lang w:val="en-US"/>
-        </w:rPr>
-        <w:t xml:space="preserve"> </w:t>
-      </w:r>
-      <w:r>
-        <w:rPr>
-          <w:color w:val="800000"/>
-          <w:lang w:val="en-US"/>
-        </w:rPr>
-        <w:t xml:space="preserve">field’s code must contains: </w:t>
-      </w:r>
-      <w:proofErr w:type="spellStart"/>
-      <w:r>
-        <w:rPr>
-          <w:color w:val="800000"/>
-          <w:lang w:val="en-US"/>
-        </w:rPr>
-        <w:t>a</w:t>
-      </w:r>
-      <w:proofErr w:type="spellEnd"/>
-      <w:r>
-        <w:rPr>
-          <w:color w:val="800000"/>
-          <w:lang w:val="en-US"/>
-        </w:rPr>
-        <w:t xml:space="preserve"> </w:t>
-      </w:r>
-      <w:bookmarkStart w:id="0" w:name="_GoBack"/>
-      <w:bookmarkEnd w:id="0"/>
-      <w:r>
-        <w:rPr>
-          <w:color w:val="800000"/>
-          <w:lang w:val="en-US"/>
-        </w:rPr>
-        <w:t xml:space="preserve">false expression (like 1 = 0), </w:t>
-      </w:r>
-      <w:proofErr w:type="spellStart"/>
-      <w:r>
-        <w:rPr>
-          <w:color w:val="800000"/>
-          <w:lang w:val="en-US"/>
-        </w:rPr>
-        <w:t>a</w:t>
-      </w:r>
-      <w:proofErr w:type="spellEnd"/>
-      <w:r>
-        <w:rPr>
-          <w:color w:val="800000"/>
-          <w:lang w:val="en-US"/>
-        </w:rPr>
-        <w:t xml:space="preserve"> TBS field with parameter “</w:t>
-      </w:r>
-      <w:proofErr w:type="spellStart"/>
-      <w:r>
-        <w:rPr>
-          <w:color w:val="800000"/>
-          <w:lang w:val="en-US"/>
-        </w:rPr>
-        <w:t>ope</w:t>
-      </w:r>
-      <w:proofErr w:type="spellEnd"/>
-      <w:r>
-        <w:rPr>
-          <w:color w:val="800000"/>
-          <w:lang w:val="en-US"/>
-        </w:rPr>
-        <w:t>=</w:t>
-      </w:r>
-      <w:proofErr w:type="spellStart"/>
-      <w:r>
-        <w:rPr>
-          <w:color w:val="800000"/>
-          <w:lang w:val="en-US"/>
-        </w:rPr>
-        <w:t>docfield</w:t>
-      </w:r>
-      <w:proofErr w:type="spellEnd"/>
-      <w:r>
-        <w:rPr>
-          <w:color w:val="800000"/>
-          <w:lang w:val="en-US"/>
-        </w:rPr>
-        <w:t xml:space="preserve">”, </w:t>
-      </w:r>
-      <w:proofErr w:type="spellStart"/>
-      <w:r>
-        <w:rPr>
-          <w:color w:val="800000"/>
-          <w:lang w:val="en-US"/>
-        </w:rPr>
-        <w:t>a</w:t>
-      </w:r>
-      <w:proofErr w:type="spellEnd"/>
-      <w:r>
-        <w:rPr>
-          <w:color w:val="800000"/>
-          <w:lang w:val="en-US"/>
-        </w:rPr>
-        <w:t xml:space="preserve"> text to be displayed when the </w:t>
-      </w:r>
-      <w:r>
-        <w:rPr>
-          <w:color w:val="800000"/>
-          <w:lang w:val="en-US"/>
-        </w:rPr>
-        <w:t>template</w:t>
-      </w:r>
-      <w:r>
-        <w:rPr>
-          <w:color w:val="800000"/>
-          <w:lang w:val="en-US"/>
-        </w:rPr>
-        <w:t xml:space="preserve"> is not merged.</w:t>
-      </w:r>
-      <w:r>
-        <w:rPr>
-          <w:color w:val="800000"/>
-          <w:lang w:val="en-US"/>
-        </w:rPr>
-        <w:br/>
-        <w:t>Example:</w:t>
-      </w:r>
-      <w:r>
-        <w:rPr>
-          <w:color w:val="800000"/>
-          <w:lang w:val="en-US"/>
-        </w:rPr>
-        <w:tab/>
-      </w:r>
-      <w:r>
-        <w:rPr>
-          <w:rFonts w:ascii="Courier New" w:hAnsi="Courier New" w:cs="Courier New"/>
-          <w:noProof/>
-          <w:color w:val="365F91" w:themeColor="accent1" w:themeShade="BF"/>
-          <w:sz w:val="18"/>
-          <w:szCs w:val="18"/>
-          <w:lang w:val="en-US"/>
-        </w:rPr>
-        <w:t>IF 1 = 0 "[</w:t>
-      </w:r>
-      <w:r>
-        <w:rPr>
-          <w:rFonts w:ascii="Courier New" w:hAnsi="Courier New" w:cs="Courier New"/>
-          <w:noProof/>
-          <w:color w:val="365F91" w:themeColor="accent1" w:themeShade="BF"/>
-          <w:sz w:val="18"/>
-          <w:szCs w:val="18"/>
-          <w:lang w:val="en-US"/>
-        </w:rPr>
-        <w:t>my_field</w:t>
-      </w:r>
-      <w:r>
-        <w:rPr>
-          <w:rFonts w:ascii="Courier New" w:hAnsi="Courier New" w:cs="Courier New"/>
-          <w:noProof/>
-          <w:color w:val="365F91" w:themeColor="accent1" w:themeShade="BF"/>
-          <w:sz w:val="18"/>
-          <w:szCs w:val="18"/>
-          <w:lang w:val="en-US"/>
-        </w:rPr>
-        <w:t>;ope=docfield;frm=0,000.00]" "XX.XX"</w:t>
-      </w:r>
-      <w:r>
-        <w:rPr>
-          <w:color w:val="800000"/>
-          <w:lang w:val="en-US"/>
-        </w:rPr>
-        <w:br/>
-      </w:r>
-      <w:r>
-        <w:rPr>
-          <w:color w:val="800000"/>
-          <w:lang w:val="en-US"/>
-        </w:rPr>
-        <w:t xml:space="preserve">The </w:t>
-      </w:r>
-      <w:r>
-        <w:rPr>
-          <w:color w:val="800000"/>
-          <w:lang w:val="en-US"/>
-        </w:rPr>
-        <w:t>Ms Word</w:t>
-      </w:r>
-      <w:r>
-        <w:rPr>
-          <w:color w:val="800000"/>
-          <w:lang w:val="en-US"/>
-        </w:rPr>
-        <w:t xml:space="preserve"> field will be replaced </w:t>
-      </w:r>
-      <w:r>
-        <w:rPr>
-          <w:color w:val="800000"/>
-          <w:lang w:val="en-US"/>
-        </w:rPr>
-        <w:t xml:space="preserve">with the text </w:t>
-      </w:r>
-      <w:r>
-        <w:rPr>
-          <w:color w:val="800000"/>
-          <w:lang w:val="en-US"/>
-        </w:rPr>
-        <w:t xml:space="preserve">when merged by </w:t>
-      </w:r>
-      <w:proofErr w:type="spellStart"/>
-      <w:r>
-        <w:rPr>
-          <w:color w:val="800000"/>
-          <w:lang w:val="en-US"/>
-        </w:rPr>
-        <w:t>OpenTBS</w:t>
-      </w:r>
-      <w:proofErr w:type="spellEnd"/>
-      <w:r>
-        <w:rPr>
-          <w:color w:val="800000"/>
-          <w:lang w:val="en-US"/>
-        </w:rPr>
-        <w:t>.</w:t>
-      </w:r>
-      <w:r>
-        <w:rPr>
-          <w:color w:val="800000"/>
-          <w:lang w:val="en-US"/>
-        </w:rPr>
-        <w:t xml:space="preserve"> The formatting is kept as is.</w:t>
-      </w:r>
-    </w:p>
-    <w:p>
-      <w:pPr>
-        <w:pStyle w:val="Titre2"/>
-        <w:rPr>
-          <w:noProof/>
-          <w:lang w:val="en-US"/>
-        </w:rPr>
-      </w:pPr>
-      <w:r>
-        <w:rPr>
-          <w:noProof/>
-          <w:lang w:val="en-US"/>
-        </w:rPr>
-        <w:t>Delete comments</w:t>
-      </w:r>
-    </w:p>
-    <w:p>
-      <w:pPr>
-        <w:rPr>
-          <w:lang w:val="en-US"/>
-        </w:rPr>
-      </w:pPr>
-      <w:r>
-        <w:rPr>
-          <w:lang w:val="en-US"/>
-        </w:rPr>
-        <w:t xml:space="preserve">This text should </w:t>
-      </w:r>
-      <w:commentRangeStart w:id="1"/>
-      <w:r>
-        <w:rPr>
-          <w:lang w:val="en-US"/>
-        </w:rPr>
-        <w:t xml:space="preserve">have </w:t>
-      </w:r>
-      <w:commentRangeEnd w:id="1"/>
-      <w:r>
-        <w:rPr>
-          <w:rStyle w:val="Marquedecommentaire"/>
-        </w:rPr>
-        <w:commentReference w:id="1"/>
-      </w:r>
-      <w:r>
-        <w:rPr>
-          <w:lang w:val="en-US"/>
-        </w:rPr>
-        <w:t>no comment.</w:t>
-      </w:r>
-    </w:p>
-    <w:p>
-      <w:pPr>
-        <w:pStyle w:val="Titre2"/>
-        <w:pageBreakBefore/>
-        <w:rPr>
-          <w:noProof/>
-          <w:lang w:val="en-US"/>
-        </w:rPr>
-      </w:pPr>
-      <w:r>
-        <w:rPr>
-          <w:noProof/>
-          <w:lang w:val="en-US"/>
-        </w:rPr>
-        <w:lastRenderedPageBreak/>
-        <w:t>Merge data with pages</w:t>
-      </w:r>
-    </w:p>
-    <w:p>
-      <w:pPr>
-        <w:rPr>
-          <w:color w:val="800000"/>
-          <w:lang w:val="en-US"/>
-        </w:rPr>
-      </w:pPr>
-      <w:r>
-        <w:rPr>
-          <w:color w:val="800000"/>
-          <w:lang w:val="en-US"/>
-        </w:rPr>
-        <w:t>In the next page there is an example illustrating how to perform a merge with one page per record.</w:t>
-      </w:r>
-    </w:p>
-    <w:p>
-      <w:pPr>
-        <w:rPr>
-          <w:color w:val="800000"/>
-          <w:lang w:val="en-US"/>
-        </w:rPr>
-      </w:pPr>
-      <w:r>
-        <w:rPr>
-          <w:color w:val="800000"/>
-          <w:lang w:val="en-US"/>
-        </w:rPr>
-        <w:t>In this example, the first paragraph has a property giving a page break before. Therefore, the page-break is repeated for each record. It can also work if you insert a page-break (from ribbon “Insert”) instead of having it by the paragraph property.</w:t>
-      </w:r>
-    </w:p>
-    <w:p>
-      <w:pPr>
-        <w:rPr>
-          <w:color w:val="800000"/>
-          <w:lang w:val="en-US"/>
-        </w:rPr>
-      </w:pPr>
-      <w:r>
-        <w:rPr>
-          <w:color w:val="800000"/>
-          <w:lang w:val="en-US"/>
-        </w:rPr>
-        <w:t xml:space="preserve">The example also </w:t>
-      </w:r>
-      <w:r>
-        <w:rPr>
-          <w:color w:val="800000"/>
-          <w:lang w:val="en-US"/>
-        </w:rPr>
-        <w:t>uses</w:t>
-      </w:r>
-      <w:r>
-        <w:rPr>
-          <w:color w:val="800000"/>
-          <w:lang w:val="en-US"/>
-        </w:rPr>
-        <w:t xml:space="preserve"> a block defined with the alias “</w:t>
-      </w:r>
-      <w:proofErr w:type="spellStart"/>
-      <w:r>
-        <w:rPr>
-          <w:noProof/>
-          <w:color w:val="800000"/>
-          <w:lang w:val="en-US"/>
-        </w:rPr>
-        <w:t>tbs:page</w:t>
-      </w:r>
-      <w:proofErr w:type="spellEnd"/>
-      <w:r>
-        <w:rPr>
-          <w:color w:val="800000"/>
-          <w:lang w:val="en-US"/>
-        </w:rPr>
-        <w:t xml:space="preserve">”. This alias is given by </w:t>
-      </w:r>
-      <w:proofErr w:type="spellStart"/>
-      <w:r>
-        <w:rPr>
-          <w:color w:val="800000"/>
-          <w:lang w:val="en-US"/>
-        </w:rPr>
-        <w:t>OpenTBS</w:t>
-      </w:r>
-      <w:proofErr w:type="spellEnd"/>
-      <w:r>
-        <w:rPr>
-          <w:color w:val="800000"/>
-          <w:lang w:val="en-US"/>
-        </w:rPr>
-        <w:t xml:space="preserve"> and it helps to found the bounds of the page (or pages) according to the page-break defined in the paragraph properties or inserted manually.</w:t>
-      </w:r>
-    </w:p>
-    <w:p>
-      <w:pPr>
-        <w:rPr>
-          <w:lang w:val="en-US"/>
-        </w:rPr>
-      </w:pPr>
-      <w:r>
-        <w:rPr>
-          <w:color w:val="800000"/>
-          <w:lang w:val="en-US"/>
-        </w:rPr>
-        <w:t>If you try to merge one page per record without text before the first page, then make sure that the first paragraph has the property giving a page break before.</w:t>
-      </w:r>
-    </w:p>
-    <w:p>
-      <w:pPr>
-        <w:pageBreakBefore/>
-        <w:rPr>
-          <w:noProof/>
-          <w:lang w:val="en-US"/>
-        </w:rPr>
-      </w:pPr>
-      <w:r>
-        <w:rPr>
-          <w:lang w:val="en-US"/>
-        </w:rPr>
-        <w:lastRenderedPageBreak/>
-        <w:t xml:space="preserve">Hello </w:t>
-      </w:r>
-      <w:r>
-        <w:rPr>
-          <w:noProof/>
-          <w:lang w:val="en-US"/>
-        </w:rPr>
-        <w:t>[b.firstname;block=tbs:page] [b. name]</w:t>
-      </w:r>
-      <w:r>
-        <w:rPr>
-          <w:lang w:val="en-US"/>
-        </w:rPr>
-        <w:t xml:space="preserve">, your membership number is </w:t>
-      </w:r>
-      <w:r>
-        <w:rPr>
-          <w:noProof/>
-          <w:lang w:val="en-US"/>
-        </w:rPr>
-        <w:t>[b.number]</w:t>
-      </w:r>
-      <w:r>
-        <w:rPr>
-          <w:lang w:val="en-US"/>
-        </w:rPr>
-        <w:t>.</w:t>
-      </w:r>
-    </w:p>
-    <w:p>
-      <w:pPr>
-        <w:rPr>
           <w:noProof/>
           <w:lang w:val="en-US"/>
         </w:rPr>
@@ -2307,7 +1488,7 @@
           <w:lang w:eastAsia="fr-FR"/>
         </w:rPr>
         <w:drawing>
-          <wp:inline distT="0" distB="0" distL="0" distR="0" wp14:anchorId="030A3420" wp14:editId="397E6D97">
+          <wp:inline distT="0" distB="0" distL="0" distR="0">
             <wp:extent cx="1132675" cy="1514475"/>
             <wp:effectExtent l="0" t="0" r="0" b="0"/>
             <wp:docPr id="1" name="Image 1" descr="[b.number;ope=changepic;from=pic_[val].png;tagpos=inside;adjust;unique]"/>
@@ -2324,7 +1505,7 @@
                     </pic:cNvPicPr>
                   </pic:nvPicPr>
                   <pic:blipFill>
-                    <a:blip r:embed="rId12">
+                    <a:blip r:embed="rId11">
                       <a:extLst>
                         <a:ext uri="{28A0092B-C50C-407E-A947-70E740481C1C}">
                           <a14:useLocalDpi xmlns:a14="http://schemas.microsoft.com/office/drawing/2010/main" val="0"/>
@@ -2373,7 +1554,7 @@
       </w:r>
     </w:p>
     <w:sectPr>
-      <w:footerReference w:type="default" r:id="rId13"/>
+      <w:footerReference w:type="default" r:id="rId12"/>
       <w:pgSz w:w="11906" w:h="16838"/>
       <w:pgMar w:top="1418" w:right="1418" w:bottom="1418" w:left="1418" w:header="709" w:footer="709" w:gutter="0"/>
       <w:cols w:space="708"/>
@@ -2384,7 +1565,7 @@
 </file>
 
 <file path=word/comments.xml><?xml version="1.0" encoding="utf-8"?>
-<w:comments xmlns:wpc="http://schemas.microsoft.com/office/word/2010/wordprocessingCanvas" xmlns:cx="http://schemas.microsoft.com/office/drawing/2014/chartex" xmlns:cx1="http://schemas.microsoft.com/office/drawing/2015/9/8/chartex" xmlns:cx2="http://schemas.microsoft.com/office/drawing/2015/10/21/chartex" xmlns:cx3="http://schemas.microsoft.com/office/drawing/2016/5/9/chartex" xmlns:cx4="http://schemas.microsoft.com/office/drawing/2016/5/10/chartex" xmlns:cx5="http://schemas.microsoft.com/office/drawing/2016/5/11/chartex" xmlns:cx6="http://schemas.microsoft.com/office/drawing/2016/5/12/chartex" xmlns:cx7="http://schemas.microsoft.com/office/drawing/2016/5/13/chartex" xmlns:cx8="http://schemas.microsoft.com/office/drawing/2016/5/14/chartex" xmlns:mc="http://schemas.openxmlformats.org/markup-compatibility/2006" xmlns:aink="http://schemas.microsoft.com/office/drawing/2016/ink" xmlns:am3d="http://schemas.microsoft.com/office/drawing/2017/model3d" xmlns:o="urn:schemas-microsoft-com:office:office" xmlns:r="http://schemas.openxmlformats.org/officeDocument/2006/relationships" xmlns:m="http://schemas.openxmlformats.org/officeDocument/2006/math" xmlns:v="urn:schemas-microsoft-com:vml" xmlns:wp14="http://schemas.microsoft.com/office/word/2010/wordprocessingDrawing" xmlns:wp="http://schemas.openxmlformats.org/drawingml/2006/wordprocessingDrawing" xmlns:w10="urn:schemas-microsoft-com:office:word" xmlns:w="http://schemas.openxmlformats.org/wordprocessingml/2006/main" xmlns:w14="http://schemas.microsoft.com/office/word/2010/wordml" xmlns:w15="http://schemas.microsoft.com/office/word/2012/wordml" xmlns:w16cid="http://schemas.microsoft.com/office/word/2016/wordml/cid" xmlns:w16se="http://schemas.microsoft.com/office/word/2015/wordml/symex" xmlns:wpg="http://schemas.microsoft.com/office/word/2010/wordprocessingGroup" xmlns:wpi="http://schemas.microsoft.com/office/word/2010/wordprocessingInk" xmlns:wne="http://schemas.microsoft.com/office/word/2006/wordml" xmlns:wps="http://schemas.microsoft.com/office/word/2010/wordprocessingShape" mc:Ignorable="w14 w15 w16se w16cid wp14">
+<w:comments xmlns:wpc="http://schemas.microsoft.com/office/word/2010/wordprocessingCanvas" xmlns:mc="http://schemas.openxmlformats.org/markup-compatibility/2006" xmlns:o="urn:schemas-microsoft-com:office:office" xmlns:r="http://schemas.openxmlformats.org/officeDocument/2006/relationships" xmlns:m="http://schemas.openxmlformats.org/officeDocument/2006/math" xmlns:v="urn:schemas-microsoft-com:vml" xmlns:wp14="http://schemas.microsoft.com/office/word/2010/wordprocessingDrawing" xmlns:wp="http://schemas.openxmlformats.org/drawingml/2006/wordprocessingDrawing" xmlns:w10="urn:schemas-microsoft-com:office:word" xmlns:w="http://schemas.openxmlformats.org/wordprocessingml/2006/main" xmlns:w14="http://schemas.microsoft.com/office/word/2010/wordml" xmlns:wpg="http://schemas.microsoft.com/office/word/2010/wordprocessingGroup" xmlns:wpi="http://schemas.microsoft.com/office/word/2010/wordprocessingInk" xmlns:wne="http://schemas.microsoft.com/office/word/2006/wordml" xmlns:wps="http://schemas.microsoft.com/office/word/2010/wordprocessingShape" mc:Ignorable="w14 wp14">
   <w:comment w:id="1" w:author="Qwerty" w:date="2011-08-29T22:45:00Z" w:initials="Q">
     <w:p>
       <w:pPr>
@@ -2410,20 +1591,8 @@
 </w:comments>
 </file>
 
-<file path=word/commentsExtended.xml><?xml version="1.0" encoding="utf-8"?>
-<w15:commentsEx xmlns:wpc="http://schemas.microsoft.com/office/word/2010/wordprocessingCanvas" xmlns:cx="http://schemas.microsoft.com/office/drawing/2014/chartex" xmlns:cx1="http://schemas.microsoft.com/office/drawing/2015/9/8/chartex" xmlns:cx2="http://schemas.microsoft.com/office/drawing/2015/10/21/chartex" xmlns:cx3="http://schemas.microsoft.com/office/drawing/2016/5/9/chartex" xmlns:cx4="http://schemas.microsoft.com/office/drawing/2016/5/10/chartex" xmlns:cx5="http://schemas.microsoft.com/office/drawing/2016/5/11/chartex" xmlns:cx6="http://schemas.microsoft.com/office/drawing/2016/5/12/chartex" xmlns:cx7="http://schemas.microsoft.com/office/drawing/2016/5/13/chartex" xmlns:cx8="http://schemas.microsoft.com/office/drawing/2016/5/14/chartex" xmlns:mc="http://schemas.openxmlformats.org/markup-compatibility/2006" xmlns:aink="http://schemas.microsoft.com/office/drawing/2016/ink" xmlns:am3d="http://schemas.microsoft.com/office/drawing/2017/model3d" xmlns:o="urn:schemas-microsoft-com:office:office" xmlns:r="http://schemas.openxmlformats.org/officeDocument/2006/relationships" xmlns:m="http://schemas.openxmlformats.org/officeDocument/2006/math" xmlns:v="urn:schemas-microsoft-com:vml" xmlns:wp14="http://schemas.microsoft.com/office/word/2010/wordprocessingDrawing" xmlns:wp="http://schemas.openxmlformats.org/drawingml/2006/wordprocessingDrawing" xmlns:w10="urn:schemas-microsoft-com:office:word" xmlns:w="http://schemas.openxmlformats.org/wordprocessingml/2006/main" xmlns:w14="http://schemas.microsoft.com/office/word/2010/wordml" xmlns:w15="http://schemas.microsoft.com/office/word/2012/wordml" xmlns:w16cid="http://schemas.microsoft.com/office/word/2016/wordml/cid" xmlns:w16se="http://schemas.microsoft.com/office/word/2015/wordml/symex" xmlns:wpg="http://schemas.microsoft.com/office/word/2010/wordprocessingGroup" xmlns:wpi="http://schemas.microsoft.com/office/word/2010/wordprocessingInk" xmlns:wne="http://schemas.microsoft.com/office/word/2006/wordml" xmlns:wps="http://schemas.microsoft.com/office/word/2010/wordprocessingShape" mc:Ignorable="w14 w15 w16se w16cid wp14">
-  <w15:commentEx w15:paraId="423F1C04" w15:done="0"/>
-</w15:commentsEx>
-</file>
-
-<file path=word/commentsIds.xml><?xml version="1.0" encoding="utf-8"?>
-<w16cid:commentsIds xmlns:wpc="http://schemas.microsoft.com/office/word/2010/wordprocessingCanvas" xmlns:cx="http://schemas.microsoft.com/office/drawing/2014/chartex" xmlns:cx1="http://schemas.microsoft.com/office/drawing/2015/9/8/chartex" xmlns:cx2="http://schemas.microsoft.com/office/drawing/2015/10/21/chartex" xmlns:cx3="http://schemas.microsoft.com/office/drawing/2016/5/9/chartex" xmlns:cx4="http://schemas.microsoft.com/office/drawing/2016/5/10/chartex" xmlns:cx5="http://schemas.microsoft.com/office/drawing/2016/5/11/chartex" xmlns:cx6="http://schemas.microsoft.com/office/drawing/2016/5/12/chartex" xmlns:cx7="http://schemas.microsoft.com/office/drawing/2016/5/13/chartex" xmlns:cx8="http://schemas.microsoft.com/office/drawing/2016/5/14/chartex" xmlns:mc="http://schemas.openxmlformats.org/markup-compatibility/2006" xmlns:aink="http://schemas.microsoft.com/office/drawing/2016/ink" xmlns:am3d="http://schemas.microsoft.com/office/drawing/2017/model3d" xmlns:o="urn:schemas-microsoft-com:office:office" xmlns:r="http://schemas.openxmlformats.org/officeDocument/2006/relationships" xmlns:m="http://schemas.openxmlformats.org/officeDocument/2006/math" xmlns:v="urn:schemas-microsoft-com:vml" xmlns:wp14="http://schemas.microsoft.com/office/word/2010/wordprocessingDrawing" xmlns:wp="http://schemas.openxmlformats.org/drawingml/2006/wordprocessingDrawing" xmlns:w10="urn:schemas-microsoft-com:office:word" xmlns:w="http://schemas.openxmlformats.org/wordprocessingml/2006/main" xmlns:w14="http://schemas.microsoft.com/office/word/2010/wordml" xmlns:w15="http://schemas.microsoft.com/office/word/2012/wordml" xmlns:w16cid="http://schemas.microsoft.com/office/word/2016/wordml/cid" xmlns:w16se="http://schemas.microsoft.com/office/word/2015/wordml/symex" xmlns:wpg="http://schemas.microsoft.com/office/word/2010/wordprocessingGroup" xmlns:wpi="http://schemas.microsoft.com/office/word/2010/wordprocessingInk" xmlns:wne="http://schemas.microsoft.com/office/word/2006/wordml" xmlns:wps="http://schemas.microsoft.com/office/word/2010/wordprocessingShape" mc:Ignorable="w14 w15 w16se w16cid wp14">
-  <w16cid:commentId w16cid:paraId="423F1C04" w16cid:durableId="20E21034"/>
-</w16cid:commentsIds>
-</file>
-
 <file path=word/endnotes.xml><?xml version="1.0" encoding="utf-8"?>
-<w:endnotes xmlns:wpc="http://schemas.microsoft.com/office/word/2010/wordprocessingCanvas" xmlns:cx="http://schemas.microsoft.com/office/drawing/2014/chartex" xmlns:cx1="http://schemas.microsoft.com/office/drawing/2015/9/8/chartex" xmlns:cx2="http://schemas.microsoft.com/office/drawing/2015/10/21/chartex" xmlns:cx3="http://schemas.microsoft.com/office/drawing/2016/5/9/chartex" xmlns:cx4="http://schemas.microsoft.com/office/drawing/2016/5/10/chartex" xmlns:cx5="http://schemas.microsoft.com/office/drawing/2016/5/11/chartex" xmlns:cx6="http://schemas.microsoft.com/office/drawing/2016/5/12/chartex" xmlns:cx7="http://schemas.microsoft.com/office/drawing/2016/5/13/chartex" xmlns:cx8="http://schemas.microsoft.com/office/drawing/2016/5/14/chartex" xmlns:mc="http://schemas.openxmlformats.org/markup-compatibility/2006" xmlns:aink="http://schemas.microsoft.com/office/drawing/2016/ink" xmlns:am3d="http://schemas.microsoft.com/office/drawing/2017/model3d" xmlns:o="urn:schemas-microsoft-com:office:office" xmlns:r="http://schemas.openxmlformats.org/officeDocument/2006/relationships" xmlns:m="http://schemas.openxmlformats.org/officeDocument/2006/math" xmlns:v="urn:schemas-microsoft-com:vml" xmlns:wp14="http://schemas.microsoft.com/office/word/2010/wordprocessingDrawing" xmlns:wp="http://schemas.openxmlformats.org/drawingml/2006/wordprocessingDrawing" xmlns:w10="urn:schemas-microsoft-com:office:word" xmlns:w="http://schemas.openxmlformats.org/wordprocessingml/2006/main" xmlns:w14="http://schemas.microsoft.com/office/word/2010/wordml" xmlns:w15="http://schemas.microsoft.com/office/word/2012/wordml" xmlns:w16cid="http://schemas.microsoft.com/office/word/2016/wordml/cid" xmlns:w16se="http://schemas.microsoft.com/office/word/2015/wordml/symex" xmlns:wpg="http://schemas.microsoft.com/office/word/2010/wordprocessingGroup" xmlns:wpi="http://schemas.microsoft.com/office/word/2010/wordprocessingInk" xmlns:wne="http://schemas.microsoft.com/office/word/2006/wordml" xmlns:wps="http://schemas.microsoft.com/office/word/2010/wordprocessingShape" mc:Ignorable="w14 w15 w16se w16cid wp14">
+<w:endnotes xmlns:wpc="http://schemas.microsoft.com/office/word/2010/wordprocessingCanvas" xmlns:mc="http://schemas.openxmlformats.org/markup-compatibility/2006" xmlns:o="urn:schemas-microsoft-com:office:office" xmlns:r="http://schemas.openxmlformats.org/officeDocument/2006/relationships" xmlns:m="http://schemas.openxmlformats.org/officeDocument/2006/math" xmlns:v="urn:schemas-microsoft-com:vml" xmlns:wp14="http://schemas.microsoft.com/office/word/2010/wordprocessingDrawing" xmlns:wp="http://schemas.openxmlformats.org/drawingml/2006/wordprocessingDrawing" xmlns:w10="urn:schemas-microsoft-com:office:word" xmlns:w="http://schemas.openxmlformats.org/wordprocessingml/2006/main" xmlns:w14="http://schemas.microsoft.com/office/word/2010/wordml" xmlns:wpg="http://schemas.microsoft.com/office/word/2010/wordprocessingGroup" xmlns:wpi="http://schemas.microsoft.com/office/word/2010/wordprocessingInk" xmlns:wne="http://schemas.microsoft.com/office/word/2006/wordml" xmlns:wps="http://schemas.microsoft.com/office/word/2010/wordprocessingShape" mc:Ignorable="w14 wp14">
   <w:endnote w:type="separator" w:id="-1">
     <w:p>
       <w:pPr>
@@ -2448,7 +1617,7 @@
 </file>
 
 <file path=word/footer1.xml><?xml version="1.0" encoding="utf-8"?>
-<w:ftr xmlns:wpc="http://schemas.microsoft.com/office/word/2010/wordprocessingCanvas" xmlns:cx="http://schemas.microsoft.com/office/drawing/2014/chartex" xmlns:cx1="http://schemas.microsoft.com/office/drawing/2015/9/8/chartex" xmlns:cx2="http://schemas.microsoft.com/office/drawing/2015/10/21/chartex" xmlns:cx3="http://schemas.microsoft.com/office/drawing/2016/5/9/chartex" xmlns:cx4="http://schemas.microsoft.com/office/drawing/2016/5/10/chartex" xmlns:cx5="http://schemas.microsoft.com/office/drawing/2016/5/11/chartex" xmlns:cx6="http://schemas.microsoft.com/office/drawing/2016/5/12/chartex" xmlns:cx7="http://schemas.microsoft.com/office/drawing/2016/5/13/chartex" xmlns:cx8="http://schemas.microsoft.com/office/drawing/2016/5/14/chartex" xmlns:mc="http://schemas.openxmlformats.org/markup-compatibility/2006" xmlns:aink="http://schemas.microsoft.com/office/drawing/2016/ink" xmlns:am3d="http://schemas.microsoft.com/office/drawing/2017/model3d" xmlns:o="urn:schemas-microsoft-com:office:office" xmlns:r="http://schemas.openxmlformats.org/officeDocument/2006/relationships" xmlns:m="http://schemas.openxmlformats.org/officeDocument/2006/math" xmlns:v="urn:schemas-microsoft-com:vml" xmlns:wp14="http://schemas.microsoft.com/office/word/2010/wordprocessingDrawing" xmlns:wp="http://schemas.openxmlformats.org/drawingml/2006/wordprocessingDrawing" xmlns:w10="urn:schemas-microsoft-com:office:word" xmlns:w="http://schemas.openxmlformats.org/wordprocessingml/2006/main" xmlns:w14="http://schemas.microsoft.com/office/word/2010/wordml" xmlns:w15="http://schemas.microsoft.com/office/word/2012/wordml" xmlns:w16cid="http://schemas.microsoft.com/office/word/2016/wordml/cid" xmlns:w16se="http://schemas.microsoft.com/office/word/2015/wordml/symex" xmlns:wpg="http://schemas.microsoft.com/office/word/2010/wordprocessingGroup" xmlns:wpi="http://schemas.microsoft.com/office/word/2010/wordprocessingInk" xmlns:wne="http://schemas.microsoft.com/office/word/2006/wordml" xmlns:wps="http://schemas.microsoft.com/office/word/2010/wordprocessingShape" mc:Ignorable="w14 w15 w16se w16cid wp14">
+<w:ftr xmlns:wpc="http://schemas.microsoft.com/office/word/2010/wordprocessingCanvas" xmlns:mc="http://schemas.openxmlformats.org/markup-compatibility/2006" xmlns:o="urn:schemas-microsoft-com:office:office" xmlns:r="http://schemas.openxmlformats.org/officeDocument/2006/relationships" xmlns:m="http://schemas.openxmlformats.org/officeDocument/2006/math" xmlns:v="urn:schemas-microsoft-com:vml" xmlns:wp14="http://schemas.microsoft.com/office/word/2010/wordprocessingDrawing" xmlns:wp="http://schemas.openxmlformats.org/drawingml/2006/wordprocessingDrawing" xmlns:w10="urn:schemas-microsoft-com:office:word" xmlns:w="http://schemas.openxmlformats.org/wordprocessingml/2006/main" xmlns:w14="http://schemas.microsoft.com/office/word/2010/wordml" xmlns:wpg="http://schemas.microsoft.com/office/word/2010/wordprocessingGroup" xmlns:wpi="http://schemas.microsoft.com/office/word/2010/wordprocessingInk" xmlns:wne="http://schemas.microsoft.com/office/word/2006/wordml" xmlns:wps="http://schemas.microsoft.com/office/word/2010/wordprocessingShape" mc:Ignorable="w14 wp14">
   <w:p>
     <w:pPr>
       <w:pStyle w:val="Pieddepage"/>
@@ -2475,25 +1644,7 @@
         <w:color w:val="365F91"/>
         <w:lang w:val="en-US"/>
       </w:rPr>
-      <w:t>[</w:t>
-    </w:r>
-    <w:proofErr w:type="spellStart"/>
-    <w:r>
-      <w:rPr>
-        <w:noProof/>
-        <w:color w:val="365F91"/>
-        <w:lang w:val="en-US"/>
-      </w:rPr>
-      <w:t>onshow.yourname</w:t>
-    </w:r>
-    <w:proofErr w:type="spellEnd"/>
-    <w:r>
-      <w:rPr>
-        <w:noProof/>
-        <w:color w:val="365F91"/>
-        <w:lang w:val="en-US"/>
-      </w:rPr>
-      <w:t>]</w:t>
+      <w:t>[onshow.yourname]</w:t>
     </w:r>
     <w:r>
       <w:rPr>
@@ -2508,7 +1659,6 @@
       </w:rPr>
       <w:br/>
     </w:r>
-    <w:proofErr w:type="spellStart"/>
     <w:r>
       <w:rPr>
         <w:color w:val="943634"/>
@@ -2516,95 +1666,14 @@
         <w:szCs w:val="16"/>
         <w:lang w:val="en-US"/>
       </w:rPr>
-      <w:t>OpenTBS</w:t>
-    </w:r>
-    <w:proofErr w:type="spellEnd"/>
-    <w:r>
-      <w:rPr>
-        <w:color w:val="943634"/>
-        <w:sz w:val="16"/>
-        <w:szCs w:val="16"/>
-        <w:lang w:val="en-US"/>
-      </w:rPr>
-      <w:t xml:space="preserve"> automatically merges “</w:t>
-    </w:r>
-    <w:proofErr w:type="spellStart"/>
-    <w:r>
-      <w:rPr>
-        <w:color w:val="943634"/>
-        <w:sz w:val="16"/>
-        <w:szCs w:val="16"/>
-        <w:lang w:val="en-US"/>
-      </w:rPr>
-      <w:t>onshow</w:t>
-    </w:r>
-    <w:proofErr w:type="spellEnd"/>
-    <w:r>
-      <w:rPr>
-        <w:color w:val="943634"/>
-        <w:sz w:val="16"/>
-        <w:szCs w:val="16"/>
-        <w:lang w:val="en-US"/>
-      </w:rPr>
-      <w:t xml:space="preserve">” and “onload” fields in the header and the footer. An </w:t>
-    </w:r>
-    <w:proofErr w:type="spellStart"/>
-    <w:r>
-      <w:rPr>
-        <w:color w:val="943634"/>
-        <w:sz w:val="16"/>
-        <w:szCs w:val="16"/>
-        <w:lang w:val="en-US"/>
-      </w:rPr>
-      <w:t>Ms</w:t>
-    </w:r>
-    <w:proofErr w:type="spellEnd"/>
-    <w:r>
-      <w:rPr>
-        <w:color w:val="943634"/>
-        <w:sz w:val="16"/>
-        <w:szCs w:val="16"/>
-        <w:lang w:val="en-US"/>
-      </w:rPr>
-      <w:t xml:space="preserve"> Word document can have only 3 header/footer contents: first page, odd pages, other pages. Header and footer contents are stored in separate XML sub-files. Thus you need the load them in order to perform </w:t>
-    </w:r>
-    <w:proofErr w:type="spellStart"/>
-    <w:proofErr w:type="gramStart"/>
-    <w:r>
-      <w:rPr>
-        <w:color w:val="943634"/>
-        <w:sz w:val="16"/>
-        <w:szCs w:val="16"/>
-        <w:lang w:val="en-US"/>
-      </w:rPr>
-      <w:t>MergeBlock</w:t>
-    </w:r>
-    <w:proofErr w:type="spellEnd"/>
-    <w:r>
-      <w:rPr>
-        <w:color w:val="943634"/>
-        <w:sz w:val="16"/>
-        <w:szCs w:val="16"/>
-        <w:lang w:val="en-US"/>
-      </w:rPr>
-      <w:t>(</w:t>
-    </w:r>
-    <w:proofErr w:type="gramEnd"/>
-    <w:r>
-      <w:rPr>
-        <w:color w:val="943634"/>
-        <w:sz w:val="16"/>
-        <w:szCs w:val="16"/>
-        <w:lang w:val="en-US"/>
-      </w:rPr>
-      <w:t>) or other manual merges in them.</w:t>
+      <w:t>OpenTBS automatically merges “onshow” and “onload” fields in the header and the footer. An Ms Word document can have only 3 header/footer contents: first page, odd pages, other pages. Header and footer contents are stored in separate XML sub-files. Thus you need the load them in order to perform MergeBlock() or other manual merges in them.</w:t>
     </w:r>
   </w:p>
 </w:ftr>
 </file>
 
 <file path=word/footnotes.xml><?xml version="1.0" encoding="utf-8"?>
-<w:footnotes xmlns:wpc="http://schemas.microsoft.com/office/word/2010/wordprocessingCanvas" xmlns:cx="http://schemas.microsoft.com/office/drawing/2014/chartex" xmlns:cx1="http://schemas.microsoft.com/office/drawing/2015/9/8/chartex" xmlns:cx2="http://schemas.microsoft.com/office/drawing/2015/10/21/chartex" xmlns:cx3="http://schemas.microsoft.com/office/drawing/2016/5/9/chartex" xmlns:cx4="http://schemas.microsoft.com/office/drawing/2016/5/10/chartex" xmlns:cx5="http://schemas.microsoft.com/office/drawing/2016/5/11/chartex" xmlns:cx6="http://schemas.microsoft.com/office/drawing/2016/5/12/chartex" xmlns:cx7="http://schemas.microsoft.com/office/drawing/2016/5/13/chartex" xmlns:cx8="http://schemas.microsoft.com/office/drawing/2016/5/14/chartex" xmlns:mc="http://schemas.openxmlformats.org/markup-compatibility/2006" xmlns:aink="http://schemas.microsoft.com/office/drawing/2016/ink" xmlns:am3d="http://schemas.microsoft.com/office/drawing/2017/model3d" xmlns:o="urn:schemas-microsoft-com:office:office" xmlns:r="http://schemas.openxmlformats.org/officeDocument/2006/relationships" xmlns:m="http://schemas.openxmlformats.org/officeDocument/2006/math" xmlns:v="urn:schemas-microsoft-com:vml" xmlns:wp14="http://schemas.microsoft.com/office/word/2010/wordprocessingDrawing" xmlns:wp="http://schemas.openxmlformats.org/drawingml/2006/wordprocessingDrawing" xmlns:w10="urn:schemas-microsoft-com:office:word" xmlns:w="http://schemas.openxmlformats.org/wordprocessingml/2006/main" xmlns:w14="http://schemas.microsoft.com/office/word/2010/wordml" xmlns:w15="http://schemas.microsoft.com/office/word/2012/wordml" xmlns:w16cid="http://schemas.microsoft.com/office/word/2016/wordml/cid" xmlns:w16se="http://schemas.microsoft.com/office/word/2015/wordml/symex" xmlns:wpg="http://schemas.microsoft.com/office/word/2010/wordprocessingGroup" xmlns:wpi="http://schemas.microsoft.com/office/word/2010/wordprocessingInk" xmlns:wne="http://schemas.microsoft.com/office/word/2006/wordml" xmlns:wps="http://schemas.microsoft.com/office/word/2010/wordprocessingShape" mc:Ignorable="w14 w15 w16se w16cid wp14">
+<w:footnotes xmlns:wpc="http://schemas.microsoft.com/office/word/2010/wordprocessingCanvas" xmlns:mc="http://schemas.openxmlformats.org/markup-compatibility/2006" xmlns:o="urn:schemas-microsoft-com:office:office" xmlns:r="http://schemas.openxmlformats.org/officeDocument/2006/relationships" xmlns:m="http://schemas.openxmlformats.org/officeDocument/2006/math" xmlns:v="urn:schemas-microsoft-com:vml" xmlns:wp14="http://schemas.microsoft.com/office/word/2010/wordprocessingDrawing" xmlns:wp="http://schemas.openxmlformats.org/drawingml/2006/wordprocessingDrawing" xmlns:w10="urn:schemas-microsoft-com:office:word" xmlns:w="http://schemas.openxmlformats.org/wordprocessingml/2006/main" xmlns:w14="http://schemas.microsoft.com/office/word/2010/wordml" xmlns:wpg="http://schemas.microsoft.com/office/word/2010/wordprocessingGroup" xmlns:wpi="http://schemas.microsoft.com/office/word/2010/wordprocessingInk" xmlns:wne="http://schemas.microsoft.com/office/word/2006/wordml" xmlns:wps="http://schemas.microsoft.com/office/word/2010/wordprocessingShape" mc:Ignorable="w14 wp14">
   <w:footnote w:type="separator" w:id="-1">
     <w:p>
       <w:pPr>
@@ -2629,8 +1698,8 @@
 </file>
 
 <file path=word/numbering.xml><?xml version="1.0" encoding="utf-8"?>
-<w:numbering xmlns:wpc="http://schemas.microsoft.com/office/word/2010/wordprocessingCanvas" xmlns:cx="http://schemas.microsoft.com/office/drawing/2014/chartex" xmlns:cx1="http://schemas.microsoft.com/office/drawing/2015/9/8/chartex" xmlns:cx2="http://schemas.microsoft.com/office/drawing/2015/10/21/chartex" xmlns:cx3="http://schemas.microsoft.com/office/drawing/2016/5/9/chartex" xmlns:cx4="http://schemas.microsoft.com/office/drawing/2016/5/10/chartex" xmlns:cx5="http://schemas.microsoft.com/office/drawing/2016/5/11/chartex" xmlns:cx6="http://schemas.microsoft.com/office/drawing/2016/5/12/chartex" xmlns:cx7="http://schemas.microsoft.com/office/drawing/2016/5/13/chartex" xmlns:cx8="http://schemas.microsoft.com/office/drawing/2016/5/14/chartex" xmlns:mc="http://schemas.openxmlformats.org/markup-compatibility/2006" xmlns:aink="http://schemas.microsoft.com/office/drawing/2016/ink" xmlns:am3d="http://schemas.microsoft.com/office/drawing/2017/model3d" xmlns:o="urn:schemas-microsoft-com:office:office" xmlns:r="http://schemas.openxmlformats.org/officeDocument/2006/relationships" xmlns:m="http://schemas.openxmlformats.org/officeDocument/2006/math" xmlns:v="urn:schemas-microsoft-com:vml" xmlns:wp14="http://schemas.microsoft.com/office/word/2010/wordprocessingDrawing" xmlns:wp="http://schemas.openxmlformats.org/drawingml/2006/wordprocessingDrawing" xmlns:w10="urn:schemas-microsoft-com:office:word" xmlns:w="http://schemas.openxmlformats.org/wordprocessingml/2006/main" xmlns:w14="http://schemas.microsoft.com/office/word/2010/wordml" xmlns:w15="http://schemas.microsoft.com/office/word/2012/wordml" xmlns:w16cid="http://schemas.microsoft.com/office/word/2016/wordml/cid" xmlns:w16se="http://schemas.microsoft.com/office/word/2015/wordml/symex" xmlns:wpg="http://schemas.microsoft.com/office/word/2010/wordprocessingGroup" xmlns:wpi="http://schemas.microsoft.com/office/word/2010/wordprocessingInk" xmlns:wne="http://schemas.microsoft.com/office/word/2006/wordml" xmlns:wps="http://schemas.microsoft.com/office/word/2010/wordprocessingShape" mc:Ignorable="w14 w15 w16se w16cid wp14">
-  <w:abstractNum w:abstractNumId="0" w15:restartNumberingAfterBreak="0">
+<w:numbering xmlns:wpc="http://schemas.microsoft.com/office/word/2010/wordprocessingCanvas" xmlns:mc="http://schemas.openxmlformats.org/markup-compatibility/2006" xmlns:o="urn:schemas-microsoft-com:office:office" xmlns:r="http://schemas.openxmlformats.org/officeDocument/2006/relationships" xmlns:m="http://schemas.openxmlformats.org/officeDocument/2006/math" xmlns:v="urn:schemas-microsoft-com:vml" xmlns:wp14="http://schemas.microsoft.com/office/word/2010/wordprocessingDrawing" xmlns:wp="http://schemas.openxmlformats.org/drawingml/2006/wordprocessingDrawing" xmlns:w10="urn:schemas-microsoft-com:office:word" xmlns:w="http://schemas.openxmlformats.org/wordprocessingml/2006/main" xmlns:w14="http://schemas.microsoft.com/office/word/2010/wordml" xmlns:wpg="http://schemas.microsoft.com/office/word/2010/wordprocessingGroup" xmlns:wpi="http://schemas.microsoft.com/office/word/2010/wordprocessingInk" xmlns:wne="http://schemas.microsoft.com/office/word/2006/wordml" xmlns:wps="http://schemas.microsoft.com/office/word/2010/wordprocessingShape" mc:Ignorable="w14 wp14">
+  <w:abstractNum w:abstractNumId="0">
     <w:nsid w:val="FFFFFF7C"/>
     <w:multiLevelType w:val="singleLevel"/>
     <w:tmpl w:val="DFEE72F0"/>
@@ -2650,7 +1719,7 @@
       </w:rPr>
     </w:lvl>
   </w:abstractNum>
-  <w:abstractNum w:abstractNumId="1" w15:restartNumberingAfterBreak="0">
+  <w:abstractNum w:abstractNumId="1">
     <w:nsid w:val="FFFFFF7D"/>
     <w:multiLevelType w:val="singleLevel"/>
     <w:tmpl w:val="9CC240AE"/>
@@ -2670,7 +1739,7 @@
       </w:rPr>
     </w:lvl>
   </w:abstractNum>
-  <w:abstractNum w:abstractNumId="2" w15:restartNumberingAfterBreak="0">
+  <w:abstractNum w:abstractNumId="2">
     <w:nsid w:val="FFFFFF7E"/>
     <w:multiLevelType w:val="singleLevel"/>
     <w:tmpl w:val="1B60997C"/>
@@ -2690,7 +1759,7 @@
       </w:rPr>
     </w:lvl>
   </w:abstractNum>
-  <w:abstractNum w:abstractNumId="3" w15:restartNumberingAfterBreak="0">
+  <w:abstractNum w:abstractNumId="3">
     <w:nsid w:val="FFFFFF7F"/>
     <w:multiLevelType w:val="singleLevel"/>
     <w:tmpl w:val="3DBA8782"/>
@@ -2710,7 +1779,7 @@
       </w:rPr>
     </w:lvl>
   </w:abstractNum>
-  <w:abstractNum w:abstractNumId="4" w15:restartNumberingAfterBreak="0">
+  <w:abstractNum w:abstractNumId="4">
     <w:nsid w:val="FFFFFF80"/>
     <w:multiLevelType w:val="singleLevel"/>
     <w:tmpl w:val="D110DA60"/>
@@ -2730,7 +1799,7 @@
       </w:rPr>
     </w:lvl>
   </w:abstractNum>
-  <w:abstractNum w:abstractNumId="5" w15:restartNumberingAfterBreak="0">
+  <w:abstractNum w:abstractNumId="5">
     <w:nsid w:val="FFFFFF81"/>
     <w:multiLevelType w:val="singleLevel"/>
     <w:tmpl w:val="32B0D2A0"/>
@@ -2750,7 +1819,7 @@
       </w:rPr>
     </w:lvl>
   </w:abstractNum>
-  <w:abstractNum w:abstractNumId="6" w15:restartNumberingAfterBreak="0">
+  <w:abstractNum w:abstractNumId="6">
     <w:nsid w:val="FFFFFF82"/>
     <w:multiLevelType w:val="singleLevel"/>
     <w:tmpl w:val="2D021E80"/>
@@ -2770,7 +1839,7 @@
       </w:rPr>
     </w:lvl>
   </w:abstractNum>
-  <w:abstractNum w:abstractNumId="7" w15:restartNumberingAfterBreak="0">
+  <w:abstractNum w:abstractNumId="7">
     <w:nsid w:val="FFFFFF83"/>
     <w:multiLevelType w:val="singleLevel"/>
     <w:tmpl w:val="C008A676"/>
@@ -2790,7 +1859,7 @@
       </w:rPr>
     </w:lvl>
   </w:abstractNum>
-  <w:abstractNum w:abstractNumId="8" w15:restartNumberingAfterBreak="0">
+  <w:abstractNum w:abstractNumId="8">
     <w:nsid w:val="FFFFFF88"/>
     <w:multiLevelType w:val="singleLevel"/>
     <w:tmpl w:val="5E9C123E"/>
@@ -2810,7 +1879,7 @@
       </w:rPr>
     </w:lvl>
   </w:abstractNum>
-  <w:abstractNum w:abstractNumId="9" w15:restartNumberingAfterBreak="0">
+  <w:abstractNum w:abstractNumId="9">
     <w:nsid w:val="FFFFFF89"/>
     <w:multiLevelType w:val="singleLevel"/>
     <w:tmpl w:val="1FC2B43E"/>
@@ -2830,10 +1899,10 @@
       </w:rPr>
     </w:lvl>
   </w:abstractNum>
-  <w:abstractNum w:abstractNumId="10" w15:restartNumberingAfterBreak="0">
+  <w:abstractNum w:abstractNumId="10">
     <w:nsid w:val="007C4229"/>
     <w:multiLevelType w:val="hybridMultilevel"/>
-    <w:tmpl w:val="11BA56D8"/>
+    <w:tmpl w:val="AFC4893C"/>
     <w:lvl w:ilvl="0" w:tplc="040C0001">
       <w:start w:val="1"/>
       <w:numFmt w:val="bullet"/>
@@ -2943,7 +2012,7 @@
       </w:rPr>
     </w:lvl>
   </w:abstractNum>
-  <w:abstractNum w:abstractNumId="11" w15:restartNumberingAfterBreak="0">
+  <w:abstractNum w:abstractNumId="11">
     <w:nsid w:val="09CC1947"/>
     <w:multiLevelType w:val="multilevel"/>
     <w:tmpl w:val="040C001F"/>
@@ -3029,7 +2098,7 @@
       </w:pPr>
     </w:lvl>
   </w:abstractNum>
-  <w:abstractNum w:abstractNumId="12" w15:restartNumberingAfterBreak="0">
+  <w:abstractNum w:abstractNumId="12">
     <w:nsid w:val="3AC60A2F"/>
     <w:multiLevelType w:val="hybridMultilevel"/>
     <w:tmpl w:val="A67C90DE"/>
@@ -3169,7 +2238,7 @@
       </w:rPr>
     </w:lvl>
   </w:abstractNum>
-  <w:abstractNum w:abstractNumId="13" w15:restartNumberingAfterBreak="0">
+  <w:abstractNum w:abstractNumId="13">
     <w:nsid w:val="7C3131A2"/>
     <w:multiLevelType w:val="hybridMultilevel"/>
     <w:tmpl w:val="82962B8A"/>
@@ -3326,20 +2395,21 @@
   </w:num>
   <w:num w:numId="15">
     <w:abstractNumId w:val="10"/>
+    <w:lvlOverride w:ilvl="0"/>
+    <w:lvlOverride w:ilvl="1"/>
+    <w:lvlOverride w:ilvl="2"/>
+    <w:lvlOverride w:ilvl="3"/>
+    <w:lvlOverride w:ilvl="4"/>
+    <w:lvlOverride w:ilvl="5"/>
+    <w:lvlOverride w:ilvl="6"/>
+    <w:lvlOverride w:ilvl="7"/>
+    <w:lvlOverride w:ilvl="8"/>
   </w:num>
 </w:numbering>
 </file>
 
-<file path=word/people.xml><?xml version="1.0" encoding="utf-8"?>
-<w15:people xmlns:wpc="http://schemas.microsoft.com/office/word/2010/wordprocessingCanvas" xmlns:cx="http://schemas.microsoft.com/office/drawing/2014/chartex" xmlns:cx1="http://schemas.microsoft.com/office/drawing/2015/9/8/chartex" xmlns:cx2="http://schemas.microsoft.com/office/drawing/2015/10/21/chartex" xmlns:cx3="http://schemas.microsoft.com/office/drawing/2016/5/9/chartex" xmlns:cx4="http://schemas.microsoft.com/office/drawing/2016/5/10/chartex" xmlns:cx5="http://schemas.microsoft.com/office/drawing/2016/5/11/chartex" xmlns:cx6="http://schemas.microsoft.com/office/drawing/2016/5/12/chartex" xmlns:cx7="http://schemas.microsoft.com/office/drawing/2016/5/13/chartex" xmlns:cx8="http://schemas.microsoft.com/office/drawing/2016/5/14/chartex" xmlns:mc="http://schemas.openxmlformats.org/markup-compatibility/2006" xmlns:aink="http://schemas.microsoft.com/office/drawing/2016/ink" xmlns:am3d="http://schemas.microsoft.com/office/drawing/2017/model3d" xmlns:o="urn:schemas-microsoft-com:office:office" xmlns:r="http://schemas.openxmlformats.org/officeDocument/2006/relationships" xmlns:m="http://schemas.openxmlformats.org/officeDocument/2006/math" xmlns:v="urn:schemas-microsoft-com:vml" xmlns:wp14="http://schemas.microsoft.com/office/word/2010/wordprocessingDrawing" xmlns:wp="http://schemas.openxmlformats.org/drawingml/2006/wordprocessingDrawing" xmlns:w10="urn:schemas-microsoft-com:office:word" xmlns:w="http://schemas.openxmlformats.org/wordprocessingml/2006/main" xmlns:w14="http://schemas.microsoft.com/office/word/2010/wordml" xmlns:w15="http://schemas.microsoft.com/office/word/2012/wordml" xmlns:w16cid="http://schemas.microsoft.com/office/word/2016/wordml/cid" xmlns:w16se="http://schemas.microsoft.com/office/word/2015/wordml/symex" xmlns:wpg="http://schemas.microsoft.com/office/word/2010/wordprocessingGroup" xmlns:wpi="http://schemas.microsoft.com/office/word/2010/wordprocessingInk" xmlns:wne="http://schemas.microsoft.com/office/word/2006/wordml" xmlns:wps="http://schemas.microsoft.com/office/word/2010/wordprocessingShape" mc:Ignorable="w14 w15 w16se w16cid wp14">
-  <w15:person w15:author="Qwerty">
-    <w15:presenceInfo w15:providerId="None" w15:userId="Qwerty"/>
-  </w15:person>
-</w15:people>
-</file>
-
 <file path=word/styles.xml><?xml version="1.0" encoding="utf-8"?>
-<w:styles xmlns:mc="http://schemas.openxmlformats.org/markup-compatibility/2006" xmlns:r="http://schemas.openxmlformats.org/officeDocument/2006/relationships" xmlns:w="http://schemas.openxmlformats.org/wordprocessingml/2006/main" xmlns:w14="http://schemas.microsoft.com/office/word/2010/wordml" xmlns:w15="http://schemas.microsoft.com/office/word/2012/wordml" xmlns:w16cid="http://schemas.microsoft.com/office/word/2016/wordml/cid" xmlns:w16se="http://schemas.microsoft.com/office/word/2015/wordml/symex" mc:Ignorable="w14 w15 w16se w16cid">
+<w:styles xmlns:mc="http://schemas.openxmlformats.org/markup-compatibility/2006" xmlns:r="http://schemas.openxmlformats.org/officeDocument/2006/relationships" xmlns:w="http://schemas.openxmlformats.org/wordprocessingml/2006/main" xmlns:w14="http://schemas.microsoft.com/office/word/2010/wordml" mc:Ignorable="w14">
   <w:docDefaults>
     <w:rPrDefault>
       <w:rPr>
@@ -3349,381 +2419,144 @@
     </w:rPrDefault>
     <w:pPrDefault/>
   </w:docDefaults>
-  <w:latentStyles w:defLockedState="0" w:defUIPriority="99" w:defSemiHidden="0" w:defUnhideWhenUsed="0" w:defQFormat="0" w:count="377">
-    <w:lsdException w:name="Normal" w:locked="1" w:uiPriority="0" w:qFormat="1"/>
-    <w:lsdException w:name="heading 1" w:locked="1" w:uiPriority="0" w:qFormat="1"/>
-    <w:lsdException w:name="heading 2" w:locked="1" w:semiHidden="1" w:uiPriority="0" w:unhideWhenUsed="1" w:qFormat="1"/>
-    <w:lsdException w:name="heading 3" w:locked="1" w:semiHidden="1" w:uiPriority="0" w:unhideWhenUsed="1" w:qFormat="1"/>
-    <w:lsdException w:name="heading 4" w:locked="1" w:semiHidden="1" w:uiPriority="0" w:unhideWhenUsed="1" w:qFormat="1"/>
-    <w:lsdException w:name="heading 5" w:locked="1" w:semiHidden="1" w:uiPriority="0" w:unhideWhenUsed="1" w:qFormat="1"/>
-    <w:lsdException w:name="heading 6" w:locked="1" w:semiHidden="1" w:uiPriority="0" w:unhideWhenUsed="1" w:qFormat="1"/>
-    <w:lsdException w:name="heading 7" w:locked="1" w:semiHidden="1" w:uiPriority="0" w:unhideWhenUsed="1" w:qFormat="1"/>
-    <w:lsdException w:name="heading 8" w:locked="1" w:semiHidden="1" w:uiPriority="0" w:unhideWhenUsed="1" w:qFormat="1"/>
-    <w:lsdException w:name="heading 9" w:locked="1" w:semiHidden="1" w:uiPriority="0" w:unhideWhenUsed="1" w:qFormat="1"/>
-    <w:lsdException w:name="index 1" w:semiHidden="1" w:unhideWhenUsed="1"/>
-    <w:lsdException w:name="index 2" w:semiHidden="1" w:unhideWhenUsed="1"/>
-    <w:lsdException w:name="index 3" w:semiHidden="1" w:unhideWhenUsed="1"/>
-    <w:lsdException w:name="index 4" w:semiHidden="1" w:unhideWhenUsed="1"/>
-    <w:lsdException w:name="index 5" w:semiHidden="1" w:unhideWhenUsed="1"/>
-    <w:lsdException w:name="index 6" w:semiHidden="1" w:unhideWhenUsed="1"/>
-    <w:lsdException w:name="index 7" w:semiHidden="1" w:unhideWhenUsed="1"/>
-    <w:lsdException w:name="index 8" w:semiHidden="1" w:unhideWhenUsed="1"/>
-    <w:lsdException w:name="index 9" w:semiHidden="1" w:unhideWhenUsed="1"/>
-    <w:lsdException w:name="toc 1" w:locked="1" w:uiPriority="0"/>
-    <w:lsdException w:name="toc 2" w:locked="1" w:uiPriority="0"/>
-    <w:lsdException w:name="toc 3" w:locked="1" w:uiPriority="0"/>
-    <w:lsdException w:name="toc 4" w:locked="1" w:uiPriority="0"/>
-    <w:lsdException w:name="toc 5" w:locked="1" w:uiPriority="0"/>
-    <w:lsdException w:name="toc 6" w:locked="1" w:uiPriority="0"/>
-    <w:lsdException w:name="toc 7" w:locked="1" w:uiPriority="0"/>
-    <w:lsdException w:name="toc 8" w:locked="1" w:uiPriority="0"/>
-    <w:lsdException w:name="toc 9" w:locked="1" w:uiPriority="0"/>
-    <w:lsdException w:name="Normal Indent" w:semiHidden="1" w:unhideWhenUsed="1"/>
-    <w:lsdException w:name="footnote text" w:semiHidden="1" w:unhideWhenUsed="1"/>
-    <w:lsdException w:name="annotation text" w:semiHidden="1" w:unhideWhenUsed="1"/>
-    <w:lsdException w:name="header" w:semiHidden="1" w:unhideWhenUsed="1"/>
-    <w:lsdException w:name="footer" w:semiHidden="1" w:unhideWhenUsed="1"/>
-    <w:lsdException w:name="index heading" w:semiHidden="1" w:unhideWhenUsed="1"/>
-    <w:lsdException w:name="caption" w:locked="1" w:semiHidden="1" w:uiPriority="0" w:unhideWhenUsed="1" w:qFormat="1"/>
-    <w:lsdException w:name="table of figures" w:semiHidden="1" w:unhideWhenUsed="1"/>
-    <w:lsdException w:name="envelope address" w:semiHidden="1" w:unhideWhenUsed="1"/>
-    <w:lsdException w:name="envelope return" w:semiHidden="1" w:unhideWhenUsed="1"/>
-    <w:lsdException w:name="footnote reference" w:semiHidden="1" w:unhideWhenUsed="1"/>
-    <w:lsdException w:name="annotation reference" w:semiHidden="1" w:unhideWhenUsed="1"/>
-    <w:lsdException w:name="line number" w:semiHidden="1" w:unhideWhenUsed="1"/>
-    <w:lsdException w:name="page number" w:semiHidden="1" w:unhideWhenUsed="1"/>
-    <w:lsdException w:name="endnote reference" w:semiHidden="1" w:unhideWhenUsed="1"/>
-    <w:lsdException w:name="endnote text" w:semiHidden="1" w:unhideWhenUsed="1"/>
-    <w:lsdException w:name="table of authorities" w:semiHidden="1" w:unhideWhenUsed="1"/>
-    <w:lsdException w:name="macro" w:semiHidden="1" w:unhideWhenUsed="1"/>
-    <w:lsdException w:name="toa heading" w:semiHidden="1" w:unhideWhenUsed="1"/>
-    <w:lsdException w:name="List" w:semiHidden="1" w:unhideWhenUsed="1"/>
-    <w:lsdException w:name="List Bullet" w:semiHidden="1" w:unhideWhenUsed="1"/>
-    <w:lsdException w:name="List Number" w:semiHidden="1" w:unhideWhenUsed="1"/>
-    <w:lsdException w:name="List 2" w:semiHidden="1" w:unhideWhenUsed="1"/>
-    <w:lsdException w:name="List 3" w:semiHidden="1" w:unhideWhenUsed="1"/>
-    <w:lsdException w:name="List 4" w:semiHidden="1" w:unhideWhenUsed="1"/>
-    <w:lsdException w:name="List 5" w:semiHidden="1" w:unhideWhenUsed="1"/>
-    <w:lsdException w:name="List Bullet 2" w:semiHidden="1" w:unhideWhenUsed="1"/>
-    <w:lsdException w:name="List Bullet 3" w:semiHidden="1" w:unhideWhenUsed="1"/>
-    <w:lsdException w:name="List Bullet 4" w:semiHidden="1" w:unhideWhenUsed="1"/>
-    <w:lsdException w:name="List Bullet 5" w:semiHidden="1" w:unhideWhenUsed="1"/>
-    <w:lsdException w:name="List Number 2" w:semiHidden="1" w:unhideWhenUsed="1"/>
-    <w:lsdException w:name="List Number 3" w:semiHidden="1" w:unhideWhenUsed="1"/>
-    <w:lsdException w:name="List Number 4" w:semiHidden="1" w:unhideWhenUsed="1"/>
-    <w:lsdException w:name="List Number 5" w:semiHidden="1" w:unhideWhenUsed="1"/>
-    <w:lsdException w:name="Title" w:locked="1" w:uiPriority="0" w:qFormat="1"/>
-    <w:lsdException w:name="Closing" w:semiHidden="1" w:unhideWhenUsed="1"/>
-    <w:lsdException w:name="Signature" w:semiHidden="1" w:unhideWhenUsed="1"/>
-    <w:lsdException w:name="Default Paragraph Font" w:locked="1" w:uiPriority="0"/>
-    <w:lsdException w:name="Body Text" w:semiHidden="1" w:unhideWhenUsed="1"/>
-    <w:lsdException w:name="Body Text Indent" w:semiHidden="1" w:unhideWhenUsed="1"/>
-    <w:lsdException w:name="List Continue" w:semiHidden="1" w:unhideWhenUsed="1"/>
-    <w:lsdException w:name="List Continue 2" w:semiHidden="1" w:unhideWhenUsed="1"/>
-    <w:lsdException w:name="List Continue 3" w:semiHidden="1" w:unhideWhenUsed="1"/>
-    <w:lsdException w:name="List Continue 4" w:semiHidden="1" w:unhideWhenUsed="1"/>
-    <w:lsdException w:name="List Continue 5" w:semiHidden="1" w:unhideWhenUsed="1"/>
-    <w:lsdException w:name="Message Header" w:semiHidden="1" w:unhideWhenUsed="1"/>
-    <w:lsdException w:name="Subtitle" w:locked="1" w:uiPriority="0" w:qFormat="1"/>
-    <w:lsdException w:name="Salutation" w:semiHidden="1" w:unhideWhenUsed="1"/>
-    <w:lsdException w:name="Date" w:semiHidden="1" w:unhideWhenUsed="1"/>
-    <w:lsdException w:name="Body Text First Indent" w:semiHidden="1" w:unhideWhenUsed="1"/>
-    <w:lsdException w:name="Body Text First Indent 2" w:semiHidden="1" w:unhideWhenUsed="1"/>
-    <w:lsdException w:name="Note Heading" w:semiHidden="1" w:unhideWhenUsed="1"/>
-    <w:lsdException w:name="Body Text 2" w:semiHidden="1" w:unhideWhenUsed="1"/>
-    <w:lsdException w:name="Body Text 3" w:semiHidden="1" w:unhideWhenUsed="1"/>
-    <w:lsdException w:name="Body Text Indent 2" w:semiHidden="1" w:unhideWhenUsed="1"/>
-    <w:lsdException w:name="Body Text Indent 3" w:semiHidden="1" w:unhideWhenUsed="1"/>
-    <w:lsdException w:name="Block Text" w:semiHidden="1" w:unhideWhenUsed="1"/>
-    <w:lsdException w:name="Hyperlink" w:semiHidden="1" w:unhideWhenUsed="1"/>
-    <w:lsdException w:name="FollowedHyperlink" w:semiHidden="1" w:unhideWhenUsed="1"/>
-    <w:lsdException w:name="Strong" w:locked="1" w:uiPriority="0" w:qFormat="1"/>
-    <w:lsdException w:name="Emphasis" w:locked="1" w:uiPriority="0" w:qFormat="1"/>
-    <w:lsdException w:name="Document Map" w:semiHidden="1" w:unhideWhenUsed="1"/>
-    <w:lsdException w:name="Plain Text" w:semiHidden="1" w:unhideWhenUsed="1"/>
-    <w:lsdException w:name="E-mail Signature" w:semiHidden="1" w:unhideWhenUsed="1"/>
-    <w:lsdException w:name="HTML Top of Form" w:semiHidden="1" w:unhideWhenUsed="1"/>
-    <w:lsdException w:name="HTML Bottom of Form" w:semiHidden="1" w:unhideWhenUsed="1"/>
-    <w:lsdException w:name="Normal (Web)" w:semiHidden="1" w:unhideWhenUsed="1"/>
-    <w:lsdException w:name="HTML Acronym" w:semiHidden="1" w:unhideWhenUsed="1"/>
-    <w:lsdException w:name="HTML Address" w:semiHidden="1" w:unhideWhenUsed="1"/>
-    <w:lsdException w:name="HTML Cite" w:semiHidden="1" w:unhideWhenUsed="1"/>
-    <w:lsdException w:name="HTML Code" w:semiHidden="1" w:unhideWhenUsed="1"/>
-    <w:lsdException w:name="HTML Definition" w:semiHidden="1" w:unhideWhenUsed="1"/>
-    <w:lsdException w:name="HTML Keyboard" w:semiHidden="1" w:unhideWhenUsed="1"/>
-    <w:lsdException w:name="HTML Preformatted" w:semiHidden="1" w:unhideWhenUsed="1"/>
-    <w:lsdException w:name="HTML Sample" w:semiHidden="1" w:unhideWhenUsed="1"/>
-    <w:lsdException w:name="HTML Typewriter" w:semiHidden="1" w:unhideWhenUsed="1"/>
-    <w:lsdException w:name="HTML Variable" w:semiHidden="1" w:unhideWhenUsed="1"/>
-    <w:lsdException w:name="annotation subject" w:semiHidden="1" w:unhideWhenUsed="1"/>
-    <w:lsdException w:name="No List" w:semiHidden="1" w:unhideWhenUsed="1"/>
-    <w:lsdException w:name="Outline List 1" w:semiHidden="1" w:unhideWhenUsed="1"/>
-    <w:lsdException w:name="Outline List 2" w:semiHidden="1" w:unhideWhenUsed="1"/>
-    <w:lsdException w:name="Outline List 3" w:semiHidden="1" w:unhideWhenUsed="1"/>
-    <w:lsdException w:name="Table Simple 1" w:semiHidden="1" w:unhideWhenUsed="1"/>
-    <w:lsdException w:name="Table Simple 2" w:semiHidden="1" w:unhideWhenUsed="1"/>
-    <w:lsdException w:name="Table Simple 3" w:semiHidden="1" w:unhideWhenUsed="1"/>
-    <w:lsdException w:name="Table Classic 1" w:semiHidden="1" w:unhideWhenUsed="1"/>
-    <w:lsdException w:name="Table Classic 2" w:semiHidden="1" w:unhideWhenUsed="1"/>
-    <w:lsdException w:name="Table Classic 3" w:semiHidden="1" w:unhideWhenUsed="1"/>
-    <w:lsdException w:name="Table Classic 4" w:semiHidden="1" w:unhideWhenUsed="1"/>
-    <w:lsdException w:name="Table Colorful 1" w:semiHidden="1" w:unhideWhenUsed="1"/>
-    <w:lsdException w:name="Table Colorful 2" w:semiHidden="1" w:unhideWhenUsed="1"/>
-    <w:lsdException w:name="Table Colorful 3" w:semiHidden="1" w:unhideWhenUsed="1"/>
-    <w:lsdException w:name="Table Columns 1" w:semiHidden="1" w:unhideWhenUsed="1"/>
-    <w:lsdException w:name="Table Columns 2" w:semiHidden="1" w:unhideWhenUsed="1"/>
-    <w:lsdException w:name="Table Columns 3" w:semiHidden="1" w:unhideWhenUsed="1"/>
-    <w:lsdException w:name="Table Columns 4" w:semiHidden="1" w:unhideWhenUsed="1"/>
-    <w:lsdException w:name="Table Columns 5" w:semiHidden="1" w:unhideWhenUsed="1"/>
-    <w:lsdException w:name="Table Grid 1" w:semiHidden="1" w:unhideWhenUsed="1"/>
-    <w:lsdException w:name="Table Grid 2" w:semiHidden="1" w:unhideWhenUsed="1"/>
-    <w:lsdException w:name="Table Grid 3" w:semiHidden="1" w:unhideWhenUsed="1"/>
-    <w:lsdException w:name="Table Grid 4" w:semiHidden="1" w:unhideWhenUsed="1"/>
-    <w:lsdException w:name="Table Grid 5" w:semiHidden="1" w:unhideWhenUsed="1"/>
-    <w:lsdException w:name="Table Grid 6" w:semiHidden="1" w:unhideWhenUsed="1"/>
-    <w:lsdException w:name="Table Grid 7" w:semiHidden="1" w:unhideWhenUsed="1"/>
-    <w:lsdException w:name="Table Grid 8" w:semiHidden="1" w:unhideWhenUsed="1"/>
-    <w:lsdException w:name="Table List 1" w:semiHidden="1" w:unhideWhenUsed="1"/>
-    <w:lsdException w:name="Table List 2" w:semiHidden="1" w:unhideWhenUsed="1"/>
-    <w:lsdException w:name="Table List 3" w:semiHidden="1" w:unhideWhenUsed="1"/>
-    <w:lsdException w:name="Table List 4" w:semiHidden="1" w:unhideWhenUsed="1"/>
-    <w:lsdException w:name="Table List 5" w:semiHidden="1" w:unhideWhenUsed="1"/>
-    <w:lsdException w:name="Table List 6" w:semiHidden="1" w:unhideWhenUsed="1"/>
-    <w:lsdException w:name="Table List 7" w:semiHidden="1" w:unhideWhenUsed="1"/>
-    <w:lsdException w:name="Table List 8" w:semiHidden="1" w:unhideWhenUsed="1"/>
-    <w:lsdException w:name="Table 3D effects 1" w:semiHidden="1" w:unhideWhenUsed="1"/>
-    <w:lsdException w:name="Table 3D effects 2" w:semiHidden="1" w:unhideWhenUsed="1"/>
-    <w:lsdException w:name="Table 3D effects 3" w:semiHidden="1" w:unhideWhenUsed="1"/>
-    <w:lsdException w:name="Table Contemporary" w:semiHidden="1" w:unhideWhenUsed="1"/>
-    <w:lsdException w:name="Table Elegant" w:semiHidden="1" w:unhideWhenUsed="1"/>
-    <w:lsdException w:name="Table Professional" w:semiHidden="1" w:unhideWhenUsed="1"/>
-    <w:lsdException w:name="Table Subtle 1" w:semiHidden="1" w:unhideWhenUsed="1"/>
-    <w:lsdException w:name="Table Subtle 2" w:semiHidden="1" w:unhideWhenUsed="1"/>
-    <w:lsdException w:name="Table Web 1" w:semiHidden="1" w:unhideWhenUsed="1"/>
-    <w:lsdException w:name="Table Web 2" w:semiHidden="1" w:unhideWhenUsed="1"/>
-    <w:lsdException w:name="Balloon Text" w:semiHidden="1" w:unhideWhenUsed="1"/>
-    <w:lsdException w:name="Table Grid" w:locked="1" w:uiPriority="0"/>
-    <w:lsdException w:name="Placeholder Text" w:semiHidden="1"/>
-    <w:lsdException w:name="No Spacing" w:uiPriority="1" w:qFormat="1"/>
-    <w:lsdException w:name="Light Shading" w:uiPriority="60"/>
-    <w:lsdException w:name="Light List" w:uiPriority="61"/>
-    <w:lsdException w:name="Light Grid" w:uiPriority="62"/>
-    <w:lsdException w:name="Medium Shading 1" w:uiPriority="63"/>
-    <w:lsdException w:name="Medium Shading 2" w:uiPriority="64"/>
-    <w:lsdException w:name="Medium List 1" w:uiPriority="65"/>
-    <w:lsdException w:name="Medium List 2" w:uiPriority="66"/>
-    <w:lsdException w:name="Medium Grid 1" w:uiPriority="67"/>
-    <w:lsdException w:name="Medium Grid 2" w:uiPriority="68"/>
-    <w:lsdException w:name="Medium Grid 3" w:uiPriority="69"/>
-    <w:lsdException w:name="Dark List" w:uiPriority="70"/>
-    <w:lsdException w:name="Colorful Shading" w:uiPriority="71"/>
-    <w:lsdException w:name="Colorful List" w:uiPriority="72"/>
-    <w:lsdException w:name="Colorful Grid" w:uiPriority="73"/>
-    <w:lsdException w:name="Light Shading Accent 1" w:uiPriority="60"/>
-    <w:lsdException w:name="Light List Accent 1" w:uiPriority="61"/>
-    <w:lsdException w:name="Light Grid Accent 1" w:uiPriority="62"/>
-    <w:lsdException w:name="Medium Shading 1 Accent 1" w:uiPriority="63"/>
-    <w:lsdException w:name="Medium Shading 2 Accent 1" w:uiPriority="64"/>
-    <w:lsdException w:name="Medium List 1 Accent 1" w:uiPriority="65"/>
-    <w:lsdException w:name="Revision" w:semiHidden="1"/>
-    <w:lsdException w:name="List Paragraph" w:uiPriority="34" w:qFormat="1"/>
-    <w:lsdException w:name="Quote" w:uiPriority="29" w:qFormat="1"/>
-    <w:lsdException w:name="Intense Quote" w:uiPriority="30" w:qFormat="1"/>
-    <w:lsdException w:name="Medium List 2 Accent 1" w:uiPriority="66"/>
-    <w:lsdException w:name="Medium Grid 1 Accent 1" w:uiPriority="67"/>
-    <w:lsdException w:name="Medium Grid 2 Accent 1" w:uiPriority="68"/>
-    <w:lsdException w:name="Medium Grid 3 Accent 1" w:uiPriority="69"/>
-    <w:lsdException w:name="Dark List Accent 1" w:uiPriority="70"/>
-    <w:lsdException w:name="Colorful Shading Accent 1" w:uiPriority="71"/>
-    <w:lsdException w:name="Colorful List Accent 1" w:uiPriority="72"/>
-    <w:lsdException w:name="Colorful Grid Accent 1" w:uiPriority="73"/>
-    <w:lsdException w:name="Light Shading Accent 2" w:uiPriority="60"/>
-    <w:lsdException w:name="Light List Accent 2" w:uiPriority="61"/>
-    <w:lsdException w:name="Light Grid Accent 2" w:uiPriority="62"/>
-    <w:lsdException w:name="Medium Shading 1 Accent 2" w:uiPriority="63"/>
-    <w:lsdException w:name="Medium Shading 2 Accent 2" w:uiPriority="64"/>
-    <w:lsdException w:name="Medium List 1 Accent 2" w:uiPriority="65"/>
-    <w:lsdException w:name="Medium List 2 Accent 2" w:uiPriority="66"/>
-    <w:lsdException w:name="Medium Grid 1 Accent 2" w:uiPriority="67"/>
-    <w:lsdException w:name="Medium Grid 2 Accent 2" w:uiPriority="68"/>
-    <w:lsdException w:name="Medium Grid 3 Accent 2" w:uiPriority="69"/>
-    <w:lsdException w:name="Dark List Accent 2" w:uiPriority="70"/>
-    <w:lsdException w:name="Colorful Shading Accent 2" w:uiPriority="71"/>
-    <w:lsdException w:name="Colorful List Accent 2" w:uiPriority="72"/>
-    <w:lsdException w:name="Colorful Grid Accent 2" w:uiPriority="73"/>
-    <w:lsdException w:name="Light Shading Accent 3" w:uiPriority="60"/>
-    <w:lsdException w:name="Light List Accent 3" w:uiPriority="61"/>
-    <w:lsdException w:name="Light Grid Accent 3" w:uiPriority="62"/>
-    <w:lsdException w:name="Medium Shading 1 Accent 3" w:uiPriority="63"/>
-    <w:lsdException w:name="Medium Shading 2 Accent 3" w:uiPriority="64"/>
-    <w:lsdException w:name="Medium List 1 Accent 3" w:uiPriority="65"/>
-    <w:lsdException w:name="Medium List 2 Accent 3" w:uiPriority="66"/>
-    <w:lsdException w:name="Medium Grid 1 Accent 3" w:uiPriority="67"/>
-    <w:lsdException w:name="Medium Grid 2 Accent 3" w:uiPriority="68"/>
-    <w:lsdException w:name="Medium Grid 3 Accent 3" w:uiPriority="69"/>
-    <w:lsdException w:name="Dark List Accent 3" w:uiPriority="70"/>
-    <w:lsdException w:name="Colorful Shading Accent 3" w:uiPriority="71"/>
-    <w:lsdException w:name="Colorful List Accent 3" w:uiPriority="72"/>
-    <w:lsdException w:name="Colorful Grid Accent 3" w:uiPriority="73"/>
-    <w:lsdException w:name="Light Shading Accent 4" w:uiPriority="60"/>
-    <w:lsdException w:name="Light List Accent 4" w:uiPriority="61"/>
-    <w:lsdException w:name="Light Grid Accent 4" w:uiPriority="62"/>
-    <w:lsdException w:name="Medium Shading 1 Accent 4" w:uiPriority="63"/>
-    <w:lsdException w:name="Medium Shading 2 Accent 4" w:uiPriority="64"/>
-    <w:lsdException w:name="Medium List 1 Accent 4" w:uiPriority="65"/>
-    <w:lsdException w:name="Medium List 2 Accent 4" w:uiPriority="66"/>
-    <w:lsdException w:name="Medium Grid 1 Accent 4" w:uiPriority="67"/>
-    <w:lsdException w:name="Medium Grid 2 Accent 4" w:uiPriority="68"/>
-    <w:lsdException w:name="Medium Grid 3 Accent 4" w:uiPriority="69"/>
-    <w:lsdException w:name="Dark List Accent 4" w:uiPriority="70"/>
-    <w:lsdException w:name="Colorful Shading Accent 4" w:uiPriority="71"/>
-    <w:lsdException w:name="Colorful List Accent 4" w:uiPriority="72"/>
-    <w:lsdException w:name="Colorful Grid Accent 4" w:uiPriority="73"/>
-    <w:lsdException w:name="Light Shading Accent 5" w:uiPriority="60"/>
-    <w:lsdException w:name="Light List Accent 5" w:uiPriority="61"/>
-    <w:lsdException w:name="Light Grid Accent 5" w:uiPriority="62"/>
-    <w:lsdException w:name="Medium Shading 1 Accent 5" w:uiPriority="63"/>
-    <w:lsdException w:name="Medium Shading 2 Accent 5" w:uiPriority="64"/>
-    <w:lsdException w:name="Medium List 1 Accent 5" w:uiPriority="65"/>
-    <w:lsdException w:name="Medium List 2 Accent 5" w:uiPriority="66"/>
-    <w:lsdException w:name="Medium Grid 1 Accent 5" w:uiPriority="67"/>
-    <w:lsdException w:name="Medium Grid 2 Accent 5" w:uiPriority="68"/>
-    <w:lsdException w:name="Medium Grid 3 Accent 5" w:uiPriority="69"/>
-    <w:lsdException w:name="Dark List Accent 5" w:uiPriority="70"/>
-    <w:lsdException w:name="Colorful Shading Accent 5" w:uiPriority="71"/>
-    <w:lsdException w:name="Colorful List Accent 5" w:uiPriority="72"/>
-    <w:lsdException w:name="Colorful Grid Accent 5" w:uiPriority="73"/>
-    <w:lsdException w:name="Light Shading Accent 6" w:uiPriority="60"/>
-    <w:lsdException w:name="Light List Accent 6" w:uiPriority="61"/>
-    <w:lsdException w:name="Light Grid Accent 6" w:uiPriority="62"/>
-    <w:lsdException w:name="Medium Shading 1 Accent 6" w:uiPriority="63"/>
-    <w:lsdException w:name="Medium Shading 2 Accent 6" w:uiPriority="64"/>
-    <w:lsdException w:name="Medium List 1 Accent 6" w:uiPriority="65"/>
-    <w:lsdException w:name="Medium List 2 Accent 6" w:uiPriority="66"/>
-    <w:lsdException w:name="Medium Grid 1 Accent 6" w:uiPriority="67"/>
-    <w:lsdException w:name="Medium Grid 2 Accent 6" w:uiPriority="68"/>
-    <w:lsdException w:name="Medium Grid 3 Accent 6" w:uiPriority="69"/>
-    <w:lsdException w:name="Dark List Accent 6" w:uiPriority="70"/>
-    <w:lsdException w:name="Colorful Shading Accent 6" w:uiPriority="71"/>
-    <w:lsdException w:name="Colorful List Accent 6" w:uiPriority="72"/>
-    <w:lsdException w:name="Colorful Grid Accent 6" w:uiPriority="73"/>
-    <w:lsdException w:name="Subtle Emphasis" w:uiPriority="19" w:qFormat="1"/>
-    <w:lsdException w:name="Intense Emphasis" w:uiPriority="21" w:qFormat="1"/>
-    <w:lsdException w:name="Subtle Reference" w:uiPriority="31" w:qFormat="1"/>
-    <w:lsdException w:name="Intense Reference" w:uiPriority="32" w:qFormat="1"/>
-    <w:lsdException w:name="Book Title" w:uiPriority="33" w:qFormat="1"/>
-    <w:lsdException w:name="Bibliography" w:semiHidden="1" w:uiPriority="37" w:unhideWhenUsed="1"/>
-    <w:lsdException w:name="TOC Heading" w:semiHidden="1" w:uiPriority="39" w:unhideWhenUsed="1" w:qFormat="1"/>
-    <w:lsdException w:name="Plain Table 1" w:uiPriority="41"/>
-    <w:lsdException w:name="Plain Table 2" w:uiPriority="42"/>
-    <w:lsdException w:name="Plain Table 3" w:uiPriority="43"/>
-    <w:lsdException w:name="Plain Table 4" w:uiPriority="44"/>
-    <w:lsdException w:name="Plain Table 5" w:uiPriority="45"/>
-    <w:lsdException w:name="Grid Table Light" w:uiPriority="40"/>
-    <w:lsdException w:name="Grid Table 1 Light" w:uiPriority="46"/>
-    <w:lsdException w:name="Grid Table 2" w:uiPriority="47"/>
-    <w:lsdException w:name="Grid Table 3" w:uiPriority="48"/>
-    <w:lsdException w:name="Grid Table 4" w:uiPriority="49"/>
-    <w:lsdException w:name="Grid Table 5 Dark" w:uiPriority="50"/>
-    <w:lsdException w:name="Grid Table 6 Colorful" w:uiPriority="51"/>
-    <w:lsdException w:name="Grid Table 7 Colorful" w:uiPriority="52"/>
-    <w:lsdException w:name="Grid Table 1 Light Accent 1" w:uiPriority="46"/>
-    <w:lsdException w:name="Grid Table 2 Accent 1" w:uiPriority="47"/>
-    <w:lsdException w:name="Grid Table 3 Accent 1" w:uiPriority="48"/>
-    <w:lsdException w:name="Grid Table 4 Accent 1" w:uiPriority="49"/>
-    <w:lsdException w:name="Grid Table 5 Dark Accent 1" w:uiPriority="50"/>
-    <w:lsdException w:name="Grid Table 6 Colorful Accent 1" w:uiPriority="51"/>
-    <w:lsdException w:name="Grid Table 7 Colorful Accent 1" w:uiPriority="52"/>
-    <w:lsdException w:name="Grid Table 1 Light Accent 2" w:uiPriority="46"/>
-    <w:lsdException w:name="Grid Table 2 Accent 2" w:uiPriority="47"/>
-    <w:lsdException w:name="Grid Table 3 Accent 2" w:uiPriority="48"/>
-    <w:lsdException w:name="Grid Table 4 Accent 2" w:uiPriority="49"/>
-    <w:lsdException w:name="Grid Table 5 Dark Accent 2" w:uiPriority="50"/>
-    <w:lsdException w:name="Grid Table 6 Colorful Accent 2" w:uiPriority="51"/>
-    <w:lsdException w:name="Grid Table 7 Colorful Accent 2" w:uiPriority="52"/>
-    <w:lsdException w:name="Grid Table 1 Light Accent 3" w:uiPriority="46"/>
-    <w:lsdException w:name="Grid Table 2 Accent 3" w:uiPriority="47"/>
-    <w:lsdException w:name="Grid Table 3 Accent 3" w:uiPriority="48"/>
-    <w:lsdException w:name="Grid Table 4 Accent 3" w:uiPriority="49"/>
-    <w:lsdException w:name="Grid Table 5 Dark Accent 3" w:uiPriority="50"/>
-    <w:lsdException w:name="Grid Table 6 Colorful Accent 3" w:uiPriority="51"/>
-    <w:lsdException w:name="Grid Table 7 Colorful Accent 3" w:uiPriority="52"/>
-    <w:lsdException w:name="Grid Table 1 Light Accent 4" w:uiPriority="46"/>
-    <w:lsdException w:name="Grid Table 2 Accent 4" w:uiPriority="47"/>
-    <w:lsdException w:name="Grid Table 3 Accent 4" w:uiPriority="48"/>
-    <w:lsdException w:name="Grid Table 4 Accent 4" w:uiPriority="49"/>
-    <w:lsdException w:name="Grid Table 5 Dark Accent 4" w:uiPriority="50"/>
-    <w:lsdException w:name="Grid Table 6 Colorful Accent 4" w:uiPriority="51"/>
-    <w:lsdException w:name="Grid Table 7 Colorful Accent 4" w:uiPriority="52"/>
-    <w:lsdException w:name="Grid Table 1 Light Accent 5" w:uiPriority="46"/>
-    <w:lsdException w:name="Grid Table 2 Accent 5" w:uiPriority="47"/>
-    <w:lsdException w:name="Grid Table 3 Accent 5" w:uiPriority="48"/>
-    <w:lsdException w:name="Grid Table 4 Accent 5" w:uiPriority="49"/>
-    <w:lsdException w:name="Grid Table 5 Dark Accent 5" w:uiPriority="50"/>
-    <w:lsdException w:name="Grid Table 6 Colorful Accent 5" w:uiPriority="51"/>
-    <w:lsdException w:name="Grid Table 7 Colorful Accent 5" w:uiPriority="52"/>
-    <w:lsdException w:name="Grid Table 1 Light Accent 6" w:uiPriority="46"/>
-    <w:lsdException w:name="Grid Table 2 Accent 6" w:uiPriority="47"/>
-    <w:lsdException w:name="Grid Table 3 Accent 6" w:uiPriority="48"/>
-    <w:lsdException w:name="Grid Table 4 Accent 6" w:uiPriority="49"/>
-    <w:lsdException w:name="Grid Table 5 Dark Accent 6" w:uiPriority="50"/>
-    <w:lsdException w:name="Grid Table 6 Colorful Accent 6" w:uiPriority="51"/>
-    <w:lsdException w:name="Grid Table 7 Colorful Accent 6" w:uiPriority="52"/>
-    <w:lsdException w:name="List Table 1 Light" w:uiPriority="46"/>
-    <w:lsdException w:name="List Table 2" w:uiPriority="47"/>
-    <w:lsdException w:name="List Table 3" w:uiPriority="48"/>
-    <w:lsdException w:name="List Table 4" w:uiPriority="49"/>
-    <w:lsdException w:name="List Table 5 Dark" w:uiPriority="50"/>
-    <w:lsdException w:name="List Table 6 Colorful" w:uiPriority="51"/>
-    <w:lsdException w:name="List Table 7 Colorful" w:uiPriority="52"/>
-    <w:lsdException w:name="List Table 1 Light Accent 1" w:uiPriority="46"/>
-    <w:lsdException w:name="List Table 2 Accent 1" w:uiPriority="47"/>
-    <w:lsdException w:name="List Table 3 Accent 1" w:uiPriority="48"/>
-    <w:lsdException w:name="List Table 4 Accent 1" w:uiPriority="49"/>
-    <w:lsdException w:name="List Table 5 Dark Accent 1" w:uiPriority="50"/>
-    <w:lsdException w:name="List Table 6 Colorful Accent 1" w:uiPriority="51"/>
-    <w:lsdException w:name="List Table 7 Colorful Accent 1" w:uiPriority="52"/>
-    <w:lsdException w:name="List Table 1 Light Accent 2" w:uiPriority="46"/>
-    <w:lsdException w:name="List Table 2 Accent 2" w:uiPriority="47"/>
-    <w:lsdException w:name="List Table 3 Accent 2" w:uiPriority="48"/>
-    <w:lsdException w:name="List Table 4 Accent 2" w:uiPriority="49"/>
-    <w:lsdException w:name="List Table 5 Dark Accent 2" w:uiPriority="50"/>
-    <w:lsdException w:name="List Table 6 Colorful Accent 2" w:uiPriority="51"/>
-    <w:lsdException w:name="List Table 7 Colorful Accent 2" w:uiPriority="52"/>
-    <w:lsdException w:name="List Table 1 Light Accent 3" w:uiPriority="46"/>
-    <w:lsdException w:name="List Table 2 Accent 3" w:uiPriority="47"/>
-    <w:lsdException w:name="List Table 3 Accent 3" w:uiPriority="48"/>
-    <w:lsdException w:name="List Table 4 Accent 3" w:uiPriority="49"/>
-    <w:lsdException w:name="List Table 5 Dark Accent 3" w:uiPriority="50"/>
-    <w:lsdException w:name="List Table 6 Colorful Accent 3" w:uiPriority="51"/>
-    <w:lsdException w:name="List Table 7 Colorful Accent 3" w:uiPriority="52"/>
-    <w:lsdException w:name="List Table 1 Light Accent 4" w:uiPriority="46"/>
-    <w:lsdException w:name="List Table 2 Accent 4" w:uiPriority="47"/>
-    <w:lsdException w:name="List Table 3 Accent 4" w:uiPriority="48"/>
-    <w:lsdException w:name="List Table 4 Accent 4" w:uiPriority="49"/>
-    <w:lsdException w:name="List Table 5 Dark Accent 4" w:uiPriority="50"/>
-    <w:lsdException w:name="List Table 6 Colorful Accent 4" w:uiPriority="51"/>
-    <w:lsdException w:name="List Table 7 Colorful Accent 4" w:uiPriority="52"/>
-    <w:lsdException w:name="List Table 1 Light Accent 5" w:uiPriority="46"/>
-    <w:lsdException w:name="List Table 2 Accent 5" w:uiPriority="47"/>
-    <w:lsdException w:name="List Table 3 Accent 5" w:uiPriority="48"/>
-    <w:lsdException w:name="List Table 4 Accent 5" w:uiPriority="49"/>
-    <w:lsdException w:name="List Table 5 Dark Accent 5" w:uiPriority="50"/>
-    <w:lsdException w:name="List Table 6 Colorful Accent 5" w:uiPriority="51"/>
-    <w:lsdException w:name="List Table 7 Colorful Accent 5" w:uiPriority="52"/>
-    <w:lsdException w:name="List Table 1 Light Accent 6" w:uiPriority="46"/>
-    <w:lsdException w:name="List Table 2 Accent 6" w:uiPriority="47"/>
-    <w:lsdException w:name="List Table 3 Accent 6" w:uiPriority="48"/>
-    <w:lsdException w:name="List Table 4 Accent 6" w:uiPriority="49"/>
-    <w:lsdException w:name="List Table 5 Dark Accent 6" w:uiPriority="50"/>
-    <w:lsdException w:name="List Table 6 Colorful Accent 6" w:uiPriority="51"/>
-    <w:lsdException w:name="List Table 7 Colorful Accent 6" w:uiPriority="52"/>
-    <w:lsdException w:name="Mention" w:semiHidden="1" w:unhideWhenUsed="1"/>
-    <w:lsdException w:name="Smart Hyperlink" w:semiHidden="1" w:unhideWhenUsed="1"/>
-    <w:lsdException w:name="Hashtag" w:semiHidden="1" w:unhideWhenUsed="1"/>
-    <w:lsdException w:name="Unresolved Mention" w:semiHidden="1" w:unhideWhenUsed="1"/>
-    <w:lsdException w:name="Smart Link" w:semiHidden="1" w:unhideWhenUsed="1"/>
-    <w:lsdException w:name="Smart Link Error" w:semiHidden="1" w:unhideWhenUsed="1"/>
+  <w:latentStyles w:defLockedState="0" w:defUIPriority="99" w:defSemiHidden="1" w:defUnhideWhenUsed="1" w:defQFormat="0" w:count="267">
+    <w:lsdException w:name="Normal" w:locked="1" w:semiHidden="0" w:uiPriority="0" w:unhideWhenUsed="0" w:qFormat="1"/>
+    <w:lsdException w:name="heading 1" w:locked="1" w:semiHidden="0" w:uiPriority="0" w:unhideWhenUsed="0" w:qFormat="1"/>
+    <w:lsdException w:name="heading 2" w:locked="1" w:uiPriority="0" w:qFormat="1"/>
+    <w:lsdException w:name="heading 3" w:locked="1" w:uiPriority="0" w:qFormat="1"/>
+    <w:lsdException w:name="heading 4" w:locked="1" w:uiPriority="0" w:qFormat="1"/>
+    <w:lsdException w:name="heading 5" w:locked="1" w:uiPriority="0" w:qFormat="1"/>
+    <w:lsdException w:name="heading 6" w:locked="1" w:uiPriority="0" w:qFormat="1"/>
+    <w:lsdException w:name="heading 7" w:locked="1" w:uiPriority="0" w:qFormat="1"/>
+    <w:lsdException w:name="heading 8" w:locked="1" w:uiPriority="0" w:qFormat="1"/>
+    <w:lsdException w:name="heading 9" w:locked="1" w:uiPriority="0" w:qFormat="1"/>
+    <w:lsdException w:name="toc 1" w:locked="1" w:semiHidden="0" w:uiPriority="0" w:unhideWhenUsed="0"/>
+    <w:lsdException w:name="toc 2" w:locked="1" w:semiHidden="0" w:uiPriority="0" w:unhideWhenUsed="0"/>
+    <w:lsdException w:name="toc 3" w:locked="1" w:semiHidden="0" w:uiPriority="0" w:unhideWhenUsed="0"/>
+    <w:lsdException w:name="toc 4" w:locked="1" w:semiHidden="0" w:uiPriority="0" w:unhideWhenUsed="0"/>
+    <w:lsdException w:name="toc 5" w:locked="1" w:semiHidden="0" w:uiPriority="0" w:unhideWhenUsed="0"/>
+    <w:lsdException w:name="toc 6" w:locked="1" w:semiHidden="0" w:uiPriority="0" w:unhideWhenUsed="0"/>
+    <w:lsdException w:name="toc 7" w:locked="1" w:semiHidden="0" w:uiPriority="0" w:unhideWhenUsed="0"/>
+    <w:lsdException w:name="toc 8" w:locked="1" w:semiHidden="0" w:uiPriority="0" w:unhideWhenUsed="0"/>
+    <w:lsdException w:name="toc 9" w:locked="1" w:semiHidden="0" w:uiPriority="0" w:unhideWhenUsed="0"/>
+    <w:lsdException w:name="caption" w:locked="1" w:uiPriority="0" w:qFormat="1"/>
+    <w:lsdException w:name="Title" w:locked="1" w:semiHidden="0" w:uiPriority="0" w:unhideWhenUsed="0" w:qFormat="1"/>
+    <w:lsdException w:name="Default Paragraph Font" w:locked="1" w:semiHidden="0" w:uiPriority="0" w:unhideWhenUsed="0"/>
+    <w:lsdException w:name="Subtitle" w:locked="1" w:semiHidden="0" w:uiPriority="0" w:unhideWhenUsed="0" w:qFormat="1"/>
+    <w:lsdException w:name="Strong" w:locked="1" w:semiHidden="0" w:uiPriority="0" w:unhideWhenUsed="0" w:qFormat="1"/>
+    <w:lsdException w:name="Emphasis" w:locked="1" w:semiHidden="0" w:uiPriority="0" w:unhideWhenUsed="0" w:qFormat="1"/>
+    <w:lsdException w:name="Table Grid" w:locked="1" w:semiHidden="0" w:uiPriority="0" w:unhideWhenUsed="0"/>
+    <w:lsdException w:name="Placeholder Text" w:unhideWhenUsed="0"/>
+    <w:lsdException w:name="No Spacing" w:semiHidden="0" w:uiPriority="1" w:unhideWhenUsed="0" w:qFormat="1"/>
+    <w:lsdException w:name="Light Shading" w:semiHidden="0" w:uiPriority="60" w:unhideWhenUsed="0"/>
+    <w:lsdException w:name="Light List" w:semiHidden="0" w:uiPriority="61" w:unhideWhenUsed="0"/>
+    <w:lsdException w:name="Light Grid" w:semiHidden="0" w:uiPriority="62" w:unhideWhenUsed="0"/>
+    <w:lsdException w:name="Medium Shading 1" w:semiHidden="0" w:uiPriority="63" w:unhideWhenUsed="0"/>
+    <w:lsdException w:name="Medium Shading 2" w:semiHidden="0" w:uiPriority="64" w:unhideWhenUsed="0"/>
+    <w:lsdException w:name="Medium List 1" w:semiHidden="0" w:uiPriority="65" w:unhideWhenUsed="0"/>
+    <w:lsdException w:name="Medium List 2" w:semiHidden="0" w:uiPriority="66" w:unhideWhenUsed="0"/>
+    <w:lsdException w:name="Medium Grid 1" w:semiHidden="0" w:uiPriority="67" w:unhideWhenUsed="0"/>
+    <w:lsdException w:name="Medium Grid 2" w:semiHidden="0" w:uiPriority="68" w:unhideWhenUsed="0"/>
+    <w:lsdException w:name="Medium Grid 3" w:semiHidden="0" w:uiPriority="69" w:unhideWhenUsed="0"/>
+    <w:lsdException w:name="Dark List" w:semiHidden="0" w:uiPriority="70" w:unhideWhenUsed="0"/>
+    <w:lsdException w:name="Colorful Shading" w:semiHidden="0" w:uiPriority="71" w:unhideWhenUsed="0"/>
+    <w:lsdException w:name="Colorful List" w:semiHidden="0" w:uiPriority="72" w:unhideWhenUsed="0"/>
+    <w:lsdException w:name="Colorful Grid" w:semiHidden="0" w:uiPriority="73" w:unhideWhenUsed="0"/>
+    <w:lsdException w:name="Light Shading Accent 1" w:semiHidden="0" w:uiPriority="60" w:unhideWhenUsed="0"/>
+    <w:lsdException w:name="Light List Accent 1" w:semiHidden="0" w:uiPriority="61" w:unhideWhenUsed="0"/>
+    <w:lsdException w:name="Light Grid Accent 1" w:semiHidden="0" w:uiPriority="62" w:unhideWhenUsed="0"/>
+    <w:lsdException w:name="Medium Shading 1 Accent 1" w:semiHidden="0" w:uiPriority="63" w:unhideWhenUsed="0"/>
+    <w:lsdException w:name="Medium Shading 2 Accent 1" w:semiHidden="0" w:uiPriority="64" w:unhideWhenUsed="0"/>
+    <w:lsdException w:name="Medium List 1 Accent 1" w:semiHidden="0" w:uiPriority="65" w:unhideWhenUsed="0"/>
+    <w:lsdException w:name="Revision" w:unhideWhenUsed="0"/>
+    <w:lsdException w:name="List Paragraph" w:semiHidden="0" w:uiPriority="34" w:unhideWhenUsed="0" w:qFormat="1"/>
+    <w:lsdException w:name="Quote" w:semiHidden="0" w:uiPriority="29" w:unhideWhenUsed="0" w:qFormat="1"/>
+    <w:lsdException w:name="Intense Quote" w:semiHidden="0" w:uiPriority="30" w:unhideWhenUsed="0" w:qFormat="1"/>
+    <w:lsdException w:name="Medium List 2 Accent 1" w:semiHidden="0" w:uiPriority="66" w:unhideWhenUsed="0"/>
+    <w:lsdException w:name="Medium Grid 1 Accent 1" w:semiHidden="0" w:uiPriority="67" w:unhideWhenUsed="0"/>
+    <w:lsdException w:name="Medium Grid 2 Accent 1" w:semiHidden="0" w:uiPriority="68" w:unhideWhenUsed="0"/>
+    <w:lsdException w:name="Medium Grid 3 Accent 1" w:semiHidden="0" w:uiPriority="69" w:unhideWhenUsed="0"/>
+    <w:lsdException w:name="Dark List Accent 1" w:semiHidden="0" w:uiPriority="70" w:unhideWhenUsed="0"/>
+    <w:lsdException w:name="Colorful Shading Accent 1" w:semiHidden="0" w:uiPriority="71" w:unhideWhenUsed="0"/>
+    <w:lsdException w:name="Colorful List Accent 1" w:semiHidden="0" w:uiPriority="72" w:unhideWhenUsed="0"/>
+    <w:lsdException w:name="Colorful Grid Accent 1" w:semiHidden="0" w:uiPriority="73" w:unhideWhenUsed="0"/>
+    <w:lsdException w:name="Light Shading Accent 2" w:semiHidden="0" w:uiPriority="60" w:unhideWhenUsed="0"/>
+    <w:lsdException w:name="Light List Accent 2" w:semiHidden="0" w:uiPriority="61" w:unhideWhenUsed="0"/>
+    <w:lsdException w:name="Light Grid Accent 2" w:semiHidden="0" w:uiPriority="62" w:unhideWhenUsed="0"/>
+    <w:lsdException w:name="Medium Shading 1 Accent 2" w:semiHidden="0" w:uiPriority="63" w:unhideWhenUsed="0"/>
+    <w:lsdException w:name="Medium Shading 2 Accent 2" w:semiHidden="0" w:uiPriority="64" w:unhideWhenUsed="0"/>
+    <w:lsdException w:name="Medium List 1 Accent 2" w:semiHidden="0" w:uiPriority="65" w:unhideWhenUsed="0"/>
+    <w:lsdException w:name="Medium List 2 Accent 2" w:semiHidden="0" w:uiPriority="66" w:unhideWhenUsed="0"/>
+    <w:lsdException w:name="Medium Grid 1 Accent 2" w:semiHidden="0" w:uiPriority="67" w:unhideWhenUsed="0"/>
+    <w:lsdException w:name="Medium Grid 2 Accent 2" w:semiHidden="0" w:uiPriority="68" w:unhideWhenUsed="0"/>
+    <w:lsdException w:name="Medium Grid 3 Accent 2" w:semiHidden="0" w:uiPriority="69" w:unhideWhenUsed="0"/>
+    <w:lsdException w:name="Dark List Accent 2" w:semiHidden="0" w:uiPriority="70" w:unhideWhenUsed="0"/>
+    <w:lsdException w:name="Colorful Shading Accent 2" w:semiHidden="0" w:uiPriority="71" w:unhideWhenUsed="0"/>
+    <w:lsdException w:name="Colorful List Accent 2" w:semiHidden="0" w:uiPriority="72" w:unhideWhenUsed="0"/>
+    <w:lsdException w:name="Colorful Grid Accent 2" w:semiHidden="0" w:uiPriority="73" w:unhideWhenUsed="0"/>
+    <w:lsdException w:name="Light Shading Accent 3" w:semiHidden="0" w:uiPriority="60" w:unhideWhenUsed="0"/>
+    <w:lsdException w:name="Light List Accent 3" w:semiHidden="0" w:uiPriority="61" w:unhideWhenUsed="0"/>
+    <w:lsdException w:name="Light Grid Accent 3" w:semiHidden="0" w:uiPriority="62" w:unhideWhenUsed="0"/>
+    <w:lsdException w:name="Medium Shading 1 Accent 3" w:semiHidden="0" w:uiPriority="63" w:unhideWhenUsed="0"/>
+    <w:lsdException w:name="Medium Shading 2 Accent 3" w:semiHidden="0" w:uiPriority="64" w:unhideWhenUsed="0"/>
+    <w:lsdException w:name="Medium List 1 Accent 3" w:semiHidden="0" w:uiPriority="65" w:unhideWhenUsed="0"/>
+    <w:lsdException w:name="Medium List 2 Accent 3" w:semiHidden="0" w:uiPriority="66" w:unhideWhenUsed="0"/>
+    <w:lsdException w:name="Medium Grid 1 Accent 3" w:semiHidden="0" w:uiPriority="67" w:unhideWhenUsed="0"/>
+    <w:lsdException w:name="Medium Grid 2 Accent 3" w:semiHidden="0" w:uiPriority="68" w:unhideWhenUsed="0"/>
+    <w:lsdException w:name="Medium Grid 3 Accent 3" w:semiHidden="0" w:uiPriority="69" w:unhideWhenUsed="0"/>
+    <w:lsdException w:name="Dark List Accent 3" w:semiHidden="0" w:uiPriority="70" w:unhideWhenUsed="0"/>
+    <w:lsdException w:name="Colorful Shading Accent 3" w:semiHidden="0" w:uiPriority="71" w:unhideWhenUsed="0"/>
+    <w:lsdException w:name="Colorful List Accent 3" w:semiHidden="0" w:uiPriority="72" w:unhideWhenUsed="0"/>
+    <w:lsdException w:name="Colorful Grid Accent 3" w:semiHidden="0" w:uiPriority="73" w:unhideWhenUsed="0"/>
+    <w:lsdException w:name="Light Shading Accent 4" w:semiHidden="0" w:uiPriority="60" w:unhideWhenUsed="0"/>
+    <w:lsdException w:name="Light List Accent 4" w:semiHidden="0" w:uiPriority="61" w:unhideWhenUsed="0"/>
+    <w:lsdException w:name="Light Grid Accent 4" w:semiHidden="0" w:uiPriority="62" w:unhideWhenUsed="0"/>
+    <w:lsdException w:name="Medium Shading 1 Accent 4" w:semiHidden="0" w:uiPriority="63" w:unhideWhenUsed="0"/>
+    <w:lsdException w:name="Medium Shading 2 Accent 4" w:semiHidden="0" w:uiPriority="64" w:unhideWhenUsed="0"/>
+    <w:lsdException w:name="Medium List 1 Accent 4" w:semiHidden="0" w:uiPriority="65" w:unhideWhenUsed="0"/>
+    <w:lsdException w:name="Medium List 2 Accent 4" w:semiHidden="0" w:uiPriority="66" w:unhideWhenUsed="0"/>
+    <w:lsdException w:name="Medium Grid 1 Accent 4" w:semiHidden="0" w:uiPriority="67" w:unhideWhenUsed="0"/>
+    <w:lsdException w:name="Medium Grid 2 Accent 4" w:semiHidden="0" w:uiPriority="68" w:unhideWhenUsed="0"/>
+    <w:lsdException w:name="Medium Grid 3 Accent 4" w:semiHidden="0" w:uiPriority="69" w:unhideWhenUsed="0"/>
+    <w:lsdException w:name="Dark List Accent 4" w:semiHidden="0" w:uiPriority="70" w:unhideWhenUsed="0"/>
+    <w:lsdException w:name="Colorful Shading Accent 4" w:semiHidden="0" w:uiPriority="71" w:unhideWhenUsed="0"/>
+    <w:lsdException w:name="Colorful List Accent 4" w:semiHidden="0" w:uiPriority="72" w:unhideWhenUsed="0"/>
+    <w:lsdException w:name="Colorful Grid Accent 4" w:semiHidden="0" w:uiPriority="73" w:unhideWhenUsed="0"/>
+    <w:lsdException w:name="Light Shading Accent 5" w:semiHidden="0" w:uiPriority="60" w:unhideWhenUsed="0"/>
+    <w:lsdException w:name="Light List Accent 5" w:semiHidden="0" w:uiPriority="61" w:unhideWhenUsed="0"/>
+    <w:lsdException w:name="Light Grid Accent 5" w:semiHidden="0" w:uiPriority="62" w:unhideWhenUsed="0"/>
+    <w:lsdException w:name="Medium Shading 1 Accent 5" w:semiHidden="0" w:uiPriority="63" w:unhideWhenUsed="0"/>
+    <w:lsdException w:name="Medium Shading 2 Accent 5" w:semiHidden="0" w:uiPriority="64" w:unhideWhenUsed="0"/>
+    <w:lsdException w:name="Medium List 1 Accent 5" w:semiHidden="0" w:uiPriority="65" w:unhideWhenUsed="0"/>
+    <w:lsdException w:name="Medium List 2 Accent 5" w:semiHidden="0" w:uiPriority="66" w:unhideWhenUsed="0"/>
+    <w:lsdException w:name="Medium Grid 1 Accent 5" w:semiHidden="0" w:uiPriority="67" w:unhideWhenUsed="0"/>
+    <w:lsdException w:name="Medium Grid 2 Accent 5" w:semiHidden="0" w:uiPriority="68" w:unhideWhenUsed="0"/>
+    <w:lsdException w:name="Medium Grid 3 Accent 5" w:semiHidden="0" w:uiPriority="69" w:unhideWhenUsed="0"/>
+    <w:lsdException w:name="Dark List Accent 5" w:semiHidden="0" w:uiPriority="70" w:unhideWhenUsed="0"/>
+    <w:lsdException w:name="Colorful Shading Accent 5" w:semiHidden="0" w:uiPriority="71" w:unhideWhenUsed="0"/>
+    <w:lsdException w:name="Colorful List Accent 5" w:semiHidden="0" w:uiPriority="72" w:unhideWhenUsed="0"/>
+    <w:lsdException w:name="Colorful Grid Accent 5" w:semiHidden="0" w:uiPriority="73" w:unhideWhenUsed="0"/>
+    <w:lsdException w:name="Light Shading Accent 6" w:semiHidden="0" w:uiPriority="60" w:unhideWhenUsed="0"/>
+    <w:lsdException w:name="Light List Accent 6" w:semiHidden="0" w:uiPriority="61" w:unhideWhenUsed="0"/>
+    <w:lsdException w:name="Light Grid Accent 6" w:semiHidden="0" w:uiPriority="62" w:unhideWhenUsed="0"/>
+    <w:lsdException w:name="Medium Shading 1 Accent 6" w:semiHidden="0" w:uiPriority="63" w:unhideWhenUsed="0"/>
+    <w:lsdException w:name="Medium Shading 2 Accent 6" w:semiHidden="0" w:uiPriority="64" w:unhideWhenUsed="0"/>
+    <w:lsdException w:name="Medium List 1 Accent 6" w:semiHidden="0" w:uiPriority="65" w:unhideWhenUsed="0"/>
+    <w:lsdException w:name="Medium List 2 Accent 6" w:semiHidden="0" w:uiPriority="66" w:unhideWhenUsed="0"/>
+    <w:lsdException w:name="Medium Grid 1 Accent 6" w:semiHidden="0" w:uiPriority="67" w:unhideWhenUsed="0"/>
+    <w:lsdException w:name="Medium Grid 2 Accent 6" w:semiHidden="0" w:uiPriority="68" w:unhideWhenUsed="0"/>
+    <w:lsdException w:name="Medium Grid 3 Accent 6" w:semiHidden="0" w:uiPriority="69" w:unhideWhenUsed="0"/>
+    <w:lsdException w:name="Dark List Accent 6" w:semiHidden="0" w:uiPriority="70" w:unhideWhenUsed="0"/>
+    <w:lsdException w:name="Colorful Shading Accent 6" w:semiHidden="0" w:uiPriority="71" w:unhideWhenUsed="0"/>
+    <w:lsdException w:name="Colorful List Accent 6" w:semiHidden="0" w:uiPriority="72" w:unhideWhenUsed="0"/>
+    <w:lsdException w:name="Colorful Grid Accent 6" w:semiHidden="0" w:uiPriority="73" w:unhideWhenUsed="0"/>
+    <w:lsdException w:name="Subtle Emphasis" w:semiHidden="0" w:uiPriority="19" w:unhideWhenUsed="0" w:qFormat="1"/>
+    <w:lsdException w:name="Intense Emphasis" w:semiHidden="0" w:uiPriority="21" w:unhideWhenUsed="0" w:qFormat="1"/>
+    <w:lsdException w:name="Subtle Reference" w:semiHidden="0" w:uiPriority="31" w:unhideWhenUsed="0" w:qFormat="1"/>
+    <w:lsdException w:name="Intense Reference" w:semiHidden="0" w:uiPriority="32" w:unhideWhenUsed="0" w:qFormat="1"/>
+    <w:lsdException w:name="Book Title" w:semiHidden="0" w:uiPriority="33" w:unhideWhenUsed="0" w:qFormat="1"/>
+    <w:lsdException w:name="Bibliography" w:uiPriority="37"/>
+    <w:lsdException w:name="TOC Heading" w:uiPriority="39" w:qFormat="1"/>
   </w:latentStyles>
   <w:style w:type="paragraph" w:default="1" w:styleId="Normal">
     <w:name w:val="Normal"/>
@@ -3745,11 +2578,10 @@
     <w:unhideWhenUsed/>
     <w:qFormat/>
     <w:locked/>
-    <w:rsid w:val="00131174"/>
     <w:pPr>
       <w:keepNext/>
       <w:keepLines/>
-      <w:spacing w:before="360" w:after="240"/>
+      <w:spacing w:before="200" w:after="0"/>
       <w:outlineLvl w:val="1"/>
     </w:pPr>
     <w:rPr>
@@ -3785,6 +2617,7 @@
   <w:style w:type="character" w:default="1" w:styleId="Policepardfaut">
     <w:name w:val="Default Paragraph Font"/>
     <w:uiPriority w:val="1"/>
+    <w:semiHidden/>
     <w:unhideWhenUsed/>
   </w:style>
   <w:style w:type="table" w:default="1" w:styleId="TableauNormal">
@@ -4023,7 +2856,6 @@
     <w:name w:val="Titre 2 Car"/>
     <w:basedOn w:val="Policepardfaut"/>
     <w:link w:val="Titre2"/>
-    <w:rsid w:val="00131174"/>
     <w:rPr>
       <w:rFonts w:asciiTheme="majorHAnsi" w:eastAsiaTheme="majorEastAsia" w:hAnsiTheme="majorHAnsi" w:cstheme="majorBidi"/>
       <w:b/>
@@ -4071,8 +2903,503 @@
 </w:styles>
 </file>
 
+<file path=word/stylesWithEffects.xml><?xml version="1.0" encoding="utf-8"?>
+<w:styles xmlns:wpc="http://schemas.microsoft.com/office/word/2010/wordprocessingCanvas" xmlns:mc="http://schemas.openxmlformats.org/markup-compatibility/2006" xmlns:o="urn:schemas-microsoft-com:office:office" xmlns:r="http://schemas.openxmlformats.org/officeDocument/2006/relationships" xmlns:m="http://schemas.openxmlformats.org/officeDocument/2006/math" xmlns:v="urn:schemas-microsoft-com:vml" xmlns:wp14="http://schemas.microsoft.com/office/word/2010/wordprocessingDrawing" xmlns:wp="http://schemas.openxmlformats.org/drawingml/2006/wordprocessingDrawing" xmlns:w10="urn:schemas-microsoft-com:office:word" xmlns:w="http://schemas.openxmlformats.org/wordprocessingml/2006/main" xmlns:w14="http://schemas.microsoft.com/office/word/2010/wordml" xmlns:wpg="http://schemas.microsoft.com/office/word/2010/wordprocessingGroup" xmlns:wpi="http://schemas.microsoft.com/office/word/2010/wordprocessingInk" xmlns:wne="http://schemas.microsoft.com/office/word/2006/wordml" xmlns:wps="http://schemas.microsoft.com/office/word/2010/wordprocessingShape" mc:Ignorable="w14 wp14">
+  <w:docDefaults>
+    <w:rPrDefault>
+      <w:rPr>
+        <w:rFonts w:ascii="Calibri" w:eastAsia="Calibri" w:hAnsi="Calibri" w:cs="Times New Roman"/>
+        <w:lang w:val="fr-FR" w:eastAsia="fr-FR" w:bidi="ar-SA"/>
+      </w:rPr>
+    </w:rPrDefault>
+    <w:pPrDefault/>
+  </w:docDefaults>
+  <w:latentStyles w:defLockedState="0" w:defUIPriority="99" w:defSemiHidden="1" w:defUnhideWhenUsed="1" w:defQFormat="0" w:count="267">
+    <w:lsdException w:name="Normal" w:locked="1" w:semiHidden="0" w:uiPriority="0" w:unhideWhenUsed="0" w:qFormat="1"/>
+    <w:lsdException w:name="heading 1" w:locked="1" w:semiHidden="0" w:uiPriority="0" w:unhideWhenUsed="0" w:qFormat="1"/>
+    <w:lsdException w:name="heading 2" w:locked="1" w:uiPriority="0" w:qFormat="1"/>
+    <w:lsdException w:name="heading 3" w:locked="1" w:uiPriority="0" w:qFormat="1"/>
+    <w:lsdException w:name="heading 4" w:locked="1" w:uiPriority="0" w:qFormat="1"/>
+    <w:lsdException w:name="heading 5" w:locked="1" w:uiPriority="0" w:qFormat="1"/>
+    <w:lsdException w:name="heading 6" w:locked="1" w:uiPriority="0" w:qFormat="1"/>
+    <w:lsdException w:name="heading 7" w:locked="1" w:uiPriority="0" w:qFormat="1"/>
+    <w:lsdException w:name="heading 8" w:locked="1" w:uiPriority="0" w:qFormat="1"/>
+    <w:lsdException w:name="heading 9" w:locked="1" w:uiPriority="0" w:qFormat="1"/>
+    <w:lsdException w:name="toc 1" w:locked="1" w:semiHidden="0" w:uiPriority="0" w:unhideWhenUsed="0"/>
+    <w:lsdException w:name="toc 2" w:locked="1" w:semiHidden="0" w:uiPriority="0" w:unhideWhenUsed="0"/>
+    <w:lsdException w:name="toc 3" w:locked="1" w:semiHidden="0" w:uiPriority="0" w:unhideWhenUsed="0"/>
+    <w:lsdException w:name="toc 4" w:locked="1" w:semiHidden="0" w:uiPriority="0" w:unhideWhenUsed="0"/>
+    <w:lsdException w:name="toc 5" w:locked="1" w:semiHidden="0" w:uiPriority="0" w:unhideWhenUsed="0"/>
+    <w:lsdException w:name="toc 6" w:locked="1" w:semiHidden="0" w:uiPriority="0" w:unhideWhenUsed="0"/>
+    <w:lsdException w:name="toc 7" w:locked="1" w:semiHidden="0" w:uiPriority="0" w:unhideWhenUsed="0"/>
+    <w:lsdException w:name="toc 8" w:locked="1" w:semiHidden="0" w:uiPriority="0" w:unhideWhenUsed="0"/>
+    <w:lsdException w:name="toc 9" w:locked="1" w:semiHidden="0" w:uiPriority="0" w:unhideWhenUsed="0"/>
+    <w:lsdException w:name="caption" w:locked="1" w:uiPriority="0" w:qFormat="1"/>
+    <w:lsdException w:name="Title" w:locked="1" w:semiHidden="0" w:uiPriority="0" w:unhideWhenUsed="0" w:qFormat="1"/>
+    <w:lsdException w:name="Default Paragraph Font" w:locked="1" w:semiHidden="0" w:uiPriority="0" w:unhideWhenUsed="0"/>
+    <w:lsdException w:name="Subtitle" w:locked="1" w:semiHidden="0" w:uiPriority="0" w:unhideWhenUsed="0" w:qFormat="1"/>
+    <w:lsdException w:name="Strong" w:locked="1" w:semiHidden="0" w:uiPriority="0" w:unhideWhenUsed="0" w:qFormat="1"/>
+    <w:lsdException w:name="Emphasis" w:locked="1" w:semiHidden="0" w:uiPriority="0" w:unhideWhenUsed="0" w:qFormat="1"/>
+    <w:lsdException w:name="Table Grid" w:locked="1" w:semiHidden="0" w:uiPriority="0" w:unhideWhenUsed="0"/>
+    <w:lsdException w:name="Placeholder Text" w:unhideWhenUsed="0"/>
+    <w:lsdException w:name="No Spacing" w:semiHidden="0" w:uiPriority="1" w:unhideWhenUsed="0" w:qFormat="1"/>
+    <w:lsdException w:name="Light Shading" w:semiHidden="0" w:uiPriority="60" w:unhideWhenUsed="0"/>
+    <w:lsdException w:name="Light List" w:semiHidden="0" w:uiPriority="61" w:unhideWhenUsed="0"/>
+    <w:lsdException w:name="Light Grid" w:semiHidden="0" w:uiPriority="62" w:unhideWhenUsed="0"/>
+    <w:lsdException w:name="Medium Shading 1" w:semiHidden="0" w:uiPriority="63" w:unhideWhenUsed="0"/>
+    <w:lsdException w:name="Medium Shading 2" w:semiHidden="0" w:uiPriority="64" w:unhideWhenUsed="0"/>
+    <w:lsdException w:name="Medium List 1" w:semiHidden="0" w:uiPriority="65" w:unhideWhenUsed="0"/>
+    <w:lsdException w:name="Medium List 2" w:semiHidden="0" w:uiPriority="66" w:unhideWhenUsed="0"/>
+    <w:lsdException w:name="Medium Grid 1" w:semiHidden="0" w:uiPriority="67" w:unhideWhenUsed="0"/>
+    <w:lsdException w:name="Medium Grid 2" w:semiHidden="0" w:uiPriority="68" w:unhideWhenUsed="0"/>
+    <w:lsdException w:name="Medium Grid 3" w:semiHidden="0" w:uiPriority="69" w:unhideWhenUsed="0"/>
+    <w:lsdException w:name="Dark List" w:semiHidden="0" w:uiPriority="70" w:unhideWhenUsed="0"/>
+    <w:lsdException w:name="Colorful Shading" w:semiHidden="0" w:uiPriority="71" w:unhideWhenUsed="0"/>
+    <w:lsdException w:name="Colorful List" w:semiHidden="0" w:uiPriority="72" w:unhideWhenUsed="0"/>
+    <w:lsdException w:name="Colorful Grid" w:semiHidden="0" w:uiPriority="73" w:unhideWhenUsed="0"/>
+    <w:lsdException w:name="Light Shading Accent 1" w:semiHidden="0" w:uiPriority="60" w:unhideWhenUsed="0"/>
+    <w:lsdException w:name="Light List Accent 1" w:semiHidden="0" w:uiPriority="61" w:unhideWhenUsed="0"/>
+    <w:lsdException w:name="Light Grid Accent 1" w:semiHidden="0" w:uiPriority="62" w:unhideWhenUsed="0"/>
+    <w:lsdException w:name="Medium Shading 1 Accent 1" w:semiHidden="0" w:uiPriority="63" w:unhideWhenUsed="0"/>
+    <w:lsdException w:name="Medium Shading 2 Accent 1" w:semiHidden="0" w:uiPriority="64" w:unhideWhenUsed="0"/>
+    <w:lsdException w:name="Medium List 1 Accent 1" w:semiHidden="0" w:uiPriority="65" w:unhideWhenUsed="0"/>
+    <w:lsdException w:name="Revision" w:unhideWhenUsed="0"/>
+    <w:lsdException w:name="List Paragraph" w:semiHidden="0" w:uiPriority="34" w:unhideWhenUsed="0" w:qFormat="1"/>
+    <w:lsdException w:name="Quote" w:semiHidden="0" w:uiPriority="29" w:unhideWhenUsed="0" w:qFormat="1"/>
+    <w:lsdException w:name="Intense Quote" w:semiHidden="0" w:uiPriority="30" w:unhideWhenUsed="0" w:qFormat="1"/>
+    <w:lsdException w:name="Medium List 2 Accent 1" w:semiHidden="0" w:uiPriority="66" w:unhideWhenUsed="0"/>
+    <w:lsdException w:name="Medium Grid 1 Accent 1" w:semiHidden="0" w:uiPriority="67" w:unhideWhenUsed="0"/>
+    <w:lsdException w:name="Medium Grid 2 Accent 1" w:semiHidden="0" w:uiPriority="68" w:unhideWhenUsed="0"/>
+    <w:lsdException w:name="Medium Grid 3 Accent 1" w:semiHidden="0" w:uiPriority="69" w:unhideWhenUsed="0"/>
+    <w:lsdException w:name="Dark List Accent 1" w:semiHidden="0" w:uiPriority="70" w:unhideWhenUsed="0"/>
+    <w:lsdException w:name="Colorful Shading Accent 1" w:semiHidden="0" w:uiPriority="71" w:unhideWhenUsed="0"/>
+    <w:lsdException w:name="Colorful List Accent 1" w:semiHidden="0" w:uiPriority="72" w:unhideWhenUsed="0"/>
+    <w:lsdException w:name="Colorful Grid Accent 1" w:semiHidden="0" w:uiPriority="73" w:unhideWhenUsed="0"/>
+    <w:lsdException w:name="Light Shading Accent 2" w:semiHidden="0" w:uiPriority="60" w:unhideWhenUsed="0"/>
+    <w:lsdException w:name="Light List Accent 2" w:semiHidden="0" w:uiPriority="61" w:unhideWhenUsed="0"/>
+    <w:lsdException w:name="Light Grid Accent 2" w:semiHidden="0" w:uiPriority="62" w:unhideWhenUsed="0"/>
+    <w:lsdException w:name="Medium Shading 1 Accent 2" w:semiHidden="0" w:uiPriority="63" w:unhideWhenUsed="0"/>
+    <w:lsdException w:name="Medium Shading 2 Accent 2" w:semiHidden="0" w:uiPriority="64" w:unhideWhenUsed="0"/>
+    <w:lsdException w:name="Medium List 1 Accent 2" w:semiHidden="0" w:uiPriority="65" w:unhideWhenUsed="0"/>
+    <w:lsdException w:name="Medium List 2 Accent 2" w:semiHidden="0" w:uiPriority="66" w:unhideWhenUsed="0"/>
+    <w:lsdException w:name="Medium Grid 1 Accent 2" w:semiHidden="0" w:uiPriority="67" w:unhideWhenUsed="0"/>
+    <w:lsdException w:name="Medium Grid 2 Accent 2" w:semiHidden="0" w:uiPriority="68" w:unhideWhenUsed="0"/>
+    <w:lsdException w:name="Medium Grid 3 Accent 2" w:semiHidden="0" w:uiPriority="69" w:unhideWhenUsed="0"/>
+    <w:lsdException w:name="Dark List Accent 2" w:semiHidden="0" w:uiPriority="70" w:unhideWhenUsed="0"/>
+    <w:lsdException w:name="Colorful Shading Accent 2" w:semiHidden="0" w:uiPriority="71" w:unhideWhenUsed="0"/>
+    <w:lsdException w:name="Colorful List Accent 2" w:semiHidden="0" w:uiPriority="72" w:unhideWhenUsed="0"/>
+    <w:lsdException w:name="Colorful Grid Accent 2" w:semiHidden="0" w:uiPriority="73" w:unhideWhenUsed="0"/>
+    <w:lsdException w:name="Light Shading Accent 3" w:semiHidden="0" w:uiPriority="60" w:unhideWhenUsed="0"/>
+    <w:lsdException w:name="Light List Accent 3" w:semiHidden="0" w:uiPriority="61" w:unhideWhenUsed="0"/>
+    <w:lsdException w:name="Light Grid Accent 3" w:semiHidden="0" w:uiPriority="62" w:unhideWhenUsed="0"/>
+    <w:lsdException w:name="Medium Shading 1 Accent 3" w:semiHidden="0" w:uiPriority="63" w:unhideWhenUsed="0"/>
+    <w:lsdException w:name="Medium Shading 2 Accent 3" w:semiHidden="0" w:uiPriority="64" w:unhideWhenUsed="0"/>
+    <w:lsdException w:name="Medium List 1 Accent 3" w:semiHidden="0" w:uiPriority="65" w:unhideWhenUsed="0"/>
+    <w:lsdException w:name="Medium List 2 Accent 3" w:semiHidden="0" w:uiPriority="66" w:unhideWhenUsed="0"/>
+    <w:lsdException w:name="Medium Grid 1 Accent 3" w:semiHidden="0" w:uiPriority="67" w:unhideWhenUsed="0"/>
+    <w:lsdException w:name="Medium Grid 2 Accent 3" w:semiHidden="0" w:uiPriority="68" w:unhideWhenUsed="0"/>
+    <w:lsdException w:name="Medium Grid 3 Accent 3" w:semiHidden="0" w:uiPriority="69" w:unhideWhenUsed="0"/>
+    <w:lsdException w:name="Dark List Accent 3" w:semiHidden="0" w:uiPriority="70" w:unhideWhenUsed="0"/>
+    <w:lsdException w:name="Colorful Shading Accent 3" w:semiHidden="0" w:uiPriority="71" w:unhideWhenUsed="0"/>
+    <w:lsdException w:name="Colorful List Accent 3" w:semiHidden="0" w:uiPriority="72" w:unhideWhenUsed="0"/>
+    <w:lsdException w:name="Colorful Grid Accent 3" w:semiHidden="0" w:uiPriority="73" w:unhideWhenUsed="0"/>
+    <w:lsdException w:name="Light Shading Accent 4" w:semiHidden="0" w:uiPriority="60" w:unhideWhenUsed="0"/>
+    <w:lsdException w:name="Light List Accent 4" w:semiHidden="0" w:uiPriority="61" w:unhideWhenUsed="0"/>
+    <w:lsdException w:name="Light Grid Accent 4" w:semiHidden="0" w:uiPriority="62" w:unhideWhenUsed="0"/>
+    <w:lsdException w:name="Medium Shading 1 Accent 4" w:semiHidden="0" w:uiPriority="63" w:unhideWhenUsed="0"/>
+    <w:lsdException w:name="Medium Shading 2 Accent 4" w:semiHidden="0" w:uiPriority="64" w:unhideWhenUsed="0"/>
+    <w:lsdException w:name="Medium List 1 Accent 4" w:semiHidden="0" w:uiPriority="65" w:unhideWhenUsed="0"/>
+    <w:lsdException w:name="Medium List 2 Accent 4" w:semiHidden="0" w:uiPriority="66" w:unhideWhenUsed="0"/>
+    <w:lsdException w:name="Medium Grid 1 Accent 4" w:semiHidden="0" w:uiPriority="67" w:unhideWhenUsed="0"/>
+    <w:lsdException w:name="Medium Grid 2 Accent 4" w:semiHidden="0" w:uiPriority="68" w:unhideWhenUsed="0"/>
+    <w:lsdException w:name="Medium Grid 3 Accent 4" w:semiHidden="0" w:uiPriority="69" w:unhideWhenUsed="0"/>
+    <w:lsdException w:name="Dark List Accent 4" w:semiHidden="0" w:uiPriority="70" w:unhideWhenUsed="0"/>
+    <w:lsdException w:name="Colorful Shading Accent 4" w:semiHidden="0" w:uiPriority="71" w:unhideWhenUsed="0"/>
+    <w:lsdException w:name="Colorful List Accent 4" w:semiHidden="0" w:uiPriority="72" w:unhideWhenUsed="0"/>
+    <w:lsdException w:name="Colorful Grid Accent 4" w:semiHidden="0" w:uiPriority="73" w:unhideWhenUsed="0"/>
+    <w:lsdException w:name="Light Shading Accent 5" w:semiHidden="0" w:uiPriority="60" w:unhideWhenUsed="0"/>
+    <w:lsdException w:name="Light List Accent 5" w:semiHidden="0" w:uiPriority="61" w:unhideWhenUsed="0"/>
+    <w:lsdException w:name="Light Grid Accent 5" w:semiHidden="0" w:uiPriority="62" w:unhideWhenUsed="0"/>
+    <w:lsdException w:name="Medium Shading 1 Accent 5" w:semiHidden="0" w:uiPriority="63" w:unhideWhenUsed="0"/>
+    <w:lsdException w:name="Medium Shading 2 Accent 5" w:semiHidden="0" w:uiPriority="64" w:unhideWhenUsed="0"/>
+    <w:lsdException w:name="Medium List 1 Accent 5" w:semiHidden="0" w:uiPriority="65" w:unhideWhenUsed="0"/>
+    <w:lsdException w:name="Medium List 2 Accent 5" w:semiHidden="0" w:uiPriority="66" w:unhideWhenUsed="0"/>
+    <w:lsdException w:name="Medium Grid 1 Accent 5" w:semiHidden="0" w:uiPriority="67" w:unhideWhenUsed="0"/>
+    <w:lsdException w:name="Medium Grid 2 Accent 5" w:semiHidden="0" w:uiPriority="68" w:unhideWhenUsed="0"/>
+    <w:lsdException w:name="Medium Grid 3 Accent 5" w:semiHidden="0" w:uiPriority="69" w:unhideWhenUsed="0"/>
+    <w:lsdException w:name="Dark List Accent 5" w:semiHidden="0" w:uiPriority="70" w:unhideWhenUsed="0"/>
+    <w:lsdException w:name="Colorful Shading Accent 5" w:semiHidden="0" w:uiPriority="71" w:unhideWhenUsed="0"/>
+    <w:lsdException w:name="Colorful List Accent 5" w:semiHidden="0" w:uiPriority="72" w:unhideWhenUsed="0"/>
+    <w:lsdException w:name="Colorful Grid Accent 5" w:semiHidden="0" w:uiPriority="73" w:unhideWhenUsed="0"/>
+    <w:lsdException w:name="Light Shading Accent 6" w:semiHidden="0" w:uiPriority="60" w:unhideWhenUsed="0"/>
+    <w:lsdException w:name="Light List Accent 6" w:semiHidden="0" w:uiPriority="61" w:unhideWhenUsed="0"/>
+    <w:lsdException w:name="Light Grid Accent 6" w:semiHidden="0" w:uiPriority="62" w:unhideWhenUsed="0"/>
+    <w:lsdException w:name="Medium Shading 1 Accent 6" w:semiHidden="0" w:uiPriority="63" w:unhideWhenUsed="0"/>
+    <w:lsdException w:name="Medium Shading 2 Accent 6" w:semiHidden="0" w:uiPriority="64" w:unhideWhenUsed="0"/>
+    <w:lsdException w:name="Medium List 1 Accent 6" w:semiHidden="0" w:uiPriority="65" w:unhideWhenUsed="0"/>
+    <w:lsdException w:name="Medium List 2 Accent 6" w:semiHidden="0" w:uiPriority="66" w:unhideWhenUsed="0"/>
+    <w:lsdException w:name="Medium Grid 1 Accent 6" w:semiHidden="0" w:uiPriority="67" w:unhideWhenUsed="0"/>
+    <w:lsdException w:name="Medium Grid 2 Accent 6" w:semiHidden="0" w:uiPriority="68" w:unhideWhenUsed="0"/>
+    <w:lsdException w:name="Medium Grid 3 Accent 6" w:semiHidden="0" w:uiPriority="69" w:unhideWhenUsed="0"/>
+    <w:lsdException w:name="Dark List Accent 6" w:semiHidden="0" w:uiPriority="70" w:unhideWhenUsed="0"/>
+    <w:lsdException w:name="Colorful Shading Accent 6" w:semiHidden="0" w:uiPriority="71" w:unhideWhenUsed="0"/>
+    <w:lsdException w:name="Colorful List Accent 6" w:semiHidden="0" w:uiPriority="72" w:unhideWhenUsed="0"/>
+    <w:lsdException w:name="Colorful Grid Accent 6" w:semiHidden="0" w:uiPriority="73" w:unhideWhenUsed="0"/>
+    <w:lsdException w:name="Subtle Emphasis" w:semiHidden="0" w:uiPriority="19" w:unhideWhenUsed="0" w:qFormat="1"/>
+    <w:lsdException w:name="Intense Emphasis" w:semiHidden="0" w:uiPriority="21" w:unhideWhenUsed="0" w:qFormat="1"/>
+    <w:lsdException w:name="Subtle Reference" w:semiHidden="0" w:uiPriority="31" w:unhideWhenUsed="0" w:qFormat="1"/>
+    <w:lsdException w:name="Intense Reference" w:semiHidden="0" w:uiPriority="32" w:unhideWhenUsed="0" w:qFormat="1"/>
+    <w:lsdException w:name="Book Title" w:semiHidden="0" w:uiPriority="33" w:unhideWhenUsed="0" w:qFormat="1"/>
+    <w:lsdException w:name="Bibliography" w:uiPriority="37"/>
+    <w:lsdException w:name="TOC Heading" w:uiPriority="39" w:qFormat="1"/>
+  </w:latentStyles>
+  <w:style w:type="paragraph" w:default="1" w:styleId="Normal">
+    <w:name w:val="Normal"/>
+    <w:qFormat/>
+    <w:pPr>
+      <w:spacing w:after="200" w:line="276" w:lineRule="auto"/>
+    </w:pPr>
+    <w:rPr>
+      <w:sz w:val="22"/>
+      <w:szCs w:val="22"/>
+      <w:lang w:eastAsia="en-US"/>
+    </w:rPr>
+  </w:style>
+  <w:style w:type="paragraph" w:styleId="Titre2">
+    <w:name w:val="heading 2"/>
+    <w:basedOn w:val="Normal"/>
+    <w:next w:val="Normal"/>
+    <w:link w:val="Titre2Car"/>
+    <w:unhideWhenUsed/>
+    <w:qFormat/>
+    <w:locked/>
+    <w:pPr>
+      <w:keepNext/>
+      <w:keepLines/>
+      <w:spacing w:before="200" w:after="0"/>
+      <w:outlineLvl w:val="1"/>
+    </w:pPr>
+    <w:rPr>
+      <w:rFonts w:asciiTheme="majorHAnsi" w:eastAsiaTheme="majorEastAsia" w:hAnsiTheme="majorHAnsi" w:cstheme="majorBidi"/>
+      <w:b/>
+      <w:bCs/>
+      <w:color w:val="4F81BD" w:themeColor="accent1"/>
+      <w:sz w:val="26"/>
+      <w:szCs w:val="26"/>
+    </w:rPr>
+  </w:style>
+  <w:style w:type="paragraph" w:styleId="Titre3">
+    <w:name w:val="heading 3"/>
+    <w:basedOn w:val="Normal"/>
+    <w:next w:val="Normal"/>
+    <w:link w:val="Titre3Car"/>
+    <w:unhideWhenUsed/>
+    <w:qFormat/>
+    <w:locked/>
+    <w:pPr>
+      <w:keepNext/>
+      <w:keepLines/>
+      <w:spacing w:before="200" w:after="0"/>
+      <w:outlineLvl w:val="2"/>
+    </w:pPr>
+    <w:rPr>
+      <w:rFonts w:asciiTheme="majorHAnsi" w:eastAsiaTheme="majorEastAsia" w:hAnsiTheme="majorHAnsi" w:cstheme="majorBidi"/>
+      <w:b/>
+      <w:bCs/>
+      <w:color w:val="4F81BD" w:themeColor="accent1"/>
+    </w:rPr>
+  </w:style>
+  <w:style w:type="character" w:default="1" w:styleId="Policepardfaut">
+    <w:name w:val="Default Paragraph Font"/>
+    <w:uiPriority w:val="1"/>
+    <w:semiHidden/>
+    <w:unhideWhenUsed/>
+  </w:style>
+  <w:style w:type="table" w:default="1" w:styleId="TableauNormal">
+    <w:name w:val="Normal Table"/>
+    <w:uiPriority w:val="99"/>
+    <w:semiHidden/>
+    <w:unhideWhenUsed/>
+    <w:tblPr>
+      <w:tblInd w:w="0" w:type="dxa"/>
+      <w:tblCellMar>
+        <w:top w:w="0" w:type="dxa"/>
+        <w:left w:w="108" w:type="dxa"/>
+        <w:bottom w:w="0" w:type="dxa"/>
+        <w:right w:w="108" w:type="dxa"/>
+      </w:tblCellMar>
+    </w:tblPr>
+  </w:style>
+  <w:style w:type="numbering" w:default="1" w:styleId="Aucuneliste">
+    <w:name w:val="No List"/>
+    <w:uiPriority w:val="99"/>
+    <w:semiHidden/>
+    <w:unhideWhenUsed/>
+  </w:style>
+  <w:style w:type="paragraph" w:styleId="NormalWeb">
+    <w:name w:val="Normal (Web)"/>
+    <w:basedOn w:val="Normal"/>
+    <w:uiPriority w:val="99"/>
+    <w:pPr>
+      <w:spacing w:before="100" w:beforeAutospacing="1" w:after="119" w:line="240" w:lineRule="auto"/>
+    </w:pPr>
+    <w:rPr>
+      <w:rFonts w:ascii="Times New Roman" w:hAnsi="Times New Roman"/>
+      <w:sz w:val="24"/>
+      <w:szCs w:val="24"/>
+      <w:lang w:eastAsia="fr-FR"/>
+    </w:rPr>
+  </w:style>
+  <w:style w:type="table" w:styleId="Grilledutableau">
+    <w:name w:val="Table Grid"/>
+    <w:basedOn w:val="TableauNormal"/>
+    <w:uiPriority w:val="99"/>
+    <w:locked/>
+    <w:pPr>
+      <w:spacing w:after="200" w:line="276" w:lineRule="auto"/>
+    </w:pPr>
+    <w:rPr>
+      <w:rFonts w:eastAsia="Times New Roman"/>
+    </w:rPr>
+    <w:tblPr>
+      <w:tblBorders>
+        <w:top w:val="single" w:sz="4" w:space="0" w:color="auto"/>
+        <w:left w:val="single" w:sz="4" w:space="0" w:color="auto"/>
+        <w:bottom w:val="single" w:sz="4" w:space="0" w:color="auto"/>
+        <w:right w:val="single" w:sz="4" w:space="0" w:color="auto"/>
+        <w:insideH w:val="single" w:sz="4" w:space="0" w:color="auto"/>
+        <w:insideV w:val="single" w:sz="4" w:space="0" w:color="auto"/>
+      </w:tblBorders>
+    </w:tblPr>
+  </w:style>
+  <w:style w:type="character" w:styleId="Lienhypertexte">
+    <w:name w:val="Hyperlink"/>
+    <w:uiPriority w:val="99"/>
+    <w:rPr>
+      <w:rFonts w:cs="Times New Roman"/>
+      <w:color w:val="0000FF"/>
+      <w:u w:val="single"/>
+    </w:rPr>
+  </w:style>
+  <w:style w:type="paragraph" w:styleId="En-tte">
+    <w:name w:val="header"/>
+    <w:basedOn w:val="Normal"/>
+    <w:link w:val="En-tteCar"/>
+    <w:uiPriority w:val="99"/>
+    <w:unhideWhenUsed/>
+    <w:pPr>
+      <w:tabs>
+        <w:tab w:val="center" w:pos="4536"/>
+        <w:tab w:val="right" w:pos="9072"/>
+      </w:tabs>
+    </w:pPr>
+  </w:style>
+  <w:style w:type="character" w:customStyle="1" w:styleId="En-tteCar">
+    <w:name w:val="En-tête Car"/>
+    <w:link w:val="En-tte"/>
+    <w:uiPriority w:val="99"/>
+    <w:rPr>
+      <w:sz w:val="22"/>
+      <w:szCs w:val="22"/>
+      <w:lang w:eastAsia="en-US"/>
+    </w:rPr>
+  </w:style>
+  <w:style w:type="paragraph" w:styleId="Pieddepage">
+    <w:name w:val="footer"/>
+    <w:basedOn w:val="Normal"/>
+    <w:link w:val="PieddepageCar"/>
+    <w:uiPriority w:val="99"/>
+    <w:unhideWhenUsed/>
+    <w:pPr>
+      <w:tabs>
+        <w:tab w:val="center" w:pos="4536"/>
+        <w:tab w:val="right" w:pos="9072"/>
+      </w:tabs>
+    </w:pPr>
+  </w:style>
+  <w:style w:type="character" w:customStyle="1" w:styleId="PieddepageCar">
+    <w:name w:val="Pied de page Car"/>
+    <w:link w:val="Pieddepage"/>
+    <w:uiPriority w:val="99"/>
+    <w:rPr>
+      <w:sz w:val="22"/>
+      <w:szCs w:val="22"/>
+      <w:lang w:eastAsia="en-US"/>
+    </w:rPr>
+  </w:style>
+  <w:style w:type="paragraph" w:styleId="Textedebulles">
+    <w:name w:val="Balloon Text"/>
+    <w:basedOn w:val="Normal"/>
+    <w:link w:val="TextedebullesCar"/>
+    <w:uiPriority w:val="99"/>
+    <w:semiHidden/>
+    <w:unhideWhenUsed/>
+    <w:pPr>
+      <w:spacing w:after="0" w:line="240" w:lineRule="auto"/>
+    </w:pPr>
+    <w:rPr>
+      <w:rFonts w:ascii="Tahoma" w:hAnsi="Tahoma" w:cs="Tahoma"/>
+      <w:sz w:val="16"/>
+      <w:szCs w:val="16"/>
+    </w:rPr>
+  </w:style>
+  <w:style w:type="character" w:customStyle="1" w:styleId="TextedebullesCar">
+    <w:name w:val="Texte de bulles Car"/>
+    <w:link w:val="Textedebulles"/>
+    <w:uiPriority w:val="99"/>
+    <w:semiHidden/>
+    <w:rPr>
+      <w:rFonts w:ascii="Tahoma" w:hAnsi="Tahoma" w:cs="Tahoma"/>
+      <w:sz w:val="16"/>
+      <w:szCs w:val="16"/>
+      <w:lang w:eastAsia="en-US"/>
+    </w:rPr>
+  </w:style>
+  <w:style w:type="character" w:styleId="Marquedecommentaire">
+    <w:name w:val="annotation reference"/>
+    <w:uiPriority w:val="99"/>
+    <w:semiHidden/>
+    <w:unhideWhenUsed/>
+    <w:rPr>
+      <w:sz w:val="16"/>
+      <w:szCs w:val="16"/>
+    </w:rPr>
+  </w:style>
+  <w:style w:type="paragraph" w:styleId="Commentaire">
+    <w:name w:val="annotation text"/>
+    <w:basedOn w:val="Normal"/>
+    <w:link w:val="CommentaireCar"/>
+    <w:uiPriority w:val="99"/>
+    <w:semiHidden/>
+    <w:unhideWhenUsed/>
+    <w:rPr>
+      <w:sz w:val="20"/>
+      <w:szCs w:val="20"/>
+    </w:rPr>
+  </w:style>
+  <w:style w:type="character" w:customStyle="1" w:styleId="CommentaireCar">
+    <w:name w:val="Commentaire Car"/>
+    <w:link w:val="Commentaire"/>
+    <w:uiPriority w:val="99"/>
+    <w:semiHidden/>
+    <w:rPr>
+      <w:lang w:eastAsia="en-US"/>
+    </w:rPr>
+  </w:style>
+  <w:style w:type="paragraph" w:styleId="Objetducommentaire">
+    <w:name w:val="annotation subject"/>
+    <w:basedOn w:val="Commentaire"/>
+    <w:next w:val="Commentaire"/>
+    <w:link w:val="ObjetducommentaireCar"/>
+    <w:uiPriority w:val="99"/>
+    <w:semiHidden/>
+    <w:unhideWhenUsed/>
+    <w:rPr>
+      <w:b/>
+      <w:bCs/>
+    </w:rPr>
+  </w:style>
+  <w:style w:type="character" w:customStyle="1" w:styleId="ObjetducommentaireCar">
+    <w:name w:val="Objet du commentaire Car"/>
+    <w:link w:val="Objetducommentaire"/>
+    <w:uiPriority w:val="99"/>
+    <w:semiHidden/>
+    <w:rPr>
+      <w:b/>
+      <w:bCs/>
+      <w:lang w:eastAsia="en-US"/>
+    </w:rPr>
+  </w:style>
+  <w:style w:type="paragraph" w:styleId="Titre">
+    <w:name w:val="Title"/>
+    <w:basedOn w:val="Normal"/>
+    <w:next w:val="Normal"/>
+    <w:link w:val="TitreCar"/>
+    <w:qFormat/>
+    <w:locked/>
+    <w:pPr>
+      <w:pBdr>
+        <w:bottom w:val="single" w:sz="8" w:space="4" w:color="4F81BD" w:themeColor="accent1"/>
+      </w:pBdr>
+      <w:spacing w:after="300" w:line="240" w:lineRule="auto"/>
+      <w:contextualSpacing/>
+    </w:pPr>
+    <w:rPr>
+      <w:rFonts w:asciiTheme="majorHAnsi" w:eastAsiaTheme="majorEastAsia" w:hAnsiTheme="majorHAnsi" w:cstheme="majorBidi"/>
+      <w:color w:val="17365D" w:themeColor="text2" w:themeShade="BF"/>
+      <w:spacing w:val="5"/>
+      <w:kern w:val="28"/>
+      <w:sz w:val="52"/>
+      <w:szCs w:val="52"/>
+    </w:rPr>
+  </w:style>
+  <w:style w:type="character" w:customStyle="1" w:styleId="TitreCar">
+    <w:name w:val="Titre Car"/>
+    <w:basedOn w:val="Policepardfaut"/>
+    <w:link w:val="Titre"/>
+    <w:rPr>
+      <w:rFonts w:asciiTheme="majorHAnsi" w:eastAsiaTheme="majorEastAsia" w:hAnsiTheme="majorHAnsi" w:cstheme="majorBidi"/>
+      <w:color w:val="17365D" w:themeColor="text2" w:themeShade="BF"/>
+      <w:spacing w:val="5"/>
+      <w:kern w:val="28"/>
+      <w:sz w:val="52"/>
+      <w:szCs w:val="52"/>
+      <w:lang w:eastAsia="en-US"/>
+    </w:rPr>
+  </w:style>
+  <w:style w:type="character" w:customStyle="1" w:styleId="Titre2Car">
+    <w:name w:val="Titre 2 Car"/>
+    <w:basedOn w:val="Policepardfaut"/>
+    <w:link w:val="Titre2"/>
+    <w:rPr>
+      <w:rFonts w:asciiTheme="majorHAnsi" w:eastAsiaTheme="majorEastAsia" w:hAnsiTheme="majorHAnsi" w:cstheme="majorBidi"/>
+      <w:b/>
+      <w:bCs/>
+      <w:color w:val="4F81BD" w:themeColor="accent1"/>
+      <w:sz w:val="26"/>
+      <w:szCs w:val="26"/>
+      <w:lang w:eastAsia="en-US"/>
+    </w:rPr>
+  </w:style>
+  <w:style w:type="paragraph" w:styleId="Sansinterligne">
+    <w:name w:val="No Spacing"/>
+    <w:uiPriority w:val="1"/>
+    <w:qFormat/>
+    <w:rPr>
+      <w:sz w:val="22"/>
+      <w:szCs w:val="22"/>
+      <w:lang w:eastAsia="en-US"/>
+    </w:rPr>
+  </w:style>
+  <w:style w:type="character" w:customStyle="1" w:styleId="Titre3Car">
+    <w:name w:val="Titre 3 Car"/>
+    <w:basedOn w:val="Policepardfaut"/>
+    <w:link w:val="Titre3"/>
+    <w:rPr>
+      <w:rFonts w:asciiTheme="majorHAnsi" w:eastAsiaTheme="majorEastAsia" w:hAnsiTheme="majorHAnsi" w:cstheme="majorBidi"/>
+      <w:b/>
+      <w:bCs/>
+      <w:color w:val="4F81BD" w:themeColor="accent1"/>
+      <w:sz w:val="22"/>
+      <w:szCs w:val="22"/>
+      <w:lang w:eastAsia="en-US"/>
+    </w:rPr>
+  </w:style>
+  <w:style w:type="paragraph" w:styleId="Paragraphedeliste">
+    <w:name w:val="List Paragraph"/>
+    <w:basedOn w:val="Normal"/>
+    <w:uiPriority w:val="34"/>
+    <w:qFormat/>
+    <w:pPr>
+      <w:ind w:left="720"/>
+      <w:contextualSpacing/>
+    </w:pPr>
+  </w:style>
+</w:styles>
+</file>
+
 <file path=word/charts/chart1.xml><?xml version="1.0" encoding="utf-8"?>
-<c:chartSpace xmlns:c="http://schemas.openxmlformats.org/drawingml/2006/chart" xmlns:a="http://schemas.openxmlformats.org/drawingml/2006/main" xmlns:r="http://schemas.openxmlformats.org/officeDocument/2006/relationships" xmlns:c16r2="http://schemas.microsoft.com/office/drawing/2015/06/chart">
+<c:chartSpace xmlns:c="http://schemas.openxmlformats.org/drawingml/2006/chart" xmlns:a="http://schemas.openxmlformats.org/drawingml/2006/main" xmlns:r="http://schemas.openxmlformats.org/officeDocument/2006/relationships">
   <c:date1904 val="0"/>
   <c:lang val="fr-FR"/>
   <c:roundedCorners val="0"/>
@@ -4151,11 +3478,6 @@
             </c:numRef>
           </c:val>
           <c:smooth val="0"/>
-          <c:extLst>
-            <c:ext xmlns:c16="http://schemas.microsoft.com/office/drawing/2014/chart" uri="{C3380CC4-5D6E-409C-BE32-E72D297353CC}">
-              <c16:uniqueId val="{00000000-9D32-41CB-95D9-B447CA0C9653}"/>
-            </c:ext>
-          </c:extLst>
         </c:ser>
         <c:ser>
           <c:idx val="1"/>
@@ -4217,11 +3539,6 @@
             </c:numRef>
           </c:val>
           <c:smooth val="0"/>
-          <c:extLst>
-            <c:ext xmlns:c16="http://schemas.microsoft.com/office/drawing/2014/chart" uri="{C3380CC4-5D6E-409C-BE32-E72D297353CC}">
-              <c16:uniqueId val="{00000001-9D32-41CB-95D9-B447CA0C9653}"/>
-            </c:ext>
-          </c:extLst>
         </c:ser>
         <c:ser>
           <c:idx val="2"/>
@@ -4283,11 +3600,6 @@
             </c:numRef>
           </c:val>
           <c:smooth val="0"/>
-          <c:extLst>
-            <c:ext xmlns:c16="http://schemas.microsoft.com/office/drawing/2014/chart" uri="{C3380CC4-5D6E-409C-BE32-E72D297353CC}">
-              <c16:uniqueId val="{00000002-9D32-41CB-95D9-B447CA0C9653}"/>
-            </c:ext>
-          </c:extLst>
         </c:ser>
         <c:dLbls>
           <c:showLegendKey val="0"/>
@@ -4309,7 +3621,6 @@
         </c:scaling>
         <c:delete val="0"/>
         <c:axPos val="b"/>
-        <c:numFmt formatCode="General" sourceLinked="0"/>
         <c:majorTickMark val="out"/>
         <c:minorTickMark val="none"/>
         <c:tickLblPos val="nextTo"/>
@@ -4648,7 +3959,7 @@
 </file>
 
 <file path=customXml/itemProps1.xml><?xml version="1.0" encoding="utf-8"?>
-<ds:datastoreItem xmlns:ds="http://schemas.openxmlformats.org/officeDocument/2006/customXml" ds:itemID="{F8F99974-0A57-44A7-ABAA-8C07E8D1E028}">
+<ds:datastoreItem xmlns:ds="http://schemas.openxmlformats.org/officeDocument/2006/customXml" ds:itemID="{A40E38EF-2870-482C-B200-6AFFCB7D059A}">
   <ds:schemaRefs>
     <ds:schemaRef ds:uri="http://schemas.openxmlformats.org/officeDocument/2006/bibliography"/>
   </ds:schemaRefs>

</xml_diff>

<commit_message>
FEAT #17423 TIME 2:30 update tinybutstrong + migration + doc
</commit_message>
<xml_diff>
--- a/vendor/tinybutstrong/opentbs/demo/demo_ms_word.docx
+++ b/vendor/tinybutstrong/opentbs/demo/demo_ms_word.docx
@@ -1,6 +1,6 @@
 
 <file path=word/document.xml><?xml version="1.0" encoding="utf-8"?>
-<w:document xmlns:wpc="http://schemas.microsoft.com/office/word/2010/wordprocessingCanvas" xmlns:mc="http://schemas.openxmlformats.org/markup-compatibility/2006" xmlns:o="urn:schemas-microsoft-com:office:office" xmlns:r="http://schemas.openxmlformats.org/officeDocument/2006/relationships" xmlns:m="http://schemas.openxmlformats.org/officeDocument/2006/math" xmlns:v="urn:schemas-microsoft-com:vml" xmlns:wp14="http://schemas.microsoft.com/office/word/2010/wordprocessingDrawing" xmlns:wp="http://schemas.openxmlformats.org/drawingml/2006/wordprocessingDrawing" xmlns:w10="urn:schemas-microsoft-com:office:word" xmlns:w="http://schemas.openxmlformats.org/wordprocessingml/2006/main" xmlns:w14="http://schemas.microsoft.com/office/word/2010/wordml" xmlns:wpg="http://schemas.microsoft.com/office/word/2010/wordprocessingGroup" xmlns:wpi="http://schemas.microsoft.com/office/word/2010/wordprocessingInk" xmlns:wne="http://schemas.microsoft.com/office/word/2006/wordml" xmlns:wps="http://schemas.microsoft.com/office/word/2010/wordprocessingShape" mc:Ignorable="w14 wp14">
+<w:document xmlns:wpc="http://schemas.microsoft.com/office/word/2010/wordprocessingCanvas" xmlns:cx="http://schemas.microsoft.com/office/drawing/2014/chartex" xmlns:cx1="http://schemas.microsoft.com/office/drawing/2015/9/8/chartex" xmlns:cx2="http://schemas.microsoft.com/office/drawing/2015/10/21/chartex" xmlns:cx3="http://schemas.microsoft.com/office/drawing/2016/5/9/chartex" xmlns:cx4="http://schemas.microsoft.com/office/drawing/2016/5/10/chartex" xmlns:cx5="http://schemas.microsoft.com/office/drawing/2016/5/11/chartex" xmlns:cx6="http://schemas.microsoft.com/office/drawing/2016/5/12/chartex" xmlns:cx7="http://schemas.microsoft.com/office/drawing/2016/5/13/chartex" xmlns:cx8="http://schemas.microsoft.com/office/drawing/2016/5/14/chartex" xmlns:mc="http://schemas.openxmlformats.org/markup-compatibility/2006" xmlns:aink="http://schemas.microsoft.com/office/drawing/2016/ink" xmlns:am3d="http://schemas.microsoft.com/office/drawing/2017/model3d" xmlns:o="urn:schemas-microsoft-com:office:office" xmlns:r="http://schemas.openxmlformats.org/officeDocument/2006/relationships" xmlns:m="http://schemas.openxmlformats.org/officeDocument/2006/math" xmlns:v="urn:schemas-microsoft-com:vml" xmlns:wp14="http://schemas.microsoft.com/office/word/2010/wordprocessingDrawing" xmlns:wp="http://schemas.openxmlformats.org/drawingml/2006/wordprocessingDrawing" xmlns:w10="urn:schemas-microsoft-com:office:word" xmlns:w="http://schemas.openxmlformats.org/wordprocessingml/2006/main" xmlns:w14="http://schemas.microsoft.com/office/word/2010/wordml" xmlns:w15="http://schemas.microsoft.com/office/word/2012/wordml" xmlns:w16cid="http://schemas.microsoft.com/office/word/2016/wordml/cid" xmlns:w16se="http://schemas.microsoft.com/office/word/2015/wordml/symex" xmlns:wpg="http://schemas.microsoft.com/office/word/2010/wordprocessingGroup" xmlns:wpi="http://schemas.microsoft.com/office/word/2010/wordprocessingInk" xmlns:wne="http://schemas.microsoft.com/office/word/2006/wordml" xmlns:wps="http://schemas.microsoft.com/office/word/2010/wordprocessingShape" mc:Ignorable="w14 w15 w16se w16cid wp14">
   <w:body>
     <w:p>
       <w:pPr>
@@ -9,11 +9,19 @@
           <w:lang w:val="en-US"/>
         </w:rPr>
       </w:pPr>
-      <w:r>
-        <w:rPr>
-          <w:lang w:val="en-US"/>
-        </w:rPr>
-        <w:t>OpenTBS demo</w:t>
+      <w:proofErr w:type="spellStart"/>
+      <w:r>
+        <w:rPr>
+          <w:lang w:val="en-US"/>
+        </w:rPr>
+        <w:t>OpenTBS</w:t>
+      </w:r>
+      <w:proofErr w:type="spellEnd"/>
+      <w:r>
+        <w:rPr>
+          <w:lang w:val="en-US"/>
+        </w:rPr>
+        <w:t xml:space="preserve"> demo</w:t>
       </w:r>
     </w:p>
     <w:p>
@@ -56,7 +64,21 @@
         <w:rPr>
           <w:lang w:val="en-US"/>
         </w:rPr>
-        <w:t>This is a demo of the OpenTBS plugin.</w:t>
+        <w:t xml:space="preserve">This is a demo of the </w:t>
+      </w:r>
+      <w:proofErr w:type="spellStart"/>
+      <w:r>
+        <w:rPr>
+          <w:lang w:val="en-US"/>
+        </w:rPr>
+        <w:t>OpenTBS</w:t>
+      </w:r>
+      <w:proofErr w:type="spellEnd"/>
+      <w:r>
+        <w:rPr>
+          <w:lang w:val="en-US"/>
+        </w:rPr>
+        <w:t xml:space="preserve"> plugin.</w:t>
       </w:r>
       <w:r>
         <w:rPr>
@@ -139,7 +161,23 @@
           <w:color w:val="800000"/>
           <w:lang w:val="en-US"/>
         </w:rPr>
-        <w:t xml:space="preserve">Some revision formats, spelling errors and grammar errors in your template may split TBS tags in an invisible way.  Such split TBS tags are quite often not recognized by OpenTBS, they remain not merged. You can clean-up a split TBS tag by select it, then cut, and then do </w:t>
+        <w:t xml:space="preserve">Some revision formats, spelling errors and grammar errors in your template may split TBS tags in an invisible way.  Such split TBS tags are quite often not recognized by </w:t>
+      </w:r>
+      <w:proofErr w:type="spellStart"/>
+      <w:r>
+        <w:rPr>
+          <w:color w:val="800000"/>
+          <w:lang w:val="en-US"/>
+        </w:rPr>
+        <w:t>OpenTBS</w:t>
+      </w:r>
+      <w:proofErr w:type="spellEnd"/>
+      <w:r>
+        <w:rPr>
+          <w:color w:val="800000"/>
+          <w:lang w:val="en-US"/>
+        </w:rPr>
+        <w:t xml:space="preserve">, they remain not merged. You can clean-up a split TBS tag by select it, then cut, and then do </w:t>
       </w:r>
       <w:r>
         <w:rPr>
@@ -156,13 +194,23 @@
         </w:rPr>
         <w:t xml:space="preserve">. You can also clean-up split TBS tags using the </w:t>
       </w:r>
+      <w:proofErr w:type="spellStart"/>
       <w:r>
         <w:rPr>
           <w:i/>
           <w:color w:val="800000"/>
           <w:lang w:val="en-US"/>
         </w:rPr>
-        <w:t xml:space="preserve">OpenTBS add-in for </w:t>
+        <w:t>OpenTBS</w:t>
+      </w:r>
+      <w:proofErr w:type="spellEnd"/>
+      <w:r>
+        <w:rPr>
+          <w:i/>
+          <w:color w:val="800000"/>
+          <w:lang w:val="en-US"/>
+        </w:rPr>
+        <w:t xml:space="preserve"> add-in for </w:t>
       </w:r>
       <w:proofErr w:type="spellStart"/>
       <w:r>
@@ -187,7 +235,23 @@
           <w:color w:val="800000"/>
           <w:lang w:val="en-US"/>
         </w:rPr>
-        <w:t xml:space="preserve"> given with the OpenTBS package.</w:t>
+        <w:t xml:space="preserve"> given with the </w:t>
+      </w:r>
+      <w:proofErr w:type="spellStart"/>
+      <w:r>
+        <w:rPr>
+          <w:color w:val="800000"/>
+          <w:lang w:val="en-US"/>
+        </w:rPr>
+        <w:t>OpenTBS</w:t>
+      </w:r>
+      <w:proofErr w:type="spellEnd"/>
+      <w:r>
+        <w:rPr>
+          <w:color w:val="800000"/>
+          <w:lang w:val="en-US"/>
+        </w:rPr>
+        <w:t xml:space="preserve"> package.</w:t>
       </w:r>
     </w:p>
     <w:p>
@@ -249,16 +313,7 @@
           <w:color w:val="800000"/>
           <w:lang w:val="en-US"/>
         </w:rPr>
-        <w:t>Headers and footers are saved in separated sub-files too</w:t>
-      </w:r>
-      <w:bookmarkStart w:id="0" w:name="_GoBack"/>
-      <w:bookmarkEnd w:id="0"/>
-      <w:r>
-        <w:rPr>
-          <w:color w:val="800000"/>
-          <w:lang w:val="en-US"/>
-        </w:rPr>
-        <w:t>. But OpenTBS automatically load those files for you, and thus “</w:t>
+        <w:t xml:space="preserve">Headers and footers are saved in separated sub-files too. But </w:t>
       </w:r>
       <w:proofErr w:type="spellStart"/>
       <w:r>
@@ -266,7 +321,7 @@
           <w:color w:val="800000"/>
           <w:lang w:val="en-US"/>
         </w:rPr>
-        <w:t>onload</w:t>
+        <w:t>OpenTBS</w:t>
       </w:r>
       <w:proofErr w:type="spellEnd"/>
       <w:r>
@@ -274,7 +329,7 @@
           <w:color w:val="800000"/>
           <w:lang w:val="en-US"/>
         </w:rPr>
-        <w:t>” and “</w:t>
+        <w:t xml:space="preserve"> automatically load those files for you, and thus “onload” and “</w:t>
       </w:r>
       <w:proofErr w:type="spellStart"/>
       <w:r>
@@ -307,6 +362,15 @@
         </w:rPr>
         <w:t>.</w:t>
       </w:r>
+    </w:p>
+    <w:p>
+      <w:pPr>
+        <w:pStyle w:val="Titre2"/>
+        <w:rPr>
+          <w:noProof/>
+          <w:lang w:val="en-US"/>
+        </w:rPr>
+      </w:pPr>
     </w:p>
     <w:p>
       <w:pPr>
@@ -338,14 +402,14 @@
           <w:lang w:eastAsia="fr-FR"/>
         </w:rPr>
         <w:drawing>
-          <wp:inline distT="0" distB="0" distL="0" distR="0">
+          <wp:inline distT="0" distB="0" distL="0" distR="0" wp14:anchorId="61502F0C" wp14:editId="5C29D7B1">
             <wp:extent cx="4772025" cy="2181225"/>
             <wp:effectExtent l="57150" t="19050" r="47625" b="85725"/>
             <wp:docPr id="2" name="Graphique 2" descr="This is just a nice chart" title="a nice chart"/>
             <wp:cNvGraphicFramePr/>
             <a:graphic xmlns:a="http://schemas.openxmlformats.org/drawingml/2006/main">
               <a:graphicData uri="http://schemas.openxmlformats.org/drawingml/2006/chart">
-                <c:chart xmlns:c="http://schemas.openxmlformats.org/drawingml/2006/chart" xmlns:r="http://schemas.openxmlformats.org/officeDocument/2006/relationships" r:id="rId9"/>
+                <c:chart xmlns:c="http://schemas.openxmlformats.org/drawingml/2006/chart" xmlns:r="http://schemas.openxmlformats.org/officeDocument/2006/relationships" r:id="rId8"/>
               </a:graphicData>
             </a:graphic>
           </wp:inline>
@@ -378,7 +442,33 @@
           <w:lang w:val="en-US"/>
         </w:rPr>
         <w:lastRenderedPageBreak/>
-        <w:t>Merge data with a table</w:t>
+        <w:t xml:space="preserve">Merge data </w:t>
+      </w:r>
+      <w:r>
+        <w:rPr>
+          <w:rFonts w:asciiTheme="majorHAnsi" w:eastAsiaTheme="majorEastAsia" w:hAnsiTheme="majorHAnsi" w:cstheme="majorBidi"/>
+          <w:b/>
+          <w:bCs/>
+          <w:noProof/>
+          <w:color w:val="4F81BD" w:themeColor="accent1"/>
+          <w:sz w:val="26"/>
+          <w:szCs w:val="26"/>
+          <w:lang w:val="en-US"/>
+        </w:rPr>
+        <w:t xml:space="preserve">on the rows of </w:t>
+      </w:r>
+      <w:r>
+        <w:rPr>
+          <w:rFonts w:asciiTheme="majorHAnsi" w:eastAsiaTheme="majorEastAsia" w:hAnsiTheme="majorHAnsi" w:cstheme="majorBidi"/>
+          <w:b/>
+          <w:bCs/>
+          <w:noProof/>
+          <w:color w:val="4F81BD" w:themeColor="accent1"/>
+          <w:sz w:val="26"/>
+          <w:szCs w:val="26"/>
+          <w:lang w:val="en-US"/>
+        </w:rPr>
+        <w:t xml:space="preserve"> a table</w:t>
       </w:r>
     </w:p>
     <w:tbl>
@@ -624,7 +714,21 @@
           <w:noProof/>
           <w:lang w:val="en-US"/>
         </w:rPr>
-        <w:t xml:space="preserve"> data in colmuns</w:t>
+        <w:t xml:space="preserve"> data in colu</w:t>
+      </w:r>
+      <w:r>
+        <w:rPr>
+          <w:noProof/>
+          <w:lang w:val="en-US"/>
+        </w:rPr>
+        <w:t>m</w:t>
+      </w:r>
+      <w:r>
+        <w:rPr>
+          <w:noProof/>
+          <w:lang w:val="en-US"/>
+        </w:rPr>
+        <w:t>ns</w:t>
       </w:r>
     </w:p>
     <w:tbl>
@@ -865,6 +969,215 @@
           <w:noProof/>
           <w:lang w:val="en-US"/>
         </w:rPr>
+        <w:t xml:space="preserve">Delete columns </w:t>
+      </w:r>
+      <w:r>
+        <w:rPr>
+          <w:noProof/>
+          <w:lang w:val="en-US"/>
+        </w:rPr>
+        <w:t>in a table</w:t>
+      </w:r>
+    </w:p>
+    <w:tbl>
+      <w:tblPr>
+        <w:tblW w:w="9781" w:type="dxa"/>
+        <w:tblInd w:w="392" w:type="dxa"/>
+        <w:tblBorders>
+          <w:top w:val="single" w:sz="4" w:space="0" w:color="auto"/>
+          <w:left w:val="single" w:sz="4" w:space="0" w:color="auto"/>
+          <w:bottom w:val="single" w:sz="4" w:space="0" w:color="auto"/>
+          <w:right w:val="single" w:sz="4" w:space="0" w:color="auto"/>
+          <w:insideH w:val="single" w:sz="4" w:space="0" w:color="auto"/>
+          <w:insideV w:val="single" w:sz="4" w:space="0" w:color="auto"/>
+        </w:tblBorders>
+        <w:tblLayout w:type="fixed"/>
+        <w:tblLook w:val="01E0" w:firstRow="1" w:lastRow="1" w:firstColumn="1" w:lastColumn="1" w:noHBand="0" w:noVBand="0"/>
+      </w:tblPr>
+      <w:tblGrid>
+        <w:gridCol w:w="2410"/>
+        <w:gridCol w:w="2693"/>
+        <w:gridCol w:w="1843"/>
+        <w:gridCol w:w="2835"/>
+      </w:tblGrid>
+      <w:tr>
+        <w:trPr>
+          <w:trHeight w:hRule="exact" w:val="340"/>
+        </w:trPr>
+        <w:tc>
+          <w:tcPr>
+            <w:tcW w:w="2410" w:type="dxa"/>
+            <w:shd w:val="clear" w:color="auto" w:fill="C0C0C0"/>
+          </w:tcPr>
+          <w:p>
+            <w:pPr>
+              <w:jc w:val="center"/>
+              <w:rPr>
+                <w:b/>
+                <w:noProof/>
+                <w:lang w:val="en-US"/>
+              </w:rPr>
+            </w:pPr>
+            <w:r>
+              <w:rPr>
+                <w:b/>
+                <w:noProof/>
+                <w:lang w:val="en-US"/>
+              </w:rPr>
+              <w:t>Rank</w:t>
+            </w:r>
+          </w:p>
+        </w:tc>
+        <w:tc>
+          <w:tcPr>
+            <w:tcW w:w="2693" w:type="dxa"/>
+            <w:shd w:val="clear" w:color="auto" w:fill="C0C0C0"/>
+            <w:vAlign w:val="center"/>
+          </w:tcPr>
+          <w:p>
+            <w:pPr>
+              <w:jc w:val="center"/>
+              <w:rPr>
+                <w:b/>
+                <w:noProof/>
+                <w:lang w:val="en-US"/>
+              </w:rPr>
+            </w:pPr>
+            <w:r>
+              <w:rPr>
+                <w:b/>
+                <w:noProof/>
+                <w:lang w:val="en-US"/>
+              </w:rPr>
+              <w:t>First Name</w:t>
+            </w:r>
+          </w:p>
+        </w:tc>
+        <w:tc>
+          <w:tcPr>
+            <w:tcW w:w="1843" w:type="dxa"/>
+            <w:shd w:val="clear" w:color="auto" w:fill="C0C0C0"/>
+            <w:vAlign w:val="center"/>
+          </w:tcPr>
+          <w:p>
+            <w:pPr>
+              <w:jc w:val="center"/>
+              <w:rPr>
+                <w:b/>
+                <w:noProof/>
+                <w:lang w:val="en-US"/>
+              </w:rPr>
+            </w:pPr>
+            <w:r>
+              <w:rPr>
+                <w:b/>
+                <w:noProof/>
+                <w:lang w:val="en-US"/>
+              </w:rPr>
+              <w:t>Name</w:t>
+            </w:r>
+          </w:p>
+        </w:tc>
+        <w:tc>
+          <w:tcPr>
+            <w:tcW w:w="2835" w:type="dxa"/>
+            <w:shd w:val="clear" w:color="auto" w:fill="C0C0C0"/>
+            <w:vAlign w:val="center"/>
+          </w:tcPr>
+          <w:p>
+            <w:pPr>
+              <w:jc w:val="center"/>
+              <w:rPr>
+                <w:b/>
+                <w:noProof/>
+                <w:lang w:val="en-US"/>
+              </w:rPr>
+            </w:pPr>
+            <w:r>
+              <w:rPr>
+                <w:b/>
+                <w:noProof/>
+                <w:lang w:val="en-US"/>
+              </w:rPr>
+              <w:t>Membership number</w:t>
+            </w:r>
+          </w:p>
+        </w:tc>
+      </w:tr>
+      <w:tr>
+        <w:tc>
+          <w:tcPr>
+            <w:tcW w:w="2410" w:type="dxa"/>
+            <w:vAlign w:val="center"/>
+          </w:tcPr>
+          <w:p>
+            <w:pPr>
+              <w:rPr>
+                <w:noProof/>
+                <w:lang w:val="en-US"/>
+              </w:rPr>
+            </w:pPr>
+          </w:p>
+        </w:tc>
+        <w:tc>
+          <w:tcPr>
+            <w:tcW w:w="2693" w:type="dxa"/>
+            <w:vAlign w:val="center"/>
+          </w:tcPr>
+          <w:p>
+            <w:pPr>
+              <w:rPr>
+                <w:noProof/>
+                <w:lang w:val="en-US"/>
+              </w:rPr>
+            </w:pPr>
+          </w:p>
+        </w:tc>
+        <w:tc>
+          <w:tcPr>
+            <w:tcW w:w="1843" w:type="dxa"/>
+            <w:vAlign w:val="center"/>
+          </w:tcPr>
+          <w:p>
+            <w:pPr>
+              <w:rPr>
+                <w:noProof/>
+                <w:lang w:val="en-US"/>
+              </w:rPr>
+            </w:pPr>
+          </w:p>
+        </w:tc>
+        <w:tc>
+          <w:tcPr>
+            <w:tcW w:w="2835" w:type="dxa"/>
+            <w:vAlign w:val="center"/>
+          </w:tcPr>
+          <w:p>
+            <w:pPr>
+              <w:rPr>
+                <w:noProof/>
+                <w:lang w:val="en-US"/>
+              </w:rPr>
+            </w:pPr>
+          </w:p>
+        </w:tc>
+      </w:tr>
+    </w:tbl>
+    <w:p>
+      <w:pPr>
+        <w:pStyle w:val="Titre2"/>
+        <w:pageBreakBefore/>
+        <w:rPr>
+          <w:noProof/>
+          <w:lang w:val="en-US"/>
+        </w:rPr>
+      </w:pPr>
+      <w:r>
+        <w:rPr>
+          <w:noProof/>
+          <w:lang w:val="en-US"/>
+        </w:rPr>
+        <w:lastRenderedPageBreak/>
         <w:t>Merge or delete bullets and numberings</w:t>
       </w:r>
     </w:p>
@@ -946,7 +1259,16 @@
         <w:rPr>
           <w:lang w:val="en-US"/>
         </w:rPr>
-        <w:t>But numbering will be automatically arranged by Ms Word</w:t>
+        <w:t xml:space="preserve">But numbering will be automatically arranged by </w:t>
+      </w:r>
+      <w:r>
+        <w:t>Ms</w:t>
+      </w:r>
+      <w:r>
+        <w:t> </w:t>
+      </w:r>
+      <w:r>
+        <w:t>Word</w:t>
       </w:r>
     </w:p>
     <w:p>
@@ -1043,98 +1365,23 @@
       </w:pPr>
       <w:r>
         <w:rPr>
-          <w:lang w:val="en-US"/>
-        </w:rPr>
-        <w:t>As you can see</w:t>
-      </w:r>
-    </w:p>
-    <w:p>
-      <w:pPr>
-        <w:pStyle w:val="Titre2"/>
-        <w:rPr>
-          <w:lang w:val="en-US"/>
-        </w:rPr>
-      </w:pPr>
-      <w:r>
-        <w:rPr>
-          <w:noProof/>
-          <w:lang w:val="en-US"/>
-        </w:rPr>
-        <w:t>Merge</w:t>
-      </w:r>
-      <w:r>
-        <w:rPr>
-          <w:lang w:val="en-US"/>
-        </w:rPr>
-        <w:t xml:space="preserve"> or delete a part of the text</w:t>
-      </w:r>
-    </w:p>
-    <w:p>
-      <w:pPr>
-        <w:rPr>
-          <w:lang w:val="en-US"/>
-        </w:rPr>
-      </w:pPr>
-      <w:r>
-        <w:rPr>
-          <w:lang w:val="en-US"/>
-        </w:rPr>
-        <w:t>As you can see, this part of the text contains three paragraphs, including the title.</w:t>
-      </w:r>
-    </w:p>
-    <w:p>
-      <w:pPr>
-        <w:rPr>
-          <w:lang w:val="en-US"/>
-        </w:rPr>
-      </w:pPr>
-      <w:r>
-        <w:rPr>
-          <w:lang w:val="en-US"/>
-        </w:rPr>
-        <w:t xml:space="preserve">So you can delete the part using this: </w:t>
-      </w:r>
-      <w:r>
-        <w:rPr>
-          <w:noProof/>
-          <w:lang w:val="en-US"/>
-        </w:rPr>
-        <w:t>[onload;block=tbs:p+tbs:p+(tbs:p);when [var.x_delete]=0]</w:t>
-      </w:r>
-      <w:r>
-        <w:rPr>
-          <w:lang w:val="en-US"/>
-        </w:rPr>
-        <w:t>.</w:t>
-      </w:r>
-    </w:p>
-    <w:p>
-      <w:pPr>
-        <w:pStyle w:val="Titre2"/>
-        <w:rPr>
-          <w:noProof/>
-          <w:lang w:val="en-US"/>
-        </w:rPr>
-      </w:pPr>
-      <w:r>
-        <w:rPr>
           <w:noProof/>
           <w:lang w:eastAsia="fr-FR"/>
         </w:rPr>
         <mc:AlternateContent>
           <mc:Choice Requires="wps">
             <w:drawing>
-              <wp:anchor distT="0" distB="0" distL="114300" distR="114300" simplePos="0" relativeHeight="251659264" behindDoc="0" locked="0" layoutInCell="0" allowOverlap="1">
+              <wp:anchor distT="0" distB="0" distL="114300" distR="114300" simplePos="0" relativeHeight="251661312" behindDoc="0" locked="0" layoutInCell="0" allowOverlap="1" wp14:anchorId="4C449690" wp14:editId="36E2DA89">
                 <wp:simplePos x="0" y="0"/>
                 <wp:positionH relativeFrom="margin">
-                  <wp:posOffset>2919095</wp:posOffset>
+                  <wp:posOffset>2642553</wp:posOffset>
                 </wp:positionH>
-                <wp:positionV relativeFrom="page">
-                  <wp:posOffset>3505200</wp:posOffset>
+                <wp:positionV relativeFrom="paragraph">
+                  <wp:posOffset>33338</wp:posOffset>
                 </wp:positionV>
-                <wp:extent cx="704850" cy="4552950"/>
-                <wp:effectExtent l="0" t="0" r="0" b="0"/>
-                <wp:wrapTopAndBottom/>
+                <wp:extent cx="781200" cy="4554000"/>
+                <wp:effectExtent l="0" t="318" r="0" b="0"/>
+                <wp:wrapNone/>
                 <wp:docPr id="306" name="Forme automatique 2"/>
                 <wp:cNvGraphicFramePr>
                   <a:graphicFrameLocks xmlns:a="http://schemas.openxmlformats.org/drawingml/2006/main"/>
@@ -1148,7 +1395,7 @@
                       <wps:spPr bwMode="auto">
                         <a:xfrm rot="5400000">
                           <a:off x="0" y="0"/>
-                          <a:ext cx="704850" cy="4552950"/>
+                          <a:ext cx="781200" cy="4554000"/>
                         </a:xfrm>
                         <a:prstGeom prst="bracePair">
                           <a:avLst>
@@ -1161,7 +1408,6 @@
                             <a:lumOff val="60000"/>
                           </a:schemeClr>
                         </a:solidFill>
-                        <a:extLst/>
                       </wps:spPr>
                       <wps:txbx>
                         <w:txbxContent>
@@ -1195,7 +1441,21 @@
                                 <w:noProof/>
                                 <w:lang w:val="en-US"/>
                               </w:rPr>
-                              <w:t>[onload;block=mc:AlternateContent;when [var.x_delete]=0]</w:t>
+                              <w:t>[onload;block=</w:t>
+                            </w:r>
+                            <w:r>
+                              <w:rPr>
+                                <w:noProof/>
+                                <w:lang w:val="en-US"/>
+                              </w:rPr>
+                              <w:t>tbs:draw</w:t>
+                            </w:r>
+                            <w:r>
+                              <w:rPr>
+                                <w:noProof/>
+                                <w:lang w:val="en-US"/>
+                              </w:rPr>
+                              <w:t>;when [var.x_delete]=0]</w:t>
                             </w:r>
                           </w:p>
                         </w:txbxContent>
@@ -1217,7 +1477,7 @@
           </mc:Choice>
           <mc:Fallback>
             <w:pict>
-              <v:shapetype id="_x0000_t186" coordsize="21600,21600" o:spt="186" adj="1800" path="m@9,nfqx@0@0l@0@7qy0@4@0@8l@0@6qy@9,21600em@10,nfqx@5@0l@5@7qy21600@4@5@8l@5@6qy@10,21600em@9,nsqx@0@0l@0@7qy0@4@0@8l@0@6qy@9,21600l@10,21600qx@5@6l@5@8qy21600@4@5@7l@5@0qy@10,xe" filled="f">
+              <v:shapetype w14:anchorId="4C449690" id="_x0000_t186" coordsize="21600,21600" o:spt="186" adj="1800" path="m@9,nfqx@0@0l@0@7qy0@4@0@8l@0@6qy@9,21600em@10,nfqx@5@0l@5@7qy21600@4@5@8l@5@6qy@10,21600em@9,nsqx@0@0l@0@7qy0@4@0@8l@0@6qy@9,21600l@10,21600qx@5@6l@5@8qy21600@4@5@7l@5@0qy@10,xe" filled="f">
                 <v:formulas>
                   <v:f eqn="val #0"/>
                   <v:f eqn="val width"/>
@@ -1240,7 +1500,7 @@
                   <v:h position="topLeft,#0" switch="" yrange="0,5400"/>
                 </v:handles>
               </v:shapetype>
-              <v:shape id="Forme automatique 2" o:spid="_x0000_s1026" type="#_x0000_t186" style="position:absolute;margin-left:229.85pt;margin-top:276pt;width:55.5pt;height:358.5pt;rotation:90;z-index:251659264;visibility:visible;mso-wrap-style:square;mso-width-percent:0;mso-height-percent:0;mso-wrap-distance-left:9pt;mso-wrap-distance-top:0;mso-wrap-distance-right:9pt;mso-wrap-distance-bottom:0;mso-position-horizontal:absolute;mso-position-horizontal-relative:margin;mso-position-vertical:absolute;mso-position-vertical-relative:page;mso-width-percent:0;mso-height-percent:0;mso-width-relative:margin;mso-height-relative:margin;v-text-anchor:middle" o:gfxdata="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" o:allowincell="f" filled="t" fillcolor="#b8cce4 [1300]" stroked="f">
+              <v:shape id="Forme automatique 2" o:spid="_x0000_s1026" type="#_x0000_t186" style="position:absolute;left:0;text-align:left;margin-left:208.1pt;margin-top:2.65pt;width:61.5pt;height:358.6pt;rotation:90;z-index:251661312;visibility:visible;mso-wrap-style:square;mso-width-percent:0;mso-height-percent:0;mso-wrap-distance-left:9pt;mso-wrap-distance-top:0;mso-wrap-distance-right:9pt;mso-wrap-distance-bottom:0;mso-position-horizontal:absolute;mso-position-horizontal-relative:margin;mso-position-vertical:absolute;mso-position-vertical-relative:text;mso-width-percent:0;mso-height-percent:0;mso-width-relative:margin;mso-height-relative:margin;v-text-anchor:middle" o:gfxdata="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" o:allowincell="f" filled="t" fillcolor="#b8cce4 [1300]" stroked="f">
                 <v:textbox>
                   <w:txbxContent>
                     <w:p>
@@ -1273,12 +1533,26 @@
                           <w:noProof/>
                           <w:lang w:val="en-US"/>
                         </w:rPr>
-                        <w:t>[onload;block=mc:AlternateContent;when [var.x_delete]=0]</w:t>
+                        <w:t>[onload;block=</w:t>
+                      </w:r>
+                      <w:r>
+                        <w:rPr>
+                          <w:noProof/>
+                          <w:lang w:val="en-US"/>
+                        </w:rPr>
+                        <w:t>tbs:draw</w:t>
+                      </w:r>
+                      <w:r>
+                        <w:rPr>
+                          <w:noProof/>
+                          <w:lang w:val="en-US"/>
+                        </w:rPr>
+                        <w:t>;when [var.x_delete]=0]</w:t>
                       </w:r>
                     </w:p>
                   </w:txbxContent>
                 </v:textbox>
-                <w10:wrap type="topAndBottom" anchorx="margin" anchory="page"/>
+                <w10:wrap anchorx="margin"/>
               </v:shape>
             </w:pict>
           </mc:Fallback>
@@ -1286,10 +1560,523 @@
       </w:r>
       <w:r>
         <w:rPr>
+          <w:lang w:val="en-US"/>
+        </w:rPr>
+        <w:t>As you can see</w:t>
+      </w:r>
+    </w:p>
+    <w:p>
+      <w:pPr>
+        <w:pStyle w:val="Titre2"/>
+        <w:rPr>
+          <w:lang w:val="en-US"/>
+        </w:rPr>
+      </w:pPr>
+      <w:r>
+        <w:rPr>
+          <w:noProof/>
+          <w:lang w:val="en-US"/>
+        </w:rPr>
+        <w:t>Merge</w:t>
+      </w:r>
+      <w:r>
+        <w:rPr>
+          <w:lang w:val="en-US"/>
+        </w:rPr>
+        <w:t xml:space="preserve"> or delete a part of the text</w:t>
+      </w:r>
+    </w:p>
+    <w:p>
+      <w:pPr>
+        <w:rPr>
+          <w:lang w:val="en-US"/>
+        </w:rPr>
+      </w:pPr>
+      <w:r>
+        <w:rPr>
+          <w:lang w:val="en-US"/>
+        </w:rPr>
+        <w:t>As you can see, this part of the text contains three paragraphs, including the title.</w:t>
+      </w:r>
+    </w:p>
+    <w:p>
+      <w:pPr>
+        <w:rPr>
+          <w:lang w:val="en-US"/>
+        </w:rPr>
+      </w:pPr>
+      <w:r>
+        <w:rPr>
+          <w:lang w:val="en-US"/>
+        </w:rPr>
+        <w:t>So,</w:t>
+      </w:r>
+      <w:r>
+        <w:rPr>
+          <w:lang w:val="en-US"/>
+        </w:rPr>
+        <w:t xml:space="preserve"> you can delete the part using this: </w:t>
+      </w:r>
+      <w:r>
+        <w:rPr>
+          <w:noProof/>
+          <w:lang w:val="en-US"/>
+        </w:rPr>
+        <w:t>[onload;block=tbs:p+tbs:p+(tbs:p);when [var.x_delete]=0]</w:t>
+      </w:r>
+      <w:r>
+        <w:rPr>
+          <w:lang w:val="en-US"/>
+        </w:rPr>
+        <w:t>.</w:t>
+      </w:r>
+    </w:p>
+    <w:p>
+      <w:pPr>
+        <w:pStyle w:val="Titre2"/>
+        <w:rPr>
+          <w:noProof/>
+          <w:lang w:val="en-US"/>
+        </w:rPr>
+      </w:pPr>
+      <w:r>
+        <w:rPr>
           <w:noProof/>
           <w:lang w:val="en-US"/>
         </w:rPr>
         <w:t>Delete a text box</w:t>
+      </w:r>
+    </w:p>
+    <w:p>
+      <w:pPr>
+        <w:rPr>
+          <w:lang w:val="en-US"/>
+        </w:rPr>
+      </w:pPr>
+    </w:p>
+    <w:p>
+      <w:pPr>
+        <w:jc w:val="center"/>
+        <w:rPr>
+          <w:color w:val="00B050"/>
+          <w:lang w:val="en-US"/>
+        </w:rPr>
+      </w:pPr>
+      <w:r>
+        <w:rPr>
+          <w:color w:val="00B050"/>
+          <w:lang w:val="en-US"/>
+        </w:rPr>
+        <w:t>The bloc has been deleted.</w:t>
+      </w:r>
+    </w:p>
+    <w:p>
+      <w:pPr>
+        <w:rPr>
+          <w:lang w:val="en-US"/>
+        </w:rPr>
+      </w:pPr>
+    </w:p>
+    <w:p>
+      <w:pPr>
+        <w:pStyle w:val="Titre2"/>
+        <w:rPr>
+          <w:noProof/>
+          <w:lang w:val="en-US"/>
+        </w:rPr>
+      </w:pPr>
+      <w:r>
+        <w:rPr>
+          <w:noProof/>
+          <w:lang w:val="en-US"/>
+        </w:rPr>
+        <w:t>Merge too long TBS fields</w:t>
+      </w:r>
+    </w:p>
+    <w:p>
+      <w:pPr>
+        <w:rPr>
+          <w:lang w:val="en-US"/>
+        </w:rPr>
+      </w:pPr>
+      <w:r>
+        <w:rPr>
+          <w:lang w:val="en-US"/>
+        </w:rPr>
+        <w:t xml:space="preserve">Example: the amount is </w:t>
+      </w:r>
+      <w:r>
+        <w:rPr>
+          <w:lang w:val="en-US"/>
+        </w:rPr>
+        <w:fldChar w:fldCharType="begin"/>
+      </w:r>
+      <w:r>
+        <w:rPr>
+          <w:lang w:val="en-US"/>
+        </w:rPr>
+        <w:instrText xml:space="preserve"> IF 1 = 0 "[onshow.x_num;ope=docfield;frm=0,000.00]" "XX.XX" \* MERGEFORMAT </w:instrText>
+      </w:r>
+      <w:r>
+        <w:rPr>
+          <w:lang w:val="en-US"/>
+        </w:rPr>
+        <w:fldChar w:fldCharType="separate"/>
+      </w:r>
+      <w:r>
+        <w:rPr>
+          <w:noProof/>
+          <w:lang w:val="en-US"/>
+        </w:rPr>
+        <w:t>XX.XX</w:t>
+      </w:r>
+      <w:r>
+        <w:rPr>
+          <w:lang w:val="en-US"/>
+        </w:rPr>
+        <w:fldChar w:fldCharType="end"/>
+      </w:r>
+      <w:r>
+        <w:rPr>
+          <w:lang w:val="en-US"/>
+        </w:rPr>
+        <w:t xml:space="preserve"> €.</w:t>
+      </w:r>
+    </w:p>
+    <w:p>
+      <w:pPr>
+        <w:tabs>
+          <w:tab w:val="left" w:pos="360"/>
+        </w:tabs>
+        <w:rPr>
+          <w:color w:val="800000"/>
+          <w:lang w:val="en-US"/>
+        </w:rPr>
+      </w:pPr>
+      <w:r>
+        <w:rPr>
+          <w:color w:val="800000"/>
+          <w:lang w:val="en-US"/>
+        </w:rPr>
+        <w:t xml:space="preserve">Insert a new </w:t>
+      </w:r>
+      <w:proofErr w:type="spellStart"/>
+      <w:r>
+        <w:rPr>
+          <w:color w:val="800000"/>
+          <w:lang w:val="en-US"/>
+        </w:rPr>
+        <w:t>Ms</w:t>
+      </w:r>
+      <w:proofErr w:type="spellEnd"/>
+      <w:r>
+        <w:rPr>
+          <w:color w:val="800000"/>
+          <w:lang w:val="en-US"/>
+        </w:rPr>
+        <w:t> </w:t>
+      </w:r>
+      <w:r>
+        <w:rPr>
+          <w:color w:val="800000"/>
+          <w:lang w:val="en-US"/>
+        </w:rPr>
+        <w:t>Word</w:t>
+      </w:r>
+      <w:r>
+        <w:rPr>
+          <w:color w:val="800000"/>
+          <w:lang w:val="en-US"/>
+        </w:rPr>
+        <w:t xml:space="preserve"> field</w:t>
+      </w:r>
+      <w:r>
+        <w:rPr>
+          <w:color w:val="800000"/>
+          <w:lang w:val="en-US"/>
+        </w:rPr>
+        <w:t xml:space="preserve"> from ribbon “Insert / </w:t>
+      </w:r>
+      <w:proofErr w:type="spellStart"/>
+      <w:r>
+        <w:rPr>
+          <w:color w:val="800000"/>
+          <w:lang w:val="en-US"/>
+        </w:rPr>
+        <w:t>QuickPart</w:t>
+      </w:r>
+      <w:proofErr w:type="spellEnd"/>
+      <w:r>
+        <w:rPr>
+          <w:color w:val="800000"/>
+          <w:lang w:val="en-US"/>
+        </w:rPr>
+        <w:t xml:space="preserve"> / Field”</w:t>
+      </w:r>
+      <w:r>
+        <w:rPr>
+          <w:color w:val="800000"/>
+          <w:lang w:val="en-US"/>
+        </w:rPr>
+        <w:t>. Its type must be “</w:t>
+      </w:r>
+      <w:r>
+        <w:rPr>
+          <w:color w:val="800000"/>
+          <w:lang w:val="en-US"/>
+        </w:rPr>
+        <w:t>IF</w:t>
+      </w:r>
+      <w:r>
+        <w:rPr>
+          <w:color w:val="800000"/>
+          <w:lang w:val="en-US"/>
+        </w:rPr>
+        <w:t>”.</w:t>
+      </w:r>
+      <w:r>
+        <w:rPr>
+          <w:color w:val="800000"/>
+          <w:lang w:val="en-US"/>
+        </w:rPr>
+        <w:br/>
+      </w:r>
+      <w:r>
+        <w:rPr>
+          <w:color w:val="800000"/>
+          <w:lang w:val="en-US"/>
+        </w:rPr>
+        <w:t>The</w:t>
+      </w:r>
+      <w:r>
+        <w:rPr>
+          <w:color w:val="800000"/>
+          <w:lang w:val="en-US"/>
+        </w:rPr>
+        <w:t xml:space="preserve"> </w:t>
+      </w:r>
+      <w:r>
+        <w:rPr>
+          <w:color w:val="800000"/>
+          <w:lang w:val="en-US"/>
+        </w:rPr>
+        <w:t xml:space="preserve">field’s code must contains: </w:t>
+      </w:r>
+      <w:proofErr w:type="spellStart"/>
+      <w:r>
+        <w:rPr>
+          <w:color w:val="800000"/>
+          <w:lang w:val="en-US"/>
+        </w:rPr>
+        <w:t>a</w:t>
+      </w:r>
+      <w:proofErr w:type="spellEnd"/>
+      <w:r>
+        <w:rPr>
+          <w:color w:val="800000"/>
+          <w:lang w:val="en-US"/>
+        </w:rPr>
+        <w:t xml:space="preserve"> </w:t>
+      </w:r>
+      <w:bookmarkStart w:id="0" w:name="_GoBack"/>
+      <w:bookmarkEnd w:id="0"/>
+      <w:r>
+        <w:rPr>
+          <w:color w:val="800000"/>
+          <w:lang w:val="en-US"/>
+        </w:rPr>
+        <w:t xml:space="preserve">false expression (like 1 = 0), </w:t>
+      </w:r>
+      <w:proofErr w:type="spellStart"/>
+      <w:r>
+        <w:rPr>
+          <w:color w:val="800000"/>
+          <w:lang w:val="en-US"/>
+        </w:rPr>
+        <w:t>a</w:t>
+      </w:r>
+      <w:proofErr w:type="spellEnd"/>
+      <w:r>
+        <w:rPr>
+          <w:color w:val="800000"/>
+          <w:lang w:val="en-US"/>
+        </w:rPr>
+        <w:t xml:space="preserve"> TBS field with parameter “</w:t>
+      </w:r>
+      <w:proofErr w:type="spellStart"/>
+      <w:r>
+        <w:rPr>
+          <w:color w:val="800000"/>
+          <w:lang w:val="en-US"/>
+        </w:rPr>
+        <w:t>ope</w:t>
+      </w:r>
+      <w:proofErr w:type="spellEnd"/>
+      <w:r>
+        <w:rPr>
+          <w:color w:val="800000"/>
+          <w:lang w:val="en-US"/>
+        </w:rPr>
+        <w:t>=</w:t>
+      </w:r>
+      <w:proofErr w:type="spellStart"/>
+      <w:r>
+        <w:rPr>
+          <w:color w:val="800000"/>
+          <w:lang w:val="en-US"/>
+        </w:rPr>
+        <w:t>docfield</w:t>
+      </w:r>
+      <w:proofErr w:type="spellEnd"/>
+      <w:r>
+        <w:rPr>
+          <w:color w:val="800000"/>
+          <w:lang w:val="en-US"/>
+        </w:rPr>
+        <w:t xml:space="preserve">”, </w:t>
+      </w:r>
+      <w:proofErr w:type="spellStart"/>
+      <w:r>
+        <w:rPr>
+          <w:color w:val="800000"/>
+          <w:lang w:val="en-US"/>
+        </w:rPr>
+        <w:t>a</w:t>
+      </w:r>
+      <w:proofErr w:type="spellEnd"/>
+      <w:r>
+        <w:rPr>
+          <w:color w:val="800000"/>
+          <w:lang w:val="en-US"/>
+        </w:rPr>
+        <w:t xml:space="preserve"> text to be displayed when the </w:t>
+      </w:r>
+      <w:r>
+        <w:rPr>
+          <w:color w:val="800000"/>
+          <w:lang w:val="en-US"/>
+        </w:rPr>
+        <w:t>template</w:t>
+      </w:r>
+      <w:r>
+        <w:rPr>
+          <w:color w:val="800000"/>
+          <w:lang w:val="en-US"/>
+        </w:rPr>
+        <w:t xml:space="preserve"> is not merged.</w:t>
+      </w:r>
+      <w:r>
+        <w:rPr>
+          <w:color w:val="800000"/>
+          <w:lang w:val="en-US"/>
+        </w:rPr>
+        <w:br/>
+        <w:t>Example:</w:t>
+      </w:r>
+      <w:r>
+        <w:rPr>
+          <w:color w:val="800000"/>
+          <w:lang w:val="en-US"/>
+        </w:rPr>
+        <w:tab/>
+      </w:r>
+      <w:r>
+        <w:rPr>
+          <w:rFonts w:ascii="Courier New" w:hAnsi="Courier New" w:cs="Courier New"/>
+          <w:noProof/>
+          <w:color w:val="365F91" w:themeColor="accent1" w:themeShade="BF"/>
+          <w:sz w:val="18"/>
+          <w:szCs w:val="18"/>
+          <w:lang w:val="en-US"/>
+        </w:rPr>
+        <w:t>IF 1 = 0 "[</w:t>
+      </w:r>
+      <w:r>
+        <w:rPr>
+          <w:rFonts w:ascii="Courier New" w:hAnsi="Courier New" w:cs="Courier New"/>
+          <w:noProof/>
+          <w:color w:val="365F91" w:themeColor="accent1" w:themeShade="BF"/>
+          <w:sz w:val="18"/>
+          <w:szCs w:val="18"/>
+          <w:lang w:val="en-US"/>
+        </w:rPr>
+        <w:t>my_field</w:t>
+      </w:r>
+      <w:r>
+        <w:rPr>
+          <w:rFonts w:ascii="Courier New" w:hAnsi="Courier New" w:cs="Courier New"/>
+          <w:noProof/>
+          <w:color w:val="365F91" w:themeColor="accent1" w:themeShade="BF"/>
+          <w:sz w:val="18"/>
+          <w:szCs w:val="18"/>
+          <w:lang w:val="en-US"/>
+        </w:rPr>
+        <w:t>;ope=docfield;frm=0,000.00]" "XX.XX"</w:t>
+      </w:r>
+      <w:r>
+        <w:rPr>
+          <w:color w:val="800000"/>
+          <w:lang w:val="en-US"/>
+        </w:rPr>
+        <w:br/>
+      </w:r>
+      <w:r>
+        <w:rPr>
+          <w:color w:val="800000"/>
+          <w:lang w:val="en-US"/>
+        </w:rPr>
+        <w:t xml:space="preserve">The </w:t>
+      </w:r>
+      <w:r>
+        <w:rPr>
+          <w:color w:val="800000"/>
+          <w:lang w:val="en-US"/>
+        </w:rPr>
+        <w:t>Ms Word</w:t>
+      </w:r>
+      <w:r>
+        <w:rPr>
+          <w:color w:val="800000"/>
+          <w:lang w:val="en-US"/>
+        </w:rPr>
+        <w:t xml:space="preserve"> field will be replaced </w:t>
+      </w:r>
+      <w:r>
+        <w:rPr>
+          <w:color w:val="800000"/>
+          <w:lang w:val="en-US"/>
+        </w:rPr>
+        <w:t xml:space="preserve">with the text </w:t>
+      </w:r>
+      <w:r>
+        <w:rPr>
+          <w:color w:val="800000"/>
+          <w:lang w:val="en-US"/>
+        </w:rPr>
+        <w:t xml:space="preserve">when merged by </w:t>
+      </w:r>
+      <w:proofErr w:type="spellStart"/>
+      <w:r>
+        <w:rPr>
+          <w:color w:val="800000"/>
+          <w:lang w:val="en-US"/>
+        </w:rPr>
+        <w:t>OpenTBS</w:t>
+      </w:r>
+      <w:proofErr w:type="spellEnd"/>
+      <w:r>
+        <w:rPr>
+          <w:color w:val="800000"/>
+          <w:lang w:val="en-US"/>
+        </w:rPr>
+        <w:t>.</w:t>
+      </w:r>
+      <w:r>
+        <w:rPr>
+          <w:color w:val="800000"/>
+          <w:lang w:val="en-US"/>
+        </w:rPr>
+        <w:t xml:space="preserve"> The formatting is kept as is.</w:t>
       </w:r>
     </w:p>
     <w:p>
@@ -1401,8 +2188,23 @@
           <w:color w:val="800000"/>
           <w:lang w:val="en-US"/>
         </w:rPr>
-        <w:t>The example also use a block defined with the alias “</w:t>
-      </w:r>
+        <w:t xml:space="preserve">The example also </w:t>
+      </w:r>
+      <w:r>
+        <w:rPr>
+          <w:color w:val="800000"/>
+          <w:lang w:val="en-US"/>
+        </w:rPr>
+        <w:t>uses</w:t>
+      </w:r>
+      <w:r>
+        <w:rPr>
+          <w:color w:val="800000"/>
+          <w:lang w:val="en-US"/>
+        </w:rPr>
+        <w:t xml:space="preserve"> a block defined with the alias “</w:t>
+      </w:r>
+      <w:proofErr w:type="spellStart"/>
       <w:r>
         <w:rPr>
           <w:noProof/>
@@ -1411,12 +2213,29 @@
         </w:rPr>
         <w:t>tbs:page</w:t>
       </w:r>
-      <w:r>
-        <w:rPr>
-          <w:color w:val="800000"/>
-          <w:lang w:val="en-US"/>
-        </w:rPr>
-        <w:t>”. This alias is given by OpenTBS and it helps to found the bounds of the page (or pages) according to the page-break defined in the paragraph properties or inserted manually.</w:t>
+      <w:proofErr w:type="spellEnd"/>
+      <w:r>
+        <w:rPr>
+          <w:color w:val="800000"/>
+          <w:lang w:val="en-US"/>
+        </w:rPr>
+        <w:t xml:space="preserve">”. This alias is given by </w:t>
+      </w:r>
+      <w:proofErr w:type="spellStart"/>
+      <w:r>
+        <w:rPr>
+          <w:color w:val="800000"/>
+          <w:lang w:val="en-US"/>
+        </w:rPr>
+        <w:t>OpenTBS</w:t>
+      </w:r>
+      <w:proofErr w:type="spellEnd"/>
+      <w:r>
+        <w:rPr>
+          <w:color w:val="800000"/>
+          <w:lang w:val="en-US"/>
+        </w:rPr>
+        <w:t xml:space="preserve"> and it helps to found the bounds of the page (or pages) according to the page-break defined in the paragraph properties or inserted manually.</w:t>
       </w:r>
     </w:p>
     <w:p>
@@ -1488,7 +2307,7 @@
           <w:lang w:eastAsia="fr-FR"/>
         </w:rPr>
         <w:drawing>
-          <wp:inline distT="0" distB="0" distL="0" distR="0">
+          <wp:inline distT="0" distB="0" distL="0" distR="0" wp14:anchorId="030A3420" wp14:editId="397E6D97">
             <wp:extent cx="1132675" cy="1514475"/>
             <wp:effectExtent l="0" t="0" r="0" b="0"/>
             <wp:docPr id="1" name="Image 1" descr="[b.number;ope=changepic;from=pic_[val].png;tagpos=inside;adjust;unique]"/>
@@ -1505,7 +2324,7 @@
                     </pic:cNvPicPr>
                   </pic:nvPicPr>
                   <pic:blipFill>
-                    <a:blip r:embed="rId11">
+                    <a:blip r:embed="rId12">
                       <a:extLst>
                         <a:ext uri="{28A0092B-C50C-407E-A947-70E740481C1C}">
                           <a14:useLocalDpi xmlns:a14="http://schemas.microsoft.com/office/drawing/2010/main" val="0"/>
@@ -1554,7 +2373,7 @@
       </w:r>
     </w:p>
     <w:sectPr>
-      <w:footerReference w:type="default" r:id="rId12"/>
+      <w:footerReference w:type="default" r:id="rId13"/>
       <w:pgSz w:w="11906" w:h="16838"/>
       <w:pgMar w:top="1418" w:right="1418" w:bottom="1418" w:left="1418" w:header="709" w:footer="709" w:gutter="0"/>
       <w:cols w:space="708"/>
@@ -1565,7 +2384,7 @@
 </file>
 
 <file path=word/comments.xml><?xml version="1.0" encoding="utf-8"?>
-<w:comments xmlns:wpc="http://schemas.microsoft.com/office/word/2010/wordprocessingCanvas" xmlns:mc="http://schemas.openxmlformats.org/markup-compatibility/2006" xmlns:o="urn:schemas-microsoft-com:office:office" xmlns:r="http://schemas.openxmlformats.org/officeDocument/2006/relationships" xmlns:m="http://schemas.openxmlformats.org/officeDocument/2006/math" xmlns:v="urn:schemas-microsoft-com:vml" xmlns:wp14="http://schemas.microsoft.com/office/word/2010/wordprocessingDrawing" xmlns:wp="http://schemas.openxmlformats.org/drawingml/2006/wordprocessingDrawing" xmlns:w10="urn:schemas-microsoft-com:office:word" xmlns:w="http://schemas.openxmlformats.org/wordprocessingml/2006/main" xmlns:w14="http://schemas.microsoft.com/office/word/2010/wordml" xmlns:wpg="http://schemas.microsoft.com/office/word/2010/wordprocessingGroup" xmlns:wpi="http://schemas.microsoft.com/office/word/2010/wordprocessingInk" xmlns:wne="http://schemas.microsoft.com/office/word/2006/wordml" xmlns:wps="http://schemas.microsoft.com/office/word/2010/wordprocessingShape" mc:Ignorable="w14 wp14">
+<w:comments xmlns:wpc="http://schemas.microsoft.com/office/word/2010/wordprocessingCanvas" xmlns:cx="http://schemas.microsoft.com/office/drawing/2014/chartex" xmlns:cx1="http://schemas.microsoft.com/office/drawing/2015/9/8/chartex" xmlns:cx2="http://schemas.microsoft.com/office/drawing/2015/10/21/chartex" xmlns:cx3="http://schemas.microsoft.com/office/drawing/2016/5/9/chartex" xmlns:cx4="http://schemas.microsoft.com/office/drawing/2016/5/10/chartex" xmlns:cx5="http://schemas.microsoft.com/office/drawing/2016/5/11/chartex" xmlns:cx6="http://schemas.microsoft.com/office/drawing/2016/5/12/chartex" xmlns:cx7="http://schemas.microsoft.com/office/drawing/2016/5/13/chartex" xmlns:cx8="http://schemas.microsoft.com/office/drawing/2016/5/14/chartex" xmlns:mc="http://schemas.openxmlformats.org/markup-compatibility/2006" xmlns:aink="http://schemas.microsoft.com/office/drawing/2016/ink" xmlns:am3d="http://schemas.microsoft.com/office/drawing/2017/model3d" xmlns:o="urn:schemas-microsoft-com:office:office" xmlns:r="http://schemas.openxmlformats.org/officeDocument/2006/relationships" xmlns:m="http://schemas.openxmlformats.org/officeDocument/2006/math" xmlns:v="urn:schemas-microsoft-com:vml" xmlns:wp14="http://schemas.microsoft.com/office/word/2010/wordprocessingDrawing" xmlns:wp="http://schemas.openxmlformats.org/drawingml/2006/wordprocessingDrawing" xmlns:w10="urn:schemas-microsoft-com:office:word" xmlns:w="http://schemas.openxmlformats.org/wordprocessingml/2006/main" xmlns:w14="http://schemas.microsoft.com/office/word/2010/wordml" xmlns:w15="http://schemas.microsoft.com/office/word/2012/wordml" xmlns:w16cid="http://schemas.microsoft.com/office/word/2016/wordml/cid" xmlns:w16se="http://schemas.microsoft.com/office/word/2015/wordml/symex" xmlns:wpg="http://schemas.microsoft.com/office/word/2010/wordprocessingGroup" xmlns:wpi="http://schemas.microsoft.com/office/word/2010/wordprocessingInk" xmlns:wne="http://schemas.microsoft.com/office/word/2006/wordml" xmlns:wps="http://schemas.microsoft.com/office/word/2010/wordprocessingShape" mc:Ignorable="w14 w15 w16se w16cid wp14">
   <w:comment w:id="1" w:author="Qwerty" w:date="2011-08-29T22:45:00Z" w:initials="Q">
     <w:p>
       <w:pPr>
@@ -1591,8 +2410,20 @@
 </w:comments>
 </file>
 
+<file path=word/commentsExtended.xml><?xml version="1.0" encoding="utf-8"?>
+<w15:commentsEx xmlns:wpc="http://schemas.microsoft.com/office/word/2010/wordprocessingCanvas" xmlns:cx="http://schemas.microsoft.com/office/drawing/2014/chartex" xmlns:cx1="http://schemas.microsoft.com/office/drawing/2015/9/8/chartex" xmlns:cx2="http://schemas.microsoft.com/office/drawing/2015/10/21/chartex" xmlns:cx3="http://schemas.microsoft.com/office/drawing/2016/5/9/chartex" xmlns:cx4="http://schemas.microsoft.com/office/drawing/2016/5/10/chartex" xmlns:cx5="http://schemas.microsoft.com/office/drawing/2016/5/11/chartex" xmlns:cx6="http://schemas.microsoft.com/office/drawing/2016/5/12/chartex" xmlns:cx7="http://schemas.microsoft.com/office/drawing/2016/5/13/chartex" xmlns:cx8="http://schemas.microsoft.com/office/drawing/2016/5/14/chartex" xmlns:mc="http://schemas.openxmlformats.org/markup-compatibility/2006" xmlns:aink="http://schemas.microsoft.com/office/drawing/2016/ink" xmlns:am3d="http://schemas.microsoft.com/office/drawing/2017/model3d" xmlns:o="urn:schemas-microsoft-com:office:office" xmlns:r="http://schemas.openxmlformats.org/officeDocument/2006/relationships" xmlns:m="http://schemas.openxmlformats.org/officeDocument/2006/math" xmlns:v="urn:schemas-microsoft-com:vml" xmlns:wp14="http://schemas.microsoft.com/office/word/2010/wordprocessingDrawing" xmlns:wp="http://schemas.openxmlformats.org/drawingml/2006/wordprocessingDrawing" xmlns:w10="urn:schemas-microsoft-com:office:word" xmlns:w="http://schemas.openxmlformats.org/wordprocessingml/2006/main" xmlns:w14="http://schemas.microsoft.com/office/word/2010/wordml" xmlns:w15="http://schemas.microsoft.com/office/word/2012/wordml" xmlns:w16cid="http://schemas.microsoft.com/office/word/2016/wordml/cid" xmlns:w16se="http://schemas.microsoft.com/office/word/2015/wordml/symex" xmlns:wpg="http://schemas.microsoft.com/office/word/2010/wordprocessingGroup" xmlns:wpi="http://schemas.microsoft.com/office/word/2010/wordprocessingInk" xmlns:wne="http://schemas.microsoft.com/office/word/2006/wordml" xmlns:wps="http://schemas.microsoft.com/office/word/2010/wordprocessingShape" mc:Ignorable="w14 w15 w16se w16cid wp14">
+  <w15:commentEx w15:paraId="423F1C04" w15:done="0"/>
+</w15:commentsEx>
+</file>
+
+<file path=word/commentsIds.xml><?xml version="1.0" encoding="utf-8"?>
+<w16cid:commentsIds xmlns:wpc="http://schemas.microsoft.com/office/word/2010/wordprocessingCanvas" xmlns:cx="http://schemas.microsoft.com/office/drawing/2014/chartex" xmlns:cx1="http://schemas.microsoft.com/office/drawing/2015/9/8/chartex" xmlns:cx2="http://schemas.microsoft.com/office/drawing/2015/10/21/chartex" xmlns:cx3="http://schemas.microsoft.com/office/drawing/2016/5/9/chartex" xmlns:cx4="http://schemas.microsoft.com/office/drawing/2016/5/10/chartex" xmlns:cx5="http://schemas.microsoft.com/office/drawing/2016/5/11/chartex" xmlns:cx6="http://schemas.microsoft.com/office/drawing/2016/5/12/chartex" xmlns:cx7="http://schemas.microsoft.com/office/drawing/2016/5/13/chartex" xmlns:cx8="http://schemas.microsoft.com/office/drawing/2016/5/14/chartex" xmlns:mc="http://schemas.openxmlformats.org/markup-compatibility/2006" xmlns:aink="http://schemas.microsoft.com/office/drawing/2016/ink" xmlns:am3d="http://schemas.microsoft.com/office/drawing/2017/model3d" xmlns:o="urn:schemas-microsoft-com:office:office" xmlns:r="http://schemas.openxmlformats.org/officeDocument/2006/relationships" xmlns:m="http://schemas.openxmlformats.org/officeDocument/2006/math" xmlns:v="urn:schemas-microsoft-com:vml" xmlns:wp14="http://schemas.microsoft.com/office/word/2010/wordprocessingDrawing" xmlns:wp="http://schemas.openxmlformats.org/drawingml/2006/wordprocessingDrawing" xmlns:w10="urn:schemas-microsoft-com:office:word" xmlns:w="http://schemas.openxmlformats.org/wordprocessingml/2006/main" xmlns:w14="http://schemas.microsoft.com/office/word/2010/wordml" xmlns:w15="http://schemas.microsoft.com/office/word/2012/wordml" xmlns:w16cid="http://schemas.microsoft.com/office/word/2016/wordml/cid" xmlns:w16se="http://schemas.microsoft.com/office/word/2015/wordml/symex" xmlns:wpg="http://schemas.microsoft.com/office/word/2010/wordprocessingGroup" xmlns:wpi="http://schemas.microsoft.com/office/word/2010/wordprocessingInk" xmlns:wne="http://schemas.microsoft.com/office/word/2006/wordml" xmlns:wps="http://schemas.microsoft.com/office/word/2010/wordprocessingShape" mc:Ignorable="w14 w15 w16se w16cid wp14">
+  <w16cid:commentId w16cid:paraId="423F1C04" w16cid:durableId="20E21034"/>
+</w16cid:commentsIds>
+</file>
+
 <file path=word/endnotes.xml><?xml version="1.0" encoding="utf-8"?>
-<w:endnotes xmlns:wpc="http://schemas.microsoft.com/office/word/2010/wordprocessingCanvas" xmlns:mc="http://schemas.openxmlformats.org/markup-compatibility/2006" xmlns:o="urn:schemas-microsoft-com:office:office" xmlns:r="http://schemas.openxmlformats.org/officeDocument/2006/relationships" xmlns:m="http://schemas.openxmlformats.org/officeDocument/2006/math" xmlns:v="urn:schemas-microsoft-com:vml" xmlns:wp14="http://schemas.microsoft.com/office/word/2010/wordprocessingDrawing" xmlns:wp="http://schemas.openxmlformats.org/drawingml/2006/wordprocessingDrawing" xmlns:w10="urn:schemas-microsoft-com:office:word" xmlns:w="http://schemas.openxmlformats.org/wordprocessingml/2006/main" xmlns:w14="http://schemas.microsoft.com/office/word/2010/wordml" xmlns:wpg="http://schemas.microsoft.com/office/word/2010/wordprocessingGroup" xmlns:wpi="http://schemas.microsoft.com/office/word/2010/wordprocessingInk" xmlns:wne="http://schemas.microsoft.com/office/word/2006/wordml" xmlns:wps="http://schemas.microsoft.com/office/word/2010/wordprocessingShape" mc:Ignorable="w14 wp14">
+<w:endnotes xmlns:wpc="http://schemas.microsoft.com/office/word/2010/wordprocessingCanvas" xmlns:cx="http://schemas.microsoft.com/office/drawing/2014/chartex" xmlns:cx1="http://schemas.microsoft.com/office/drawing/2015/9/8/chartex" xmlns:cx2="http://schemas.microsoft.com/office/drawing/2015/10/21/chartex" xmlns:cx3="http://schemas.microsoft.com/office/drawing/2016/5/9/chartex" xmlns:cx4="http://schemas.microsoft.com/office/drawing/2016/5/10/chartex" xmlns:cx5="http://schemas.microsoft.com/office/drawing/2016/5/11/chartex" xmlns:cx6="http://schemas.microsoft.com/office/drawing/2016/5/12/chartex" xmlns:cx7="http://schemas.microsoft.com/office/drawing/2016/5/13/chartex" xmlns:cx8="http://schemas.microsoft.com/office/drawing/2016/5/14/chartex" xmlns:mc="http://schemas.openxmlformats.org/markup-compatibility/2006" xmlns:aink="http://schemas.microsoft.com/office/drawing/2016/ink" xmlns:am3d="http://schemas.microsoft.com/office/drawing/2017/model3d" xmlns:o="urn:schemas-microsoft-com:office:office" xmlns:r="http://schemas.openxmlformats.org/officeDocument/2006/relationships" xmlns:m="http://schemas.openxmlformats.org/officeDocument/2006/math" xmlns:v="urn:schemas-microsoft-com:vml" xmlns:wp14="http://schemas.microsoft.com/office/word/2010/wordprocessingDrawing" xmlns:wp="http://schemas.openxmlformats.org/drawingml/2006/wordprocessingDrawing" xmlns:w10="urn:schemas-microsoft-com:office:word" xmlns:w="http://schemas.openxmlformats.org/wordprocessingml/2006/main" xmlns:w14="http://schemas.microsoft.com/office/word/2010/wordml" xmlns:w15="http://schemas.microsoft.com/office/word/2012/wordml" xmlns:w16cid="http://schemas.microsoft.com/office/word/2016/wordml/cid" xmlns:w16se="http://schemas.microsoft.com/office/word/2015/wordml/symex" xmlns:wpg="http://schemas.microsoft.com/office/word/2010/wordprocessingGroup" xmlns:wpi="http://schemas.microsoft.com/office/word/2010/wordprocessingInk" xmlns:wne="http://schemas.microsoft.com/office/word/2006/wordml" xmlns:wps="http://schemas.microsoft.com/office/word/2010/wordprocessingShape" mc:Ignorable="w14 w15 w16se w16cid wp14">
   <w:endnote w:type="separator" w:id="-1">
     <w:p>
       <w:pPr>
@@ -1617,7 +2448,7 @@
 </file>
 
 <file path=word/footer1.xml><?xml version="1.0" encoding="utf-8"?>
-<w:ftr xmlns:wpc="http://schemas.microsoft.com/office/word/2010/wordprocessingCanvas" xmlns:mc="http://schemas.openxmlformats.org/markup-compatibility/2006" xmlns:o="urn:schemas-microsoft-com:office:office" xmlns:r="http://schemas.openxmlformats.org/officeDocument/2006/relationships" xmlns:m="http://schemas.openxmlformats.org/officeDocument/2006/math" xmlns:v="urn:schemas-microsoft-com:vml" xmlns:wp14="http://schemas.microsoft.com/office/word/2010/wordprocessingDrawing" xmlns:wp="http://schemas.openxmlformats.org/drawingml/2006/wordprocessingDrawing" xmlns:w10="urn:schemas-microsoft-com:office:word" xmlns:w="http://schemas.openxmlformats.org/wordprocessingml/2006/main" xmlns:w14="http://schemas.microsoft.com/office/word/2010/wordml" xmlns:wpg="http://schemas.microsoft.com/office/word/2010/wordprocessingGroup" xmlns:wpi="http://schemas.microsoft.com/office/word/2010/wordprocessingInk" xmlns:wne="http://schemas.microsoft.com/office/word/2006/wordml" xmlns:wps="http://schemas.microsoft.com/office/word/2010/wordprocessingShape" mc:Ignorable="w14 wp14">
+<w:ftr xmlns:wpc="http://schemas.microsoft.com/office/word/2010/wordprocessingCanvas" xmlns:cx="http://schemas.microsoft.com/office/drawing/2014/chartex" xmlns:cx1="http://schemas.microsoft.com/office/drawing/2015/9/8/chartex" xmlns:cx2="http://schemas.microsoft.com/office/drawing/2015/10/21/chartex" xmlns:cx3="http://schemas.microsoft.com/office/drawing/2016/5/9/chartex" xmlns:cx4="http://schemas.microsoft.com/office/drawing/2016/5/10/chartex" xmlns:cx5="http://schemas.microsoft.com/office/drawing/2016/5/11/chartex" xmlns:cx6="http://schemas.microsoft.com/office/drawing/2016/5/12/chartex" xmlns:cx7="http://schemas.microsoft.com/office/drawing/2016/5/13/chartex" xmlns:cx8="http://schemas.microsoft.com/office/drawing/2016/5/14/chartex" xmlns:mc="http://schemas.openxmlformats.org/markup-compatibility/2006" xmlns:aink="http://schemas.microsoft.com/office/drawing/2016/ink" xmlns:am3d="http://schemas.microsoft.com/office/drawing/2017/model3d" xmlns:o="urn:schemas-microsoft-com:office:office" xmlns:r="http://schemas.openxmlformats.org/officeDocument/2006/relationships" xmlns:m="http://schemas.openxmlformats.org/officeDocument/2006/math" xmlns:v="urn:schemas-microsoft-com:vml" xmlns:wp14="http://schemas.microsoft.com/office/word/2010/wordprocessingDrawing" xmlns:wp="http://schemas.openxmlformats.org/drawingml/2006/wordprocessingDrawing" xmlns:w10="urn:schemas-microsoft-com:office:word" xmlns:w="http://schemas.openxmlformats.org/wordprocessingml/2006/main" xmlns:w14="http://schemas.microsoft.com/office/word/2010/wordml" xmlns:w15="http://schemas.microsoft.com/office/word/2012/wordml" xmlns:w16cid="http://schemas.microsoft.com/office/word/2016/wordml/cid" xmlns:w16se="http://schemas.microsoft.com/office/word/2015/wordml/symex" xmlns:wpg="http://schemas.microsoft.com/office/word/2010/wordprocessingGroup" xmlns:wpi="http://schemas.microsoft.com/office/word/2010/wordprocessingInk" xmlns:wne="http://schemas.microsoft.com/office/word/2006/wordml" xmlns:wps="http://schemas.microsoft.com/office/word/2010/wordprocessingShape" mc:Ignorable="w14 w15 w16se w16cid wp14">
   <w:p>
     <w:pPr>
       <w:pStyle w:val="Pieddepage"/>
@@ -1644,7 +2475,25 @@
         <w:color w:val="365F91"/>
         <w:lang w:val="en-US"/>
       </w:rPr>
-      <w:t>[onshow.yourname]</w:t>
+      <w:t>[</w:t>
+    </w:r>
+    <w:proofErr w:type="spellStart"/>
+    <w:r>
+      <w:rPr>
+        <w:noProof/>
+        <w:color w:val="365F91"/>
+        <w:lang w:val="en-US"/>
+      </w:rPr>
+      <w:t>onshow.yourname</w:t>
+    </w:r>
+    <w:proofErr w:type="spellEnd"/>
+    <w:r>
+      <w:rPr>
+        <w:noProof/>
+        <w:color w:val="365F91"/>
+        <w:lang w:val="en-US"/>
+      </w:rPr>
+      <w:t>]</w:t>
     </w:r>
     <w:r>
       <w:rPr>
@@ -1659,6 +2508,7 @@
       </w:rPr>
       <w:br/>
     </w:r>
+    <w:proofErr w:type="spellStart"/>
     <w:r>
       <w:rPr>
         <w:color w:val="943634"/>
@@ -1666,14 +2516,95 @@
         <w:szCs w:val="16"/>
         <w:lang w:val="en-US"/>
       </w:rPr>
-      <w:t>OpenTBS automatically merges “onshow” and “onload” fields in the header and the footer. An Ms Word document can have only 3 header/footer contents: first page, odd pages, other pages. Header and footer contents are stored in separate XML sub-files. Thus you need the load them in order to perform MergeBlock() or other manual merges in them.</w:t>
+      <w:t>OpenTBS</w:t>
+    </w:r>
+    <w:proofErr w:type="spellEnd"/>
+    <w:r>
+      <w:rPr>
+        <w:color w:val="943634"/>
+        <w:sz w:val="16"/>
+        <w:szCs w:val="16"/>
+        <w:lang w:val="en-US"/>
+      </w:rPr>
+      <w:t xml:space="preserve"> automatically merges “</w:t>
+    </w:r>
+    <w:proofErr w:type="spellStart"/>
+    <w:r>
+      <w:rPr>
+        <w:color w:val="943634"/>
+        <w:sz w:val="16"/>
+        <w:szCs w:val="16"/>
+        <w:lang w:val="en-US"/>
+      </w:rPr>
+      <w:t>onshow</w:t>
+    </w:r>
+    <w:proofErr w:type="spellEnd"/>
+    <w:r>
+      <w:rPr>
+        <w:color w:val="943634"/>
+        <w:sz w:val="16"/>
+        <w:szCs w:val="16"/>
+        <w:lang w:val="en-US"/>
+      </w:rPr>
+      <w:t xml:space="preserve">” and “onload” fields in the header and the footer. An </w:t>
+    </w:r>
+    <w:proofErr w:type="spellStart"/>
+    <w:r>
+      <w:rPr>
+        <w:color w:val="943634"/>
+        <w:sz w:val="16"/>
+        <w:szCs w:val="16"/>
+        <w:lang w:val="en-US"/>
+      </w:rPr>
+      <w:t>Ms</w:t>
+    </w:r>
+    <w:proofErr w:type="spellEnd"/>
+    <w:r>
+      <w:rPr>
+        <w:color w:val="943634"/>
+        <w:sz w:val="16"/>
+        <w:szCs w:val="16"/>
+        <w:lang w:val="en-US"/>
+      </w:rPr>
+      <w:t xml:space="preserve"> Word document can have only 3 header/footer contents: first page, odd pages, other pages. Header and footer contents are stored in separate XML sub-files. Thus you need the load them in order to perform </w:t>
+    </w:r>
+    <w:proofErr w:type="spellStart"/>
+    <w:proofErr w:type="gramStart"/>
+    <w:r>
+      <w:rPr>
+        <w:color w:val="943634"/>
+        <w:sz w:val="16"/>
+        <w:szCs w:val="16"/>
+        <w:lang w:val="en-US"/>
+      </w:rPr>
+      <w:t>MergeBlock</w:t>
+    </w:r>
+    <w:proofErr w:type="spellEnd"/>
+    <w:r>
+      <w:rPr>
+        <w:color w:val="943634"/>
+        <w:sz w:val="16"/>
+        <w:szCs w:val="16"/>
+        <w:lang w:val="en-US"/>
+      </w:rPr>
+      <w:t>(</w:t>
+    </w:r>
+    <w:proofErr w:type="gramEnd"/>
+    <w:r>
+      <w:rPr>
+        <w:color w:val="943634"/>
+        <w:sz w:val="16"/>
+        <w:szCs w:val="16"/>
+        <w:lang w:val="en-US"/>
+      </w:rPr>
+      <w:t>) or other manual merges in them.</w:t>
     </w:r>
   </w:p>
 </w:ftr>
 </file>
 
 <file path=word/footnotes.xml><?xml version="1.0" encoding="utf-8"?>
-<w:footnotes xmlns:wpc="http://schemas.microsoft.com/office/word/2010/wordprocessingCanvas" xmlns:mc="http://schemas.openxmlformats.org/markup-compatibility/2006" xmlns:o="urn:schemas-microsoft-com:office:office" xmlns:r="http://schemas.openxmlformats.org/officeDocument/2006/relationships" xmlns:m="http://schemas.openxmlformats.org/officeDocument/2006/math" xmlns:v="urn:schemas-microsoft-com:vml" xmlns:wp14="http://schemas.microsoft.com/office/word/2010/wordprocessingDrawing" xmlns:wp="http://schemas.openxmlformats.org/drawingml/2006/wordprocessingDrawing" xmlns:w10="urn:schemas-microsoft-com:office:word" xmlns:w="http://schemas.openxmlformats.org/wordprocessingml/2006/main" xmlns:w14="http://schemas.microsoft.com/office/word/2010/wordml" xmlns:wpg="http://schemas.microsoft.com/office/word/2010/wordprocessingGroup" xmlns:wpi="http://schemas.microsoft.com/office/word/2010/wordprocessingInk" xmlns:wne="http://schemas.microsoft.com/office/word/2006/wordml" xmlns:wps="http://schemas.microsoft.com/office/word/2010/wordprocessingShape" mc:Ignorable="w14 wp14">
+<w:footnotes xmlns:wpc="http://schemas.microsoft.com/office/word/2010/wordprocessingCanvas" xmlns:cx="http://schemas.microsoft.com/office/drawing/2014/chartex" xmlns:cx1="http://schemas.microsoft.com/office/drawing/2015/9/8/chartex" xmlns:cx2="http://schemas.microsoft.com/office/drawing/2015/10/21/chartex" xmlns:cx3="http://schemas.microsoft.com/office/drawing/2016/5/9/chartex" xmlns:cx4="http://schemas.microsoft.com/office/drawing/2016/5/10/chartex" xmlns:cx5="http://schemas.microsoft.com/office/drawing/2016/5/11/chartex" xmlns:cx6="http://schemas.microsoft.com/office/drawing/2016/5/12/chartex" xmlns:cx7="http://schemas.microsoft.com/office/drawing/2016/5/13/chartex" xmlns:cx8="http://schemas.microsoft.com/office/drawing/2016/5/14/chartex" xmlns:mc="http://schemas.openxmlformats.org/markup-compatibility/2006" xmlns:aink="http://schemas.microsoft.com/office/drawing/2016/ink" xmlns:am3d="http://schemas.microsoft.com/office/drawing/2017/model3d" xmlns:o="urn:schemas-microsoft-com:office:office" xmlns:r="http://schemas.openxmlformats.org/officeDocument/2006/relationships" xmlns:m="http://schemas.openxmlformats.org/officeDocument/2006/math" xmlns:v="urn:schemas-microsoft-com:vml" xmlns:wp14="http://schemas.microsoft.com/office/word/2010/wordprocessingDrawing" xmlns:wp="http://schemas.openxmlformats.org/drawingml/2006/wordprocessingDrawing" xmlns:w10="urn:schemas-microsoft-com:office:word" xmlns:w="http://schemas.openxmlformats.org/wordprocessingml/2006/main" xmlns:w14="http://schemas.microsoft.com/office/word/2010/wordml" xmlns:w15="http://schemas.microsoft.com/office/word/2012/wordml" xmlns:w16cid="http://schemas.microsoft.com/office/word/2016/wordml/cid" xmlns:w16se="http://schemas.microsoft.com/office/word/2015/wordml/symex" xmlns:wpg="http://schemas.microsoft.com/office/word/2010/wordprocessingGroup" xmlns:wpi="http://schemas.microsoft.com/office/word/2010/wordprocessingInk" xmlns:wne="http://schemas.microsoft.com/office/word/2006/wordml" xmlns:wps="http://schemas.microsoft.com/office/word/2010/wordprocessingShape" mc:Ignorable="w14 w15 w16se w16cid wp14">
   <w:footnote w:type="separator" w:id="-1">
     <w:p>
       <w:pPr>
@@ -1698,8 +2629,8 @@
 </file>
 
 <file path=word/numbering.xml><?xml version="1.0" encoding="utf-8"?>
-<w:numbering xmlns:wpc="http://schemas.microsoft.com/office/word/2010/wordprocessingCanvas" xmlns:mc="http://schemas.openxmlformats.org/markup-compatibility/2006" xmlns:o="urn:schemas-microsoft-com:office:office" xmlns:r="http://schemas.openxmlformats.org/officeDocument/2006/relationships" xmlns:m="http://schemas.openxmlformats.org/officeDocument/2006/math" xmlns:v="urn:schemas-microsoft-com:vml" xmlns:wp14="http://schemas.microsoft.com/office/word/2010/wordprocessingDrawing" xmlns:wp="http://schemas.openxmlformats.org/drawingml/2006/wordprocessingDrawing" xmlns:w10="urn:schemas-microsoft-com:office:word" xmlns:w="http://schemas.openxmlformats.org/wordprocessingml/2006/main" xmlns:w14="http://schemas.microsoft.com/office/word/2010/wordml" xmlns:wpg="http://schemas.microsoft.com/office/word/2010/wordprocessingGroup" xmlns:wpi="http://schemas.microsoft.com/office/word/2010/wordprocessingInk" xmlns:wne="http://schemas.microsoft.com/office/word/2006/wordml" xmlns:wps="http://schemas.microsoft.com/office/word/2010/wordprocessingShape" mc:Ignorable="w14 wp14">
-  <w:abstractNum w:abstractNumId="0">
+<w:numbering xmlns:wpc="http://schemas.microsoft.com/office/word/2010/wordprocessingCanvas" xmlns:cx="http://schemas.microsoft.com/office/drawing/2014/chartex" xmlns:cx1="http://schemas.microsoft.com/office/drawing/2015/9/8/chartex" xmlns:cx2="http://schemas.microsoft.com/office/drawing/2015/10/21/chartex" xmlns:cx3="http://schemas.microsoft.com/office/drawing/2016/5/9/chartex" xmlns:cx4="http://schemas.microsoft.com/office/drawing/2016/5/10/chartex" xmlns:cx5="http://schemas.microsoft.com/office/drawing/2016/5/11/chartex" xmlns:cx6="http://schemas.microsoft.com/office/drawing/2016/5/12/chartex" xmlns:cx7="http://schemas.microsoft.com/office/drawing/2016/5/13/chartex" xmlns:cx8="http://schemas.microsoft.com/office/drawing/2016/5/14/chartex" xmlns:mc="http://schemas.openxmlformats.org/markup-compatibility/2006" xmlns:aink="http://schemas.microsoft.com/office/drawing/2016/ink" xmlns:am3d="http://schemas.microsoft.com/office/drawing/2017/model3d" xmlns:o="urn:schemas-microsoft-com:office:office" xmlns:r="http://schemas.openxmlformats.org/officeDocument/2006/relationships" xmlns:m="http://schemas.openxmlformats.org/officeDocument/2006/math" xmlns:v="urn:schemas-microsoft-com:vml" xmlns:wp14="http://schemas.microsoft.com/office/word/2010/wordprocessingDrawing" xmlns:wp="http://schemas.openxmlformats.org/drawingml/2006/wordprocessingDrawing" xmlns:w10="urn:schemas-microsoft-com:office:word" xmlns:w="http://schemas.openxmlformats.org/wordprocessingml/2006/main" xmlns:w14="http://schemas.microsoft.com/office/word/2010/wordml" xmlns:w15="http://schemas.microsoft.com/office/word/2012/wordml" xmlns:w16cid="http://schemas.microsoft.com/office/word/2016/wordml/cid" xmlns:w16se="http://schemas.microsoft.com/office/word/2015/wordml/symex" xmlns:wpg="http://schemas.microsoft.com/office/word/2010/wordprocessingGroup" xmlns:wpi="http://schemas.microsoft.com/office/word/2010/wordprocessingInk" xmlns:wne="http://schemas.microsoft.com/office/word/2006/wordml" xmlns:wps="http://schemas.microsoft.com/office/word/2010/wordprocessingShape" mc:Ignorable="w14 w15 w16se w16cid wp14">
+  <w:abstractNum w:abstractNumId="0" w15:restartNumberingAfterBreak="0">
     <w:nsid w:val="FFFFFF7C"/>
     <w:multiLevelType w:val="singleLevel"/>
     <w:tmpl w:val="DFEE72F0"/>
@@ -1719,7 +2650,7 @@
       </w:rPr>
     </w:lvl>
   </w:abstractNum>
-  <w:abstractNum w:abstractNumId="1">
+  <w:abstractNum w:abstractNumId="1" w15:restartNumberingAfterBreak="0">
     <w:nsid w:val="FFFFFF7D"/>
     <w:multiLevelType w:val="singleLevel"/>
     <w:tmpl w:val="9CC240AE"/>
@@ -1739,7 +2670,7 @@
       </w:rPr>
     </w:lvl>
   </w:abstractNum>
-  <w:abstractNum w:abstractNumId="2">
+  <w:abstractNum w:abstractNumId="2" w15:restartNumberingAfterBreak="0">
     <w:nsid w:val="FFFFFF7E"/>
     <w:multiLevelType w:val="singleLevel"/>
     <w:tmpl w:val="1B60997C"/>
@@ -1759,7 +2690,7 @@
       </w:rPr>
     </w:lvl>
   </w:abstractNum>
-  <w:abstractNum w:abstractNumId="3">
+  <w:abstractNum w:abstractNumId="3" w15:restartNumberingAfterBreak="0">
     <w:nsid w:val="FFFFFF7F"/>
     <w:multiLevelType w:val="singleLevel"/>
     <w:tmpl w:val="3DBA8782"/>
@@ -1779,7 +2710,7 @@
       </w:rPr>
     </w:lvl>
   </w:abstractNum>
-  <w:abstractNum w:abstractNumId="4">
+  <w:abstractNum w:abstractNumId="4" w15:restartNumberingAfterBreak="0">
     <w:nsid w:val="FFFFFF80"/>
     <w:multiLevelType w:val="singleLevel"/>
     <w:tmpl w:val="D110DA60"/>
@@ -1799,7 +2730,7 @@
       </w:rPr>
     </w:lvl>
   </w:abstractNum>
-  <w:abstractNum w:abstractNumId="5">
+  <w:abstractNum w:abstractNumId="5" w15:restartNumberingAfterBreak="0">
     <w:nsid w:val="FFFFFF81"/>
     <w:multiLevelType w:val="singleLevel"/>
     <w:tmpl w:val="32B0D2A0"/>
@@ -1819,7 +2750,7 @@
       </w:rPr>
     </w:lvl>
   </w:abstractNum>
-  <w:abstractNum w:abstractNumId="6">
+  <w:abstractNum w:abstractNumId="6" w15:restartNumberingAfterBreak="0">
     <w:nsid w:val="FFFFFF82"/>
     <w:multiLevelType w:val="singleLevel"/>
     <w:tmpl w:val="2D021E80"/>
@@ -1839,7 +2770,7 @@
       </w:rPr>
     </w:lvl>
   </w:abstractNum>
-  <w:abstractNum w:abstractNumId="7">
+  <w:abstractNum w:abstractNumId="7" w15:restartNumberingAfterBreak="0">
     <w:nsid w:val="FFFFFF83"/>
     <w:multiLevelType w:val="singleLevel"/>
     <w:tmpl w:val="C008A676"/>
@@ -1859,7 +2790,7 @@
       </w:rPr>
     </w:lvl>
   </w:abstractNum>
-  <w:abstractNum w:abstractNumId="8">
+  <w:abstractNum w:abstractNumId="8" w15:restartNumberingAfterBreak="0">
     <w:nsid w:val="FFFFFF88"/>
     <w:multiLevelType w:val="singleLevel"/>
     <w:tmpl w:val="5E9C123E"/>
@@ -1879,7 +2810,7 @@
       </w:rPr>
     </w:lvl>
   </w:abstractNum>
-  <w:abstractNum w:abstractNumId="9">
+  <w:abstractNum w:abstractNumId="9" w15:restartNumberingAfterBreak="0">
     <w:nsid w:val="FFFFFF89"/>
     <w:multiLevelType w:val="singleLevel"/>
     <w:tmpl w:val="1FC2B43E"/>
@@ -1899,10 +2830,10 @@
       </w:rPr>
     </w:lvl>
   </w:abstractNum>
-  <w:abstractNum w:abstractNumId="10">
+  <w:abstractNum w:abstractNumId="10" w15:restartNumberingAfterBreak="0">
     <w:nsid w:val="007C4229"/>
     <w:multiLevelType w:val="hybridMultilevel"/>
-    <w:tmpl w:val="AFC4893C"/>
+    <w:tmpl w:val="11BA56D8"/>
     <w:lvl w:ilvl="0" w:tplc="040C0001">
       <w:start w:val="1"/>
       <w:numFmt w:val="bullet"/>
@@ -2012,7 +2943,7 @@
       </w:rPr>
     </w:lvl>
   </w:abstractNum>
-  <w:abstractNum w:abstractNumId="11">
+  <w:abstractNum w:abstractNumId="11" w15:restartNumberingAfterBreak="0">
     <w:nsid w:val="09CC1947"/>
     <w:multiLevelType w:val="multilevel"/>
     <w:tmpl w:val="040C001F"/>
@@ -2098,7 +3029,7 @@
       </w:pPr>
     </w:lvl>
   </w:abstractNum>
-  <w:abstractNum w:abstractNumId="12">
+  <w:abstractNum w:abstractNumId="12" w15:restartNumberingAfterBreak="0">
     <w:nsid w:val="3AC60A2F"/>
     <w:multiLevelType w:val="hybridMultilevel"/>
     <w:tmpl w:val="A67C90DE"/>
@@ -2238,7 +3169,7 @@
       </w:rPr>
     </w:lvl>
   </w:abstractNum>
-  <w:abstractNum w:abstractNumId="13">
+  <w:abstractNum w:abstractNumId="13" w15:restartNumberingAfterBreak="0">
     <w:nsid w:val="7C3131A2"/>
     <w:multiLevelType w:val="hybridMultilevel"/>
     <w:tmpl w:val="82962B8A"/>
@@ -2395,21 +3326,20 @@
   </w:num>
   <w:num w:numId="15">
     <w:abstractNumId w:val="10"/>
-    <w:lvlOverride w:ilvl="0"/>
-    <w:lvlOverride w:ilvl="1"/>
-    <w:lvlOverride w:ilvl="2"/>
-    <w:lvlOverride w:ilvl="3"/>
-    <w:lvlOverride w:ilvl="4"/>
-    <w:lvlOverride w:ilvl="5"/>
-    <w:lvlOverride w:ilvl="6"/>
-    <w:lvlOverride w:ilvl="7"/>
-    <w:lvlOverride w:ilvl="8"/>
   </w:num>
 </w:numbering>
 </file>
 
+<file path=word/people.xml><?xml version="1.0" encoding="utf-8"?>
+<w15:people xmlns:wpc="http://schemas.microsoft.com/office/word/2010/wordprocessingCanvas" xmlns:cx="http://schemas.microsoft.com/office/drawing/2014/chartex" xmlns:cx1="http://schemas.microsoft.com/office/drawing/2015/9/8/chartex" xmlns:cx2="http://schemas.microsoft.com/office/drawing/2015/10/21/chartex" xmlns:cx3="http://schemas.microsoft.com/office/drawing/2016/5/9/chartex" xmlns:cx4="http://schemas.microsoft.com/office/drawing/2016/5/10/chartex" xmlns:cx5="http://schemas.microsoft.com/office/drawing/2016/5/11/chartex" xmlns:cx6="http://schemas.microsoft.com/office/drawing/2016/5/12/chartex" xmlns:cx7="http://schemas.microsoft.com/office/drawing/2016/5/13/chartex" xmlns:cx8="http://schemas.microsoft.com/office/drawing/2016/5/14/chartex" xmlns:mc="http://schemas.openxmlformats.org/markup-compatibility/2006" xmlns:aink="http://schemas.microsoft.com/office/drawing/2016/ink" xmlns:am3d="http://schemas.microsoft.com/office/drawing/2017/model3d" xmlns:o="urn:schemas-microsoft-com:office:office" xmlns:r="http://schemas.openxmlformats.org/officeDocument/2006/relationships" xmlns:m="http://schemas.openxmlformats.org/officeDocument/2006/math" xmlns:v="urn:schemas-microsoft-com:vml" xmlns:wp14="http://schemas.microsoft.com/office/word/2010/wordprocessingDrawing" xmlns:wp="http://schemas.openxmlformats.org/drawingml/2006/wordprocessingDrawing" xmlns:w10="urn:schemas-microsoft-com:office:word" xmlns:w="http://schemas.openxmlformats.org/wordprocessingml/2006/main" xmlns:w14="http://schemas.microsoft.com/office/word/2010/wordml" xmlns:w15="http://schemas.microsoft.com/office/word/2012/wordml" xmlns:w16cid="http://schemas.microsoft.com/office/word/2016/wordml/cid" xmlns:w16se="http://schemas.microsoft.com/office/word/2015/wordml/symex" xmlns:wpg="http://schemas.microsoft.com/office/word/2010/wordprocessingGroup" xmlns:wpi="http://schemas.microsoft.com/office/word/2010/wordprocessingInk" xmlns:wne="http://schemas.microsoft.com/office/word/2006/wordml" xmlns:wps="http://schemas.microsoft.com/office/word/2010/wordprocessingShape" mc:Ignorable="w14 w15 w16se w16cid wp14">
+  <w15:person w15:author="Qwerty">
+    <w15:presenceInfo w15:providerId="None" w15:userId="Qwerty"/>
+  </w15:person>
+</w15:people>
+</file>
+
 <file path=word/styles.xml><?xml version="1.0" encoding="utf-8"?>
-<w:styles xmlns:mc="http://schemas.openxmlformats.org/markup-compatibility/2006" xmlns:r="http://schemas.openxmlformats.org/officeDocument/2006/relationships" xmlns:w="http://schemas.openxmlformats.org/wordprocessingml/2006/main" xmlns:w14="http://schemas.microsoft.com/office/word/2010/wordml" mc:Ignorable="w14">
+<w:styles xmlns:mc="http://schemas.openxmlformats.org/markup-compatibility/2006" xmlns:r="http://schemas.openxmlformats.org/officeDocument/2006/relationships" xmlns:w="http://schemas.openxmlformats.org/wordprocessingml/2006/main" xmlns:w14="http://schemas.microsoft.com/office/word/2010/wordml" xmlns:w15="http://schemas.microsoft.com/office/word/2012/wordml" xmlns:w16cid="http://schemas.microsoft.com/office/word/2016/wordml/cid" xmlns:w16se="http://schemas.microsoft.com/office/word/2015/wordml/symex" mc:Ignorable="w14 w15 w16se w16cid">
   <w:docDefaults>
     <w:rPrDefault>
       <w:rPr>
@@ -2419,144 +3349,381 @@
     </w:rPrDefault>
     <w:pPrDefault/>
   </w:docDefaults>
-  <w:latentStyles w:defLockedState="0" w:defUIPriority="99" w:defSemiHidden="1" w:defUnhideWhenUsed="1" w:defQFormat="0" w:count="267">
-    <w:lsdException w:name="Normal" w:locked="1" w:semiHidden="0" w:uiPriority="0" w:unhideWhenUsed="0" w:qFormat="1"/>
-    <w:lsdException w:name="heading 1" w:locked="1" w:semiHidden="0" w:uiPriority="0" w:unhideWhenUsed="0" w:qFormat="1"/>
-    <w:lsdException w:name="heading 2" w:locked="1" w:uiPriority="0" w:qFormat="1"/>
-    <w:lsdException w:name="heading 3" w:locked="1" w:uiPriority="0" w:qFormat="1"/>
-    <w:lsdException w:name="heading 4" w:locked="1" w:uiPriority="0" w:qFormat="1"/>
-    <w:lsdException w:name="heading 5" w:locked="1" w:uiPriority="0" w:qFormat="1"/>
-    <w:lsdException w:name="heading 6" w:locked="1" w:uiPriority="0" w:qFormat="1"/>
-    <w:lsdException w:name="heading 7" w:locked="1" w:uiPriority="0" w:qFormat="1"/>
-    <w:lsdException w:name="heading 8" w:locked="1" w:uiPriority="0" w:qFormat="1"/>
-    <w:lsdException w:name="heading 9" w:locked="1" w:uiPriority="0" w:qFormat="1"/>
-    <w:lsdException w:name="toc 1" w:locked="1" w:semiHidden="0" w:uiPriority="0" w:unhideWhenUsed="0"/>
-    <w:lsdException w:name="toc 2" w:locked="1" w:semiHidden="0" w:uiPriority="0" w:unhideWhenUsed="0"/>
-    <w:lsdException w:name="toc 3" w:locked="1" w:semiHidden="0" w:uiPriority="0" w:unhideWhenUsed="0"/>
-    <w:lsdException w:name="toc 4" w:locked="1" w:semiHidden="0" w:uiPriority="0" w:unhideWhenUsed="0"/>
-    <w:lsdException w:name="toc 5" w:locked="1" w:semiHidden="0" w:uiPriority="0" w:unhideWhenUsed="0"/>
-    <w:lsdException w:name="toc 6" w:locked="1" w:semiHidden="0" w:uiPriority="0" w:unhideWhenUsed="0"/>
-    <w:lsdException w:name="toc 7" w:locked="1" w:semiHidden="0" w:uiPriority="0" w:unhideWhenUsed="0"/>
-    <w:lsdException w:name="toc 8" w:locked="1" w:semiHidden="0" w:uiPriority="0" w:unhideWhenUsed="0"/>
-    <w:lsdException w:name="toc 9" w:locked="1" w:semiHidden="0" w:uiPriority="0" w:unhideWhenUsed="0"/>
-    <w:lsdException w:name="caption" w:locked="1" w:uiPriority="0" w:qFormat="1"/>
-    <w:lsdException w:name="Title" w:locked="1" w:semiHidden="0" w:uiPriority="0" w:unhideWhenUsed="0" w:qFormat="1"/>
-    <w:lsdException w:name="Default Paragraph Font" w:locked="1" w:semiHidden="0" w:uiPriority="0" w:unhideWhenUsed="0"/>
-    <w:lsdException w:name="Subtitle" w:locked="1" w:semiHidden="0" w:uiPriority="0" w:unhideWhenUsed="0" w:qFormat="1"/>
-    <w:lsdException w:name="Strong" w:locked="1" w:semiHidden="0" w:uiPriority="0" w:unhideWhenUsed="0" w:qFormat="1"/>
-    <w:lsdException w:name="Emphasis" w:locked="1" w:semiHidden="0" w:uiPriority="0" w:unhideWhenUsed="0" w:qFormat="1"/>
-    <w:lsdException w:name="Table Grid" w:locked="1" w:semiHidden="0" w:uiPriority="0" w:unhideWhenUsed="0"/>
-    <w:lsdException w:name="Placeholder Text" w:unhideWhenUsed="0"/>
-    <w:lsdException w:name="No Spacing" w:semiHidden="0" w:uiPriority="1" w:unhideWhenUsed="0" w:qFormat="1"/>
-    <w:lsdException w:name="Light Shading" w:semiHidden="0" w:uiPriority="60" w:unhideWhenUsed="0"/>
-    <w:lsdException w:name="Light List" w:semiHidden="0" w:uiPriority="61" w:unhideWhenUsed="0"/>
-    <w:lsdException w:name="Light Grid" w:semiHidden="0" w:uiPriority="62" w:unhideWhenUsed="0"/>
-    <w:lsdException w:name="Medium Shading 1" w:semiHidden="0" w:uiPriority="63" w:unhideWhenUsed="0"/>
-    <w:lsdException w:name="Medium Shading 2" w:semiHidden="0" w:uiPriority="64" w:unhideWhenUsed="0"/>
-    <w:lsdException w:name="Medium List 1" w:semiHidden="0" w:uiPriority="65" w:unhideWhenUsed="0"/>
-    <w:lsdException w:name="Medium List 2" w:semiHidden="0" w:uiPriority="66" w:unhideWhenUsed="0"/>
-    <w:lsdException w:name="Medium Grid 1" w:semiHidden="0" w:uiPriority="67" w:unhideWhenUsed="0"/>
-    <w:lsdException w:name="Medium Grid 2" w:semiHidden="0" w:uiPriority="68" w:unhideWhenUsed="0"/>
-    <w:lsdException w:name="Medium Grid 3" w:semiHidden="0" w:uiPriority="69" w:unhideWhenUsed="0"/>
-    <w:lsdException w:name="Dark List" w:semiHidden="0" w:uiPriority="70" w:unhideWhenUsed="0"/>
-    <w:lsdException w:name="Colorful Shading" w:semiHidden="0" w:uiPriority="71" w:unhideWhenUsed="0"/>
-    <w:lsdException w:name="Colorful List" w:semiHidden="0" w:uiPriority="72" w:unhideWhenUsed="0"/>
-    <w:lsdException w:name="Colorful Grid" w:semiHidden="0" w:uiPriority="73" w:unhideWhenUsed="0"/>
-    <w:lsdException w:name="Light Shading Accent 1" w:semiHidden="0" w:uiPriority="60" w:unhideWhenUsed="0"/>
-    <w:lsdException w:name="Light List Accent 1" w:semiHidden="0" w:uiPriority="61" w:unhideWhenUsed="0"/>
-    <w:lsdException w:name="Light Grid Accent 1" w:semiHidden="0" w:uiPriority="62" w:unhideWhenUsed="0"/>
-    <w:lsdException w:name="Medium Shading 1 Accent 1" w:semiHidden="0" w:uiPriority="63" w:unhideWhenUsed="0"/>
-    <w:lsdException w:name="Medium Shading 2 Accent 1" w:semiHidden="0" w:uiPriority="64" w:unhideWhenUsed="0"/>
-    <w:lsdException w:name="Medium List 1 Accent 1" w:semiHidden="0" w:uiPriority="65" w:unhideWhenUsed="0"/>
-    <w:lsdException w:name="Revision" w:unhideWhenUsed="0"/>
-    <w:lsdException w:name="List Paragraph" w:semiHidden="0" w:uiPriority="34" w:unhideWhenUsed="0" w:qFormat="1"/>
-    <w:lsdException w:name="Quote" w:semiHidden="0" w:uiPriority="29" w:unhideWhenUsed="0" w:qFormat="1"/>
-    <w:lsdException w:name="Intense Quote" w:semiHidden="0" w:uiPriority="30" w:unhideWhenUsed="0" w:qFormat="1"/>
-    <w:lsdException w:name="Medium List 2 Accent 1" w:semiHidden="0" w:uiPriority="66" w:unhideWhenUsed="0"/>
-    <w:lsdException w:name="Medium Grid 1 Accent 1" w:semiHidden="0" w:uiPriority="67" w:unhideWhenUsed="0"/>
-    <w:lsdException w:name="Medium Grid 2 Accent 1" w:semiHidden="0" w:uiPriority="68" w:unhideWhenUsed="0"/>
-    <w:lsdException w:name="Medium Grid 3 Accent 1" w:semiHidden="0" w:uiPriority="69" w:unhideWhenUsed="0"/>
-    <w:lsdException w:name="Dark List Accent 1" w:semiHidden="0" w:uiPriority="70" w:unhideWhenUsed="0"/>
-    <w:lsdException w:name="Colorful Shading Accent 1" w:semiHidden="0" w:uiPriority="71" w:unhideWhenUsed="0"/>
-    <w:lsdException w:name="Colorful List Accent 1" w:semiHidden="0" w:uiPriority="72" w:unhideWhenUsed="0"/>
-    <w:lsdException w:name="Colorful Grid Accent 1" w:semiHidden="0" w:uiPriority="73" w:unhideWhenUsed="0"/>
-    <w:lsdException w:name="Light Shading Accent 2" w:semiHidden="0" w:uiPriority="60" w:unhideWhenUsed="0"/>
-    <w:lsdException w:name="Light List Accent 2" w:semiHidden="0" w:uiPriority="61" w:unhideWhenUsed="0"/>
-    <w:lsdException w:name="Light Grid Accent 2" w:semiHidden="0" w:uiPriority="62" w:unhideWhenUsed="0"/>
-    <w:lsdException w:name="Medium Shading 1 Accent 2" w:semiHidden="0" w:uiPriority="63" w:unhideWhenUsed="0"/>
-    <w:lsdException w:name="Medium Shading 2 Accent 2" w:semiHidden="0" w:uiPriority="64" w:unhideWhenUsed="0"/>
-    <w:lsdException w:name="Medium List 1 Accent 2" w:semiHidden="0" w:uiPriority="65" w:unhideWhenUsed="0"/>
-    <w:lsdException w:name="Medium List 2 Accent 2" w:semiHidden="0" w:uiPriority="66" w:unhideWhenUsed="0"/>
-    <w:lsdException w:name="Medium Grid 1 Accent 2" w:semiHidden="0" w:uiPriority="67" w:unhideWhenUsed="0"/>
-    <w:lsdException w:name="Medium Grid 2 Accent 2" w:semiHidden="0" w:uiPriority="68" w:unhideWhenUsed="0"/>
-    <w:lsdException w:name="Medium Grid 3 Accent 2" w:semiHidden="0" w:uiPriority="69" w:unhideWhenUsed="0"/>
-    <w:lsdException w:name="Dark List Accent 2" w:semiHidden="0" w:uiPriority="70" w:unhideWhenUsed="0"/>
-    <w:lsdException w:name="Colorful Shading Accent 2" w:semiHidden="0" w:uiPriority="71" w:unhideWhenUsed="0"/>
-    <w:lsdException w:name="Colorful List Accent 2" w:semiHidden="0" w:uiPriority="72" w:unhideWhenUsed="0"/>
-    <w:lsdException w:name="Colorful Grid Accent 2" w:semiHidden="0" w:uiPriority="73" w:unhideWhenUsed="0"/>
-    <w:lsdException w:name="Light Shading Accent 3" w:semiHidden="0" w:uiPriority="60" w:unhideWhenUsed="0"/>
-    <w:lsdException w:name="Light List Accent 3" w:semiHidden="0" w:uiPriority="61" w:unhideWhenUsed="0"/>
-    <w:lsdException w:name="Light Grid Accent 3" w:semiHidden="0" w:uiPriority="62" w:unhideWhenUsed="0"/>
-    <w:lsdException w:name="Medium Shading 1 Accent 3" w:semiHidden="0" w:uiPriority="63" w:unhideWhenUsed="0"/>
-    <w:lsdException w:name="Medium Shading 2 Accent 3" w:semiHidden="0" w:uiPriority="64" w:unhideWhenUsed="0"/>
-    <w:lsdException w:name="Medium List 1 Accent 3" w:semiHidden="0" w:uiPriority="65" w:unhideWhenUsed="0"/>
-    <w:lsdException w:name="Medium List 2 Accent 3" w:semiHidden="0" w:uiPriority="66" w:unhideWhenUsed="0"/>
-    <w:lsdException w:name="Medium Grid 1 Accent 3" w:semiHidden="0" w:uiPriority="67" w:unhideWhenUsed="0"/>
-    <w:lsdException w:name="Medium Grid 2 Accent 3" w:semiHidden="0" w:uiPriority="68" w:unhideWhenUsed="0"/>
-    <w:lsdException w:name="Medium Grid 3 Accent 3" w:semiHidden="0" w:uiPriority="69" w:unhideWhenUsed="0"/>
-    <w:lsdException w:name="Dark List Accent 3" w:semiHidden="0" w:uiPriority="70" w:unhideWhenUsed="0"/>
-    <w:lsdException w:name="Colorful Shading Accent 3" w:semiHidden="0" w:uiPriority="71" w:unhideWhenUsed="0"/>
-    <w:lsdException w:name="Colorful List Accent 3" w:semiHidden="0" w:uiPriority="72" w:unhideWhenUsed="0"/>
-    <w:lsdException w:name="Colorful Grid Accent 3" w:semiHidden="0" w:uiPriority="73" w:unhideWhenUsed="0"/>
-    <w:lsdException w:name="Light Shading Accent 4" w:semiHidden="0" w:uiPriority="60" w:unhideWhenUsed="0"/>
-    <w:lsdException w:name="Light List Accent 4" w:semiHidden="0" w:uiPriority="61" w:unhideWhenUsed="0"/>
-    <w:lsdException w:name="Light Grid Accent 4" w:semiHidden="0" w:uiPriority="62" w:unhideWhenUsed="0"/>
-    <w:lsdException w:name="Medium Shading 1 Accent 4" w:semiHidden="0" w:uiPriority="63" w:unhideWhenUsed="0"/>
-    <w:lsdException w:name="Medium Shading 2 Accent 4" w:semiHidden="0" w:uiPriority="64" w:unhideWhenUsed="0"/>
-    <w:lsdException w:name="Medium List 1 Accent 4" w:semiHidden="0" w:uiPriority="65" w:unhideWhenUsed="0"/>
-    <w:lsdException w:name="Medium List 2 Accent 4" w:semiHidden="0" w:uiPriority="66" w:unhideWhenUsed="0"/>
-    <w:lsdException w:name="Medium Grid 1 Accent 4" w:semiHidden="0" w:uiPriority="67" w:unhideWhenUsed="0"/>
-    <w:lsdException w:name="Medium Grid 2 Accent 4" w:semiHidden="0" w:uiPriority="68" w:unhideWhenUsed="0"/>
-    <w:lsdException w:name="Medium Grid 3 Accent 4" w:semiHidden="0" w:uiPriority="69" w:unhideWhenUsed="0"/>
-    <w:lsdException w:name="Dark List Accent 4" w:semiHidden="0" w:uiPriority="70" w:unhideWhenUsed="0"/>
-    <w:lsdException w:name="Colorful Shading Accent 4" w:semiHidden="0" w:uiPriority="71" w:unhideWhenUsed="0"/>
-    <w:lsdException w:name="Colorful List Accent 4" w:semiHidden="0" w:uiPriority="72" w:unhideWhenUsed="0"/>
-    <w:lsdException w:name="Colorful Grid Accent 4" w:semiHidden="0" w:uiPriority="73" w:unhideWhenUsed="0"/>
-    <w:lsdException w:name="Light Shading Accent 5" w:semiHidden="0" w:uiPriority="60" w:unhideWhenUsed="0"/>
-    <w:lsdException w:name="Light List Accent 5" w:semiHidden="0" w:uiPriority="61" w:unhideWhenUsed="0"/>
-    <w:lsdException w:name="Light Grid Accent 5" w:semiHidden="0" w:uiPriority="62" w:unhideWhenUsed="0"/>
-    <w:lsdException w:name="Medium Shading 1 Accent 5" w:semiHidden="0" w:uiPriority="63" w:unhideWhenUsed="0"/>
-    <w:lsdException w:name="Medium Shading 2 Accent 5" w:semiHidden="0" w:uiPriority="64" w:unhideWhenUsed="0"/>
-    <w:lsdException w:name="Medium List 1 Accent 5" w:semiHidden="0" w:uiPriority="65" w:unhideWhenUsed="0"/>
-    <w:lsdException w:name="Medium List 2 Accent 5" w:semiHidden="0" w:uiPriority="66" w:unhideWhenUsed="0"/>
-    <w:lsdException w:name="Medium Grid 1 Accent 5" w:semiHidden="0" w:uiPriority="67" w:unhideWhenUsed="0"/>
-    <w:lsdException w:name="Medium Grid 2 Accent 5" w:semiHidden="0" w:uiPriority="68" w:unhideWhenUsed="0"/>
-    <w:lsdException w:name="Medium Grid 3 Accent 5" w:semiHidden="0" w:uiPriority="69" w:unhideWhenUsed="0"/>
-    <w:lsdException w:name="Dark List Accent 5" w:semiHidden="0" w:uiPriority="70" w:unhideWhenUsed="0"/>
-    <w:lsdException w:name="Colorful Shading Accent 5" w:semiHidden="0" w:uiPriority="71" w:unhideWhenUsed="0"/>
-    <w:lsdException w:name="Colorful List Accent 5" w:semiHidden="0" w:uiPriority="72" w:unhideWhenUsed="0"/>
-    <w:lsdException w:name="Colorful Grid Accent 5" w:semiHidden="0" w:uiPriority="73" w:unhideWhenUsed="0"/>
-    <w:lsdException w:name="Light Shading Accent 6" w:semiHidden="0" w:uiPriority="60" w:unhideWhenUsed="0"/>
-    <w:lsdException w:name="Light List Accent 6" w:semiHidden="0" w:uiPriority="61" w:unhideWhenUsed="0"/>
-    <w:lsdException w:name="Light Grid Accent 6" w:semiHidden="0" w:uiPriority="62" w:unhideWhenUsed="0"/>
-    <w:lsdException w:name="Medium Shading 1 Accent 6" w:semiHidden="0" w:uiPriority="63" w:unhideWhenUsed="0"/>
-    <w:lsdException w:name="Medium Shading 2 Accent 6" w:semiHidden="0" w:uiPriority="64" w:unhideWhenUsed="0"/>
-    <w:lsdException w:name="Medium List 1 Accent 6" w:semiHidden="0" w:uiPriority="65" w:unhideWhenUsed="0"/>
-    <w:lsdException w:name="Medium List 2 Accent 6" w:semiHidden="0" w:uiPriority="66" w:unhideWhenUsed="0"/>
-    <w:lsdException w:name="Medium Grid 1 Accent 6" w:semiHidden="0" w:uiPriority="67" w:unhideWhenUsed="0"/>
-    <w:lsdException w:name="Medium Grid 2 Accent 6" w:semiHidden="0" w:uiPriority="68" w:unhideWhenUsed="0"/>
-    <w:lsdException w:name="Medium Grid 3 Accent 6" w:semiHidden="0" w:uiPriority="69" w:unhideWhenUsed="0"/>
-    <w:lsdException w:name="Dark List Accent 6" w:semiHidden="0" w:uiPriority="70" w:unhideWhenUsed="0"/>
-    <w:lsdException w:name="Colorful Shading Accent 6" w:semiHidden="0" w:uiPriority="71" w:unhideWhenUsed="0"/>
-    <w:lsdException w:name="Colorful List Accent 6" w:semiHidden="0" w:uiPriority="72" w:unhideWhenUsed="0"/>
-    <w:lsdException w:name="Colorful Grid Accent 6" w:semiHidden="0" w:uiPriority="73" w:unhideWhenUsed="0"/>
-    <w:lsdException w:name="Subtle Emphasis" w:semiHidden="0" w:uiPriority="19" w:unhideWhenUsed="0" w:qFormat="1"/>
-    <w:lsdException w:name="Intense Emphasis" w:semiHidden="0" w:uiPriority="21" w:unhideWhenUsed="0" w:qFormat="1"/>
-    <w:lsdException w:name="Subtle Reference" w:semiHidden="0" w:uiPriority="31" w:unhideWhenUsed="0" w:qFormat="1"/>
-    <w:lsdException w:name="Intense Reference" w:semiHidden="0" w:uiPriority="32" w:unhideWhenUsed="0" w:qFormat="1"/>
-    <w:lsdException w:name="Book Title" w:semiHidden="0" w:uiPriority="33" w:unhideWhenUsed="0" w:qFormat="1"/>
-    <w:lsdException w:name="Bibliography" w:uiPriority="37"/>
-    <w:lsdException w:name="TOC Heading" w:uiPriority="39" w:qFormat="1"/>
+  <w:latentStyles w:defLockedState="0" w:defUIPriority="99" w:defSemiHidden="0" w:defUnhideWhenUsed="0" w:defQFormat="0" w:count="377">
+    <w:lsdException w:name="Normal" w:locked="1" w:uiPriority="0" w:qFormat="1"/>
+    <w:lsdException w:name="heading 1" w:locked="1" w:uiPriority="0" w:qFormat="1"/>
+    <w:lsdException w:name="heading 2" w:locked="1" w:semiHidden="1" w:uiPriority="0" w:unhideWhenUsed="1" w:qFormat="1"/>
+    <w:lsdException w:name="heading 3" w:locked="1" w:semiHidden="1" w:uiPriority="0" w:unhideWhenUsed="1" w:qFormat="1"/>
+    <w:lsdException w:name="heading 4" w:locked="1" w:semiHidden="1" w:uiPriority="0" w:unhideWhenUsed="1" w:qFormat="1"/>
+    <w:lsdException w:name="heading 5" w:locked="1" w:semiHidden="1" w:uiPriority="0" w:unhideWhenUsed="1" w:qFormat="1"/>
+    <w:lsdException w:name="heading 6" w:locked="1" w:semiHidden="1" w:uiPriority="0" w:unhideWhenUsed="1" w:qFormat="1"/>
+    <w:lsdException w:name="heading 7" w:locked="1" w:semiHidden="1" w:uiPriority="0" w:unhideWhenUsed="1" w:qFormat="1"/>
+    <w:lsdException w:name="heading 8" w:locked="1" w:semiHidden="1" w:uiPriority="0" w:unhideWhenUsed="1" w:qFormat="1"/>
+    <w:lsdException w:name="heading 9" w:locked="1" w:semiHidden="1" w:uiPriority="0" w:unhideWhenUsed="1" w:qFormat="1"/>
+    <w:lsdException w:name="index 1" w:semiHidden="1" w:unhideWhenUsed="1"/>
+    <w:lsdException w:name="index 2" w:semiHidden="1" w:unhideWhenUsed="1"/>
+    <w:lsdException w:name="index 3" w:semiHidden="1" w:unhideWhenUsed="1"/>
+    <w:lsdException w:name="index 4" w:semiHidden="1" w:unhideWhenUsed="1"/>
+    <w:lsdException w:name="index 5" w:semiHidden="1" w:unhideWhenUsed="1"/>
+    <w:lsdException w:name="index 6" w:semiHidden="1" w:unhideWhenUsed="1"/>
+    <w:lsdException w:name="index 7" w:semiHidden="1" w:unhideWhenUsed="1"/>
+    <w:lsdException w:name="index 8" w:semiHidden="1" w:unhideWhenUsed="1"/>
+    <w:lsdException w:name="index 9" w:semiHidden="1" w:unhideWhenUsed="1"/>
+    <w:lsdException w:name="toc 1" w:locked="1" w:uiPriority="0"/>
+    <w:lsdException w:name="toc 2" w:locked="1" w:uiPriority="0"/>
+    <w:lsdException w:name="toc 3" w:locked="1" w:uiPriority="0"/>
+    <w:lsdException w:name="toc 4" w:locked="1" w:uiPriority="0"/>
+    <w:lsdException w:name="toc 5" w:locked="1" w:uiPriority="0"/>
+    <w:lsdException w:name="toc 6" w:locked="1" w:uiPriority="0"/>
+    <w:lsdException w:name="toc 7" w:locked="1" w:uiPriority="0"/>
+    <w:lsdException w:name="toc 8" w:locked="1" w:uiPriority="0"/>
+    <w:lsdException w:name="toc 9" w:locked="1" w:uiPriority="0"/>
+    <w:lsdException w:name="Normal Indent" w:semiHidden="1" w:unhideWhenUsed="1"/>
+    <w:lsdException w:name="footnote text" w:semiHidden="1" w:unhideWhenUsed="1"/>
+    <w:lsdException w:name="annotation text" w:semiHidden="1" w:unhideWhenUsed="1"/>
+    <w:lsdException w:name="header" w:semiHidden="1" w:unhideWhenUsed="1"/>
+    <w:lsdException w:name="footer" w:semiHidden="1" w:unhideWhenUsed="1"/>
+    <w:lsdException w:name="index heading" w:semiHidden="1" w:unhideWhenUsed="1"/>
+    <w:lsdException w:name="caption" w:locked="1" w:semiHidden="1" w:uiPriority="0" w:unhideWhenUsed="1" w:qFormat="1"/>
+    <w:lsdException w:name="table of figures" w:semiHidden="1" w:unhideWhenUsed="1"/>
+    <w:lsdException w:name="envelope address" w:semiHidden="1" w:unhideWhenUsed="1"/>
+    <w:lsdException w:name="envelope return" w:semiHidden="1" w:unhideWhenUsed="1"/>
+    <w:lsdException w:name="footnote reference" w:semiHidden="1" w:unhideWhenUsed="1"/>
+    <w:lsdException w:name="annotation reference" w:semiHidden="1" w:unhideWhenUsed="1"/>
+    <w:lsdException w:name="line number" w:semiHidden="1" w:unhideWhenUsed="1"/>
+    <w:lsdException w:name="page number" w:semiHidden="1" w:unhideWhenUsed="1"/>
+    <w:lsdException w:name="endnote reference" w:semiHidden="1" w:unhideWhenUsed="1"/>
+    <w:lsdException w:name="endnote text" w:semiHidden="1" w:unhideWhenUsed="1"/>
+    <w:lsdException w:name="table of authorities" w:semiHidden="1" w:unhideWhenUsed="1"/>
+    <w:lsdException w:name="macro" w:semiHidden="1" w:unhideWhenUsed="1"/>
+    <w:lsdException w:name="toa heading" w:semiHidden="1" w:unhideWhenUsed="1"/>
+    <w:lsdException w:name="List" w:semiHidden="1" w:unhideWhenUsed="1"/>
+    <w:lsdException w:name="List Bullet" w:semiHidden="1" w:unhideWhenUsed="1"/>
+    <w:lsdException w:name="List Number" w:semiHidden="1" w:unhideWhenUsed="1"/>
+    <w:lsdException w:name="List 2" w:semiHidden="1" w:unhideWhenUsed="1"/>
+    <w:lsdException w:name="List 3" w:semiHidden="1" w:unhideWhenUsed="1"/>
+    <w:lsdException w:name="List 4" w:semiHidden="1" w:unhideWhenUsed="1"/>
+    <w:lsdException w:name="List 5" w:semiHidden="1" w:unhideWhenUsed="1"/>
+    <w:lsdException w:name="List Bullet 2" w:semiHidden="1" w:unhideWhenUsed="1"/>
+    <w:lsdException w:name="List Bullet 3" w:semiHidden="1" w:unhideWhenUsed="1"/>
+    <w:lsdException w:name="List Bullet 4" w:semiHidden="1" w:unhideWhenUsed="1"/>
+    <w:lsdException w:name="List Bullet 5" w:semiHidden="1" w:unhideWhenUsed="1"/>
+    <w:lsdException w:name="List Number 2" w:semiHidden="1" w:unhideWhenUsed="1"/>
+    <w:lsdException w:name="List Number 3" w:semiHidden="1" w:unhideWhenUsed="1"/>
+    <w:lsdException w:name="List Number 4" w:semiHidden="1" w:unhideWhenUsed="1"/>
+    <w:lsdException w:name="List Number 5" w:semiHidden="1" w:unhideWhenUsed="1"/>
+    <w:lsdException w:name="Title" w:locked="1" w:uiPriority="0" w:qFormat="1"/>
+    <w:lsdException w:name="Closing" w:semiHidden="1" w:unhideWhenUsed="1"/>
+    <w:lsdException w:name="Signature" w:semiHidden="1" w:unhideWhenUsed="1"/>
+    <w:lsdException w:name="Default Paragraph Font" w:locked="1" w:uiPriority="0"/>
+    <w:lsdException w:name="Body Text" w:semiHidden="1" w:unhideWhenUsed="1"/>
+    <w:lsdException w:name="Body Text Indent" w:semiHidden="1" w:unhideWhenUsed="1"/>
+    <w:lsdException w:name="List Continue" w:semiHidden="1" w:unhideWhenUsed="1"/>
+    <w:lsdException w:name="List Continue 2" w:semiHidden="1" w:unhideWhenUsed="1"/>
+    <w:lsdException w:name="List Continue 3" w:semiHidden="1" w:unhideWhenUsed="1"/>
+    <w:lsdException w:name="List Continue 4" w:semiHidden="1" w:unhideWhenUsed="1"/>
+    <w:lsdException w:name="List Continue 5" w:semiHidden="1" w:unhideWhenUsed="1"/>
+    <w:lsdException w:name="Message Header" w:semiHidden="1" w:unhideWhenUsed="1"/>
+    <w:lsdException w:name="Subtitle" w:locked="1" w:uiPriority="0" w:qFormat="1"/>
+    <w:lsdException w:name="Salutation" w:semiHidden="1" w:unhideWhenUsed="1"/>
+    <w:lsdException w:name="Date" w:semiHidden="1" w:unhideWhenUsed="1"/>
+    <w:lsdException w:name="Body Text First Indent" w:semiHidden="1" w:unhideWhenUsed="1"/>
+    <w:lsdException w:name="Body Text First Indent 2" w:semiHidden="1" w:unhideWhenUsed="1"/>
+    <w:lsdException w:name="Note Heading" w:semiHidden="1" w:unhideWhenUsed="1"/>
+    <w:lsdException w:name="Body Text 2" w:semiHidden="1" w:unhideWhenUsed="1"/>
+    <w:lsdException w:name="Body Text 3" w:semiHidden="1" w:unhideWhenUsed="1"/>
+    <w:lsdException w:name="Body Text Indent 2" w:semiHidden="1" w:unhideWhenUsed="1"/>
+    <w:lsdException w:name="Body Text Indent 3" w:semiHidden="1" w:unhideWhenUsed="1"/>
+    <w:lsdException w:name="Block Text" w:semiHidden="1" w:unhideWhenUsed="1"/>
+    <w:lsdException w:name="Hyperlink" w:semiHidden="1" w:unhideWhenUsed="1"/>
+    <w:lsdException w:name="FollowedHyperlink" w:semiHidden="1" w:unhideWhenUsed="1"/>
+    <w:lsdException w:name="Strong" w:locked="1" w:uiPriority="0" w:qFormat="1"/>
+    <w:lsdException w:name="Emphasis" w:locked="1" w:uiPriority="0" w:qFormat="1"/>
+    <w:lsdException w:name="Document Map" w:semiHidden="1" w:unhideWhenUsed="1"/>
+    <w:lsdException w:name="Plain Text" w:semiHidden="1" w:unhideWhenUsed="1"/>
+    <w:lsdException w:name="E-mail Signature" w:semiHidden="1" w:unhideWhenUsed="1"/>
+    <w:lsdException w:name="HTML Top of Form" w:semiHidden="1" w:unhideWhenUsed="1"/>
+    <w:lsdException w:name="HTML Bottom of Form" w:semiHidden="1" w:unhideWhenUsed="1"/>
+    <w:lsdException w:name="Normal (Web)" w:semiHidden="1" w:unhideWhenUsed="1"/>
+    <w:lsdException w:name="HTML Acronym" w:semiHidden="1" w:unhideWhenUsed="1"/>
+    <w:lsdException w:name="HTML Address" w:semiHidden="1" w:unhideWhenUsed="1"/>
+    <w:lsdException w:name="HTML Cite" w:semiHidden="1" w:unhideWhenUsed="1"/>
+    <w:lsdException w:name="HTML Code" w:semiHidden="1" w:unhideWhenUsed="1"/>
+    <w:lsdException w:name="HTML Definition" w:semiHidden="1" w:unhideWhenUsed="1"/>
+    <w:lsdException w:name="HTML Keyboard" w:semiHidden="1" w:unhideWhenUsed="1"/>
+    <w:lsdException w:name="HTML Preformatted" w:semiHidden="1" w:unhideWhenUsed="1"/>
+    <w:lsdException w:name="HTML Sample" w:semiHidden="1" w:unhideWhenUsed="1"/>
+    <w:lsdException w:name="HTML Typewriter" w:semiHidden="1" w:unhideWhenUsed="1"/>
+    <w:lsdException w:name="HTML Variable" w:semiHidden="1" w:unhideWhenUsed="1"/>
+    <w:lsdException w:name="annotation subject" w:semiHidden="1" w:unhideWhenUsed="1"/>
+    <w:lsdException w:name="No List" w:semiHidden="1" w:unhideWhenUsed="1"/>
+    <w:lsdException w:name="Outline List 1" w:semiHidden="1" w:unhideWhenUsed="1"/>
+    <w:lsdException w:name="Outline List 2" w:semiHidden="1" w:unhideWhenUsed="1"/>
+    <w:lsdException w:name="Outline List 3" w:semiHidden="1" w:unhideWhenUsed="1"/>
+    <w:lsdException w:name="Table Simple 1" w:semiHidden="1" w:unhideWhenUsed="1"/>
+    <w:lsdException w:name="Table Simple 2" w:semiHidden="1" w:unhideWhenUsed="1"/>
+    <w:lsdException w:name="Table Simple 3" w:semiHidden="1" w:unhideWhenUsed="1"/>
+    <w:lsdException w:name="Table Classic 1" w:semiHidden="1" w:unhideWhenUsed="1"/>
+    <w:lsdException w:name="Table Classic 2" w:semiHidden="1" w:unhideWhenUsed="1"/>
+    <w:lsdException w:name="Table Classic 3" w:semiHidden="1" w:unhideWhenUsed="1"/>
+    <w:lsdException w:name="Table Classic 4" w:semiHidden="1" w:unhideWhenUsed="1"/>
+    <w:lsdException w:name="Table Colorful 1" w:semiHidden="1" w:unhideWhenUsed="1"/>
+    <w:lsdException w:name="Table Colorful 2" w:semiHidden="1" w:unhideWhenUsed="1"/>
+    <w:lsdException w:name="Table Colorful 3" w:semiHidden="1" w:unhideWhenUsed="1"/>
+    <w:lsdException w:name="Table Columns 1" w:semiHidden="1" w:unhideWhenUsed="1"/>
+    <w:lsdException w:name="Table Columns 2" w:semiHidden="1" w:unhideWhenUsed="1"/>
+    <w:lsdException w:name="Table Columns 3" w:semiHidden="1" w:unhideWhenUsed="1"/>
+    <w:lsdException w:name="Table Columns 4" w:semiHidden="1" w:unhideWhenUsed="1"/>
+    <w:lsdException w:name="Table Columns 5" w:semiHidden="1" w:unhideWhenUsed="1"/>
+    <w:lsdException w:name="Table Grid 1" w:semiHidden="1" w:unhideWhenUsed="1"/>
+    <w:lsdException w:name="Table Grid 2" w:semiHidden="1" w:unhideWhenUsed="1"/>
+    <w:lsdException w:name="Table Grid 3" w:semiHidden="1" w:unhideWhenUsed="1"/>
+    <w:lsdException w:name="Table Grid 4" w:semiHidden="1" w:unhideWhenUsed="1"/>
+    <w:lsdException w:name="Table Grid 5" w:semiHidden="1" w:unhideWhenUsed="1"/>
+    <w:lsdException w:name="Table Grid 6" w:semiHidden="1" w:unhideWhenUsed="1"/>
+    <w:lsdException w:name="Table Grid 7" w:semiHidden="1" w:unhideWhenUsed="1"/>
+    <w:lsdException w:name="Table Grid 8" w:semiHidden="1" w:unhideWhenUsed="1"/>
+    <w:lsdException w:name="Table List 1" w:semiHidden="1" w:unhideWhenUsed="1"/>
+    <w:lsdException w:name="Table List 2" w:semiHidden="1" w:unhideWhenUsed="1"/>
+    <w:lsdException w:name="Table List 3" w:semiHidden="1" w:unhideWhenUsed="1"/>
+    <w:lsdException w:name="Table List 4" w:semiHidden="1" w:unhideWhenUsed="1"/>
+    <w:lsdException w:name="Table List 5" w:semiHidden="1" w:unhideWhenUsed="1"/>
+    <w:lsdException w:name="Table List 6" w:semiHidden="1" w:unhideWhenUsed="1"/>
+    <w:lsdException w:name="Table List 7" w:semiHidden="1" w:unhideWhenUsed="1"/>
+    <w:lsdException w:name="Table List 8" w:semiHidden="1" w:unhideWhenUsed="1"/>
+    <w:lsdException w:name="Table 3D effects 1" w:semiHidden="1" w:unhideWhenUsed="1"/>
+    <w:lsdException w:name="Table 3D effects 2" w:semiHidden="1" w:unhideWhenUsed="1"/>
+    <w:lsdException w:name="Table 3D effects 3" w:semiHidden="1" w:unhideWhenUsed="1"/>
+    <w:lsdException w:name="Table Contemporary" w:semiHidden="1" w:unhideWhenUsed="1"/>
+    <w:lsdException w:name="Table Elegant" w:semiHidden="1" w:unhideWhenUsed="1"/>
+    <w:lsdException w:name="Table Professional" w:semiHidden="1" w:unhideWhenUsed="1"/>
+    <w:lsdException w:name="Table Subtle 1" w:semiHidden="1" w:unhideWhenUsed="1"/>
+    <w:lsdException w:name="Table Subtle 2" w:semiHidden="1" w:unhideWhenUsed="1"/>
+    <w:lsdException w:name="Table Web 1" w:semiHidden="1" w:unhideWhenUsed="1"/>
+    <w:lsdException w:name="Table Web 2" w:semiHidden="1" w:unhideWhenUsed="1"/>
+    <w:lsdException w:name="Balloon Text" w:semiHidden="1" w:unhideWhenUsed="1"/>
+    <w:lsdException w:name="Table Grid" w:locked="1" w:uiPriority="0"/>
+    <w:lsdException w:name="Placeholder Text" w:semiHidden="1"/>
+    <w:lsdException w:name="No Spacing" w:uiPriority="1" w:qFormat="1"/>
+    <w:lsdException w:name="Light Shading" w:uiPriority="60"/>
+    <w:lsdException w:name="Light List" w:uiPriority="61"/>
+    <w:lsdException w:name="Light Grid" w:uiPriority="62"/>
+    <w:lsdException w:name="Medium Shading 1" w:uiPriority="63"/>
+    <w:lsdException w:name="Medium Shading 2" w:uiPriority="64"/>
+    <w:lsdException w:name="Medium List 1" w:uiPriority="65"/>
+    <w:lsdException w:name="Medium List 2" w:uiPriority="66"/>
+    <w:lsdException w:name="Medium Grid 1" w:uiPriority="67"/>
+    <w:lsdException w:name="Medium Grid 2" w:uiPriority="68"/>
+    <w:lsdException w:name="Medium Grid 3" w:uiPriority="69"/>
+    <w:lsdException w:name="Dark List" w:uiPriority="70"/>
+    <w:lsdException w:name="Colorful Shading" w:uiPriority="71"/>
+    <w:lsdException w:name="Colorful List" w:uiPriority="72"/>
+    <w:lsdException w:name="Colorful Grid" w:uiPriority="73"/>
+    <w:lsdException w:name="Light Shading Accent 1" w:uiPriority="60"/>
+    <w:lsdException w:name="Light List Accent 1" w:uiPriority="61"/>
+    <w:lsdException w:name="Light Grid Accent 1" w:uiPriority="62"/>
+    <w:lsdException w:name="Medium Shading 1 Accent 1" w:uiPriority="63"/>
+    <w:lsdException w:name="Medium Shading 2 Accent 1" w:uiPriority="64"/>
+    <w:lsdException w:name="Medium List 1 Accent 1" w:uiPriority="65"/>
+    <w:lsdException w:name="Revision" w:semiHidden="1"/>
+    <w:lsdException w:name="List Paragraph" w:uiPriority="34" w:qFormat="1"/>
+    <w:lsdException w:name="Quote" w:uiPriority="29" w:qFormat="1"/>
+    <w:lsdException w:name="Intense Quote" w:uiPriority="30" w:qFormat="1"/>
+    <w:lsdException w:name="Medium List 2 Accent 1" w:uiPriority="66"/>
+    <w:lsdException w:name="Medium Grid 1 Accent 1" w:uiPriority="67"/>
+    <w:lsdException w:name="Medium Grid 2 Accent 1" w:uiPriority="68"/>
+    <w:lsdException w:name="Medium Grid 3 Accent 1" w:uiPriority="69"/>
+    <w:lsdException w:name="Dark List Accent 1" w:uiPriority="70"/>
+    <w:lsdException w:name="Colorful Shading Accent 1" w:uiPriority="71"/>
+    <w:lsdException w:name="Colorful List Accent 1" w:uiPriority="72"/>
+    <w:lsdException w:name="Colorful Grid Accent 1" w:uiPriority="73"/>
+    <w:lsdException w:name="Light Shading Accent 2" w:uiPriority="60"/>
+    <w:lsdException w:name="Light List Accent 2" w:uiPriority="61"/>
+    <w:lsdException w:name="Light Grid Accent 2" w:uiPriority="62"/>
+    <w:lsdException w:name="Medium Shading 1 Accent 2" w:uiPriority="63"/>
+    <w:lsdException w:name="Medium Shading 2 Accent 2" w:uiPriority="64"/>
+    <w:lsdException w:name="Medium List 1 Accent 2" w:uiPriority="65"/>
+    <w:lsdException w:name="Medium List 2 Accent 2" w:uiPriority="66"/>
+    <w:lsdException w:name="Medium Grid 1 Accent 2" w:uiPriority="67"/>
+    <w:lsdException w:name="Medium Grid 2 Accent 2" w:uiPriority="68"/>
+    <w:lsdException w:name="Medium Grid 3 Accent 2" w:uiPriority="69"/>
+    <w:lsdException w:name="Dark List Accent 2" w:uiPriority="70"/>
+    <w:lsdException w:name="Colorful Shading Accent 2" w:uiPriority="71"/>
+    <w:lsdException w:name="Colorful List Accent 2" w:uiPriority="72"/>
+    <w:lsdException w:name="Colorful Grid Accent 2" w:uiPriority="73"/>
+    <w:lsdException w:name="Light Shading Accent 3" w:uiPriority="60"/>
+    <w:lsdException w:name="Light List Accent 3" w:uiPriority="61"/>
+    <w:lsdException w:name="Light Grid Accent 3" w:uiPriority="62"/>
+    <w:lsdException w:name="Medium Shading 1 Accent 3" w:uiPriority="63"/>
+    <w:lsdException w:name="Medium Shading 2 Accent 3" w:uiPriority="64"/>
+    <w:lsdException w:name="Medium List 1 Accent 3" w:uiPriority="65"/>
+    <w:lsdException w:name="Medium List 2 Accent 3" w:uiPriority="66"/>
+    <w:lsdException w:name="Medium Grid 1 Accent 3" w:uiPriority="67"/>
+    <w:lsdException w:name="Medium Grid 2 Accent 3" w:uiPriority="68"/>
+    <w:lsdException w:name="Medium Grid 3 Accent 3" w:uiPriority="69"/>
+    <w:lsdException w:name="Dark List Accent 3" w:uiPriority="70"/>
+    <w:lsdException w:name="Colorful Shading Accent 3" w:uiPriority="71"/>
+    <w:lsdException w:name="Colorful List Accent 3" w:uiPriority="72"/>
+    <w:lsdException w:name="Colorful Grid Accent 3" w:uiPriority="73"/>
+    <w:lsdException w:name="Light Shading Accent 4" w:uiPriority="60"/>
+    <w:lsdException w:name="Light List Accent 4" w:uiPriority="61"/>
+    <w:lsdException w:name="Light Grid Accent 4" w:uiPriority="62"/>
+    <w:lsdException w:name="Medium Shading 1 Accent 4" w:uiPriority="63"/>
+    <w:lsdException w:name="Medium Shading 2 Accent 4" w:uiPriority="64"/>
+    <w:lsdException w:name="Medium List 1 Accent 4" w:uiPriority="65"/>
+    <w:lsdException w:name="Medium List 2 Accent 4" w:uiPriority="66"/>
+    <w:lsdException w:name="Medium Grid 1 Accent 4" w:uiPriority="67"/>
+    <w:lsdException w:name="Medium Grid 2 Accent 4" w:uiPriority="68"/>
+    <w:lsdException w:name="Medium Grid 3 Accent 4" w:uiPriority="69"/>
+    <w:lsdException w:name="Dark List Accent 4" w:uiPriority="70"/>
+    <w:lsdException w:name="Colorful Shading Accent 4" w:uiPriority="71"/>
+    <w:lsdException w:name="Colorful List Accent 4" w:uiPriority="72"/>
+    <w:lsdException w:name="Colorful Grid Accent 4" w:uiPriority="73"/>
+    <w:lsdException w:name="Light Shading Accent 5" w:uiPriority="60"/>
+    <w:lsdException w:name="Light List Accent 5" w:uiPriority="61"/>
+    <w:lsdException w:name="Light Grid Accent 5" w:uiPriority="62"/>
+    <w:lsdException w:name="Medium Shading 1 Accent 5" w:uiPriority="63"/>
+    <w:lsdException w:name="Medium Shading 2 Accent 5" w:uiPriority="64"/>
+    <w:lsdException w:name="Medium List 1 Accent 5" w:uiPriority="65"/>
+    <w:lsdException w:name="Medium List 2 Accent 5" w:uiPriority="66"/>
+    <w:lsdException w:name="Medium Grid 1 Accent 5" w:uiPriority="67"/>
+    <w:lsdException w:name="Medium Grid 2 Accent 5" w:uiPriority="68"/>
+    <w:lsdException w:name="Medium Grid 3 Accent 5" w:uiPriority="69"/>
+    <w:lsdException w:name="Dark List Accent 5" w:uiPriority="70"/>
+    <w:lsdException w:name="Colorful Shading Accent 5" w:uiPriority="71"/>
+    <w:lsdException w:name="Colorful List Accent 5" w:uiPriority="72"/>
+    <w:lsdException w:name="Colorful Grid Accent 5" w:uiPriority="73"/>
+    <w:lsdException w:name="Light Shading Accent 6" w:uiPriority="60"/>
+    <w:lsdException w:name="Light List Accent 6" w:uiPriority="61"/>
+    <w:lsdException w:name="Light Grid Accent 6" w:uiPriority="62"/>
+    <w:lsdException w:name="Medium Shading 1 Accent 6" w:uiPriority="63"/>
+    <w:lsdException w:name="Medium Shading 2 Accent 6" w:uiPriority="64"/>
+    <w:lsdException w:name="Medium List 1 Accent 6" w:uiPriority="65"/>
+    <w:lsdException w:name="Medium List 2 Accent 6" w:uiPriority="66"/>
+    <w:lsdException w:name="Medium Grid 1 Accent 6" w:uiPriority="67"/>
+    <w:lsdException w:name="Medium Grid 2 Accent 6" w:uiPriority="68"/>
+    <w:lsdException w:name="Medium Grid 3 Accent 6" w:uiPriority="69"/>
+    <w:lsdException w:name="Dark List Accent 6" w:uiPriority="70"/>
+    <w:lsdException w:name="Colorful Shading Accent 6" w:uiPriority="71"/>
+    <w:lsdException w:name="Colorful List Accent 6" w:uiPriority="72"/>
+    <w:lsdException w:name="Colorful Grid Accent 6" w:uiPriority="73"/>
+    <w:lsdException w:name="Subtle Emphasis" w:uiPriority="19" w:qFormat="1"/>
+    <w:lsdException w:name="Intense Emphasis" w:uiPriority="21" w:qFormat="1"/>
+    <w:lsdException w:name="Subtle Reference" w:uiPriority="31" w:qFormat="1"/>
+    <w:lsdException w:name="Intense Reference" w:uiPriority="32" w:qFormat="1"/>
+    <w:lsdException w:name="Book Title" w:uiPriority="33" w:qFormat="1"/>
+    <w:lsdException w:name="Bibliography" w:semiHidden="1" w:uiPriority="37" w:unhideWhenUsed="1"/>
+    <w:lsdException w:name="TOC Heading" w:semiHidden="1" w:uiPriority="39" w:unhideWhenUsed="1" w:qFormat="1"/>
+    <w:lsdException w:name="Plain Table 1" w:uiPriority="41"/>
+    <w:lsdException w:name="Plain Table 2" w:uiPriority="42"/>
+    <w:lsdException w:name="Plain Table 3" w:uiPriority="43"/>
+    <w:lsdException w:name="Plain Table 4" w:uiPriority="44"/>
+    <w:lsdException w:name="Plain Table 5" w:uiPriority="45"/>
+    <w:lsdException w:name="Grid Table Light" w:uiPriority="40"/>
+    <w:lsdException w:name="Grid Table 1 Light" w:uiPriority="46"/>
+    <w:lsdException w:name="Grid Table 2" w:uiPriority="47"/>
+    <w:lsdException w:name="Grid Table 3" w:uiPriority="48"/>
+    <w:lsdException w:name="Grid Table 4" w:uiPriority="49"/>
+    <w:lsdException w:name="Grid Table 5 Dark" w:uiPriority="50"/>
+    <w:lsdException w:name="Grid Table 6 Colorful" w:uiPriority="51"/>
+    <w:lsdException w:name="Grid Table 7 Colorful" w:uiPriority="52"/>
+    <w:lsdException w:name="Grid Table 1 Light Accent 1" w:uiPriority="46"/>
+    <w:lsdException w:name="Grid Table 2 Accent 1" w:uiPriority="47"/>
+    <w:lsdException w:name="Grid Table 3 Accent 1" w:uiPriority="48"/>
+    <w:lsdException w:name="Grid Table 4 Accent 1" w:uiPriority="49"/>
+    <w:lsdException w:name="Grid Table 5 Dark Accent 1" w:uiPriority="50"/>
+    <w:lsdException w:name="Grid Table 6 Colorful Accent 1" w:uiPriority="51"/>
+    <w:lsdException w:name="Grid Table 7 Colorful Accent 1" w:uiPriority="52"/>
+    <w:lsdException w:name="Grid Table 1 Light Accent 2" w:uiPriority="46"/>
+    <w:lsdException w:name="Grid Table 2 Accent 2" w:uiPriority="47"/>
+    <w:lsdException w:name="Grid Table 3 Accent 2" w:uiPriority="48"/>
+    <w:lsdException w:name="Grid Table 4 Accent 2" w:uiPriority="49"/>
+    <w:lsdException w:name="Grid Table 5 Dark Accent 2" w:uiPriority="50"/>
+    <w:lsdException w:name="Grid Table 6 Colorful Accent 2" w:uiPriority="51"/>
+    <w:lsdException w:name="Grid Table 7 Colorful Accent 2" w:uiPriority="52"/>
+    <w:lsdException w:name="Grid Table 1 Light Accent 3" w:uiPriority="46"/>
+    <w:lsdException w:name="Grid Table 2 Accent 3" w:uiPriority="47"/>
+    <w:lsdException w:name="Grid Table 3 Accent 3" w:uiPriority="48"/>
+    <w:lsdException w:name="Grid Table 4 Accent 3" w:uiPriority="49"/>
+    <w:lsdException w:name="Grid Table 5 Dark Accent 3" w:uiPriority="50"/>
+    <w:lsdException w:name="Grid Table 6 Colorful Accent 3" w:uiPriority="51"/>
+    <w:lsdException w:name="Grid Table 7 Colorful Accent 3" w:uiPriority="52"/>
+    <w:lsdException w:name="Grid Table 1 Light Accent 4" w:uiPriority="46"/>
+    <w:lsdException w:name="Grid Table 2 Accent 4" w:uiPriority="47"/>
+    <w:lsdException w:name="Grid Table 3 Accent 4" w:uiPriority="48"/>
+    <w:lsdException w:name="Grid Table 4 Accent 4" w:uiPriority="49"/>
+    <w:lsdException w:name="Grid Table 5 Dark Accent 4" w:uiPriority="50"/>
+    <w:lsdException w:name="Grid Table 6 Colorful Accent 4" w:uiPriority="51"/>
+    <w:lsdException w:name="Grid Table 7 Colorful Accent 4" w:uiPriority="52"/>
+    <w:lsdException w:name="Grid Table 1 Light Accent 5" w:uiPriority="46"/>
+    <w:lsdException w:name="Grid Table 2 Accent 5" w:uiPriority="47"/>
+    <w:lsdException w:name="Grid Table 3 Accent 5" w:uiPriority="48"/>
+    <w:lsdException w:name="Grid Table 4 Accent 5" w:uiPriority="49"/>
+    <w:lsdException w:name="Grid Table 5 Dark Accent 5" w:uiPriority="50"/>
+    <w:lsdException w:name="Grid Table 6 Colorful Accent 5" w:uiPriority="51"/>
+    <w:lsdException w:name="Grid Table 7 Colorful Accent 5" w:uiPriority="52"/>
+    <w:lsdException w:name="Grid Table 1 Light Accent 6" w:uiPriority="46"/>
+    <w:lsdException w:name="Grid Table 2 Accent 6" w:uiPriority="47"/>
+    <w:lsdException w:name="Grid Table 3 Accent 6" w:uiPriority="48"/>
+    <w:lsdException w:name="Grid Table 4 Accent 6" w:uiPriority="49"/>
+    <w:lsdException w:name="Grid Table 5 Dark Accent 6" w:uiPriority="50"/>
+    <w:lsdException w:name="Grid Table 6 Colorful Accent 6" w:uiPriority="51"/>
+    <w:lsdException w:name="Grid Table 7 Colorful Accent 6" w:uiPriority="52"/>
+    <w:lsdException w:name="List Table 1 Light" w:uiPriority="46"/>
+    <w:lsdException w:name="List Table 2" w:uiPriority="47"/>
+    <w:lsdException w:name="List Table 3" w:uiPriority="48"/>
+    <w:lsdException w:name="List Table 4" w:uiPriority="49"/>
+    <w:lsdException w:name="List Table 5 Dark" w:uiPriority="50"/>
+    <w:lsdException w:name="List Table 6 Colorful" w:uiPriority="51"/>
+    <w:lsdException w:name="List Table 7 Colorful" w:uiPriority="52"/>
+    <w:lsdException w:name="List Table 1 Light Accent 1" w:uiPriority="46"/>
+    <w:lsdException w:name="List Table 2 Accent 1" w:uiPriority="47"/>
+    <w:lsdException w:name="List Table 3 Accent 1" w:uiPriority="48"/>
+    <w:lsdException w:name="List Table 4 Accent 1" w:uiPriority="49"/>
+    <w:lsdException w:name="List Table 5 Dark Accent 1" w:uiPriority="50"/>
+    <w:lsdException w:name="List Table 6 Colorful Accent 1" w:uiPriority="51"/>
+    <w:lsdException w:name="List Table 7 Colorful Accent 1" w:uiPriority="52"/>
+    <w:lsdException w:name="List Table 1 Light Accent 2" w:uiPriority="46"/>
+    <w:lsdException w:name="List Table 2 Accent 2" w:uiPriority="47"/>
+    <w:lsdException w:name="List Table 3 Accent 2" w:uiPriority="48"/>
+    <w:lsdException w:name="List Table 4 Accent 2" w:uiPriority="49"/>
+    <w:lsdException w:name="List Table 5 Dark Accent 2" w:uiPriority="50"/>
+    <w:lsdException w:name="List Table 6 Colorful Accent 2" w:uiPriority="51"/>
+    <w:lsdException w:name="List Table 7 Colorful Accent 2" w:uiPriority="52"/>
+    <w:lsdException w:name="List Table 1 Light Accent 3" w:uiPriority="46"/>
+    <w:lsdException w:name="List Table 2 Accent 3" w:uiPriority="47"/>
+    <w:lsdException w:name="List Table 3 Accent 3" w:uiPriority="48"/>
+    <w:lsdException w:name="List Table 4 Accent 3" w:uiPriority="49"/>
+    <w:lsdException w:name="List Table 5 Dark Accent 3" w:uiPriority="50"/>
+    <w:lsdException w:name="List Table 6 Colorful Accent 3" w:uiPriority="51"/>
+    <w:lsdException w:name="List Table 7 Colorful Accent 3" w:uiPriority="52"/>
+    <w:lsdException w:name="List Table 1 Light Accent 4" w:uiPriority="46"/>
+    <w:lsdException w:name="List Table 2 Accent 4" w:uiPriority="47"/>
+    <w:lsdException w:name="List Table 3 Accent 4" w:uiPriority="48"/>
+    <w:lsdException w:name="List Table 4 Accent 4" w:uiPriority="49"/>
+    <w:lsdException w:name="List Table 5 Dark Accent 4" w:uiPriority="50"/>
+    <w:lsdException w:name="List Table 6 Colorful Accent 4" w:uiPriority="51"/>
+    <w:lsdException w:name="List Table 7 Colorful Accent 4" w:uiPriority="52"/>
+    <w:lsdException w:name="List Table 1 Light Accent 5" w:uiPriority="46"/>
+    <w:lsdException w:name="List Table 2 Accent 5" w:uiPriority="47"/>
+    <w:lsdException w:name="List Table 3 Accent 5" w:uiPriority="48"/>
+    <w:lsdException w:name="List Table 4 Accent 5" w:uiPriority="49"/>
+    <w:lsdException w:name="List Table 5 Dark Accent 5" w:uiPriority="50"/>
+    <w:lsdException w:name="List Table 6 Colorful Accent 5" w:uiPriority="51"/>
+    <w:lsdException w:name="List Table 7 Colorful Accent 5" w:uiPriority="52"/>
+    <w:lsdException w:name="List Table 1 Light Accent 6" w:uiPriority="46"/>
+    <w:lsdException w:name="List Table 2 Accent 6" w:uiPriority="47"/>
+    <w:lsdException w:name="List Table 3 Accent 6" w:uiPriority="48"/>
+    <w:lsdException w:name="List Table 4 Accent 6" w:uiPriority="49"/>
+    <w:lsdException w:name="List Table 5 Dark Accent 6" w:uiPriority="50"/>
+    <w:lsdException w:name="List Table 6 Colorful Accent 6" w:uiPriority="51"/>
+    <w:lsdException w:name="List Table 7 Colorful Accent 6" w:uiPriority="52"/>
+    <w:lsdException w:name="Mention" w:semiHidden="1" w:unhideWhenUsed="1"/>
+    <w:lsdException w:name="Smart Hyperlink" w:semiHidden="1" w:unhideWhenUsed="1"/>
+    <w:lsdException w:name="Hashtag" w:semiHidden="1" w:unhideWhenUsed="1"/>
+    <w:lsdException w:name="Unresolved Mention" w:semiHidden="1" w:unhideWhenUsed="1"/>
+    <w:lsdException w:name="Smart Link" w:semiHidden="1" w:unhideWhenUsed="1"/>
+    <w:lsdException w:name="Smart Link Error" w:semiHidden="1" w:unhideWhenUsed="1"/>
   </w:latentStyles>
   <w:style w:type="paragraph" w:default="1" w:styleId="Normal">
     <w:name w:val="Normal"/>
@@ -2578,10 +3745,11 @@
     <w:unhideWhenUsed/>
     <w:qFormat/>
     <w:locked/>
+    <w:rsid w:val="00131174"/>
     <w:pPr>
       <w:keepNext/>
       <w:keepLines/>
-      <w:spacing w:before="200" w:after="0"/>
+      <w:spacing w:before="360" w:after="240"/>
       <w:outlineLvl w:val="1"/>
     </w:pPr>
     <w:rPr>
@@ -2617,7 +3785,6 @@
   <w:style w:type="character" w:default="1" w:styleId="Policepardfaut">
     <w:name w:val="Default Paragraph Font"/>
     <w:uiPriority w:val="1"/>
-    <w:semiHidden/>
     <w:unhideWhenUsed/>
   </w:style>
   <w:style w:type="table" w:default="1" w:styleId="TableauNormal">
@@ -2856,501 +4023,7 @@
     <w:name w:val="Titre 2 Car"/>
     <w:basedOn w:val="Policepardfaut"/>
     <w:link w:val="Titre2"/>
-    <w:rPr>
-      <w:rFonts w:asciiTheme="majorHAnsi" w:eastAsiaTheme="majorEastAsia" w:hAnsiTheme="majorHAnsi" w:cstheme="majorBidi"/>
-      <w:b/>
-      <w:bCs/>
-      <w:color w:val="4F81BD" w:themeColor="accent1"/>
-      <w:sz w:val="26"/>
-      <w:szCs w:val="26"/>
-      <w:lang w:eastAsia="en-US"/>
-    </w:rPr>
-  </w:style>
-  <w:style w:type="paragraph" w:styleId="Sansinterligne">
-    <w:name w:val="No Spacing"/>
-    <w:uiPriority w:val="1"/>
-    <w:qFormat/>
-    <w:rPr>
-      <w:sz w:val="22"/>
-      <w:szCs w:val="22"/>
-      <w:lang w:eastAsia="en-US"/>
-    </w:rPr>
-  </w:style>
-  <w:style w:type="character" w:customStyle="1" w:styleId="Titre3Car">
-    <w:name w:val="Titre 3 Car"/>
-    <w:basedOn w:val="Policepardfaut"/>
-    <w:link w:val="Titre3"/>
-    <w:rPr>
-      <w:rFonts w:asciiTheme="majorHAnsi" w:eastAsiaTheme="majorEastAsia" w:hAnsiTheme="majorHAnsi" w:cstheme="majorBidi"/>
-      <w:b/>
-      <w:bCs/>
-      <w:color w:val="4F81BD" w:themeColor="accent1"/>
-      <w:sz w:val="22"/>
-      <w:szCs w:val="22"/>
-      <w:lang w:eastAsia="en-US"/>
-    </w:rPr>
-  </w:style>
-  <w:style w:type="paragraph" w:styleId="Paragraphedeliste">
-    <w:name w:val="List Paragraph"/>
-    <w:basedOn w:val="Normal"/>
-    <w:uiPriority w:val="34"/>
-    <w:qFormat/>
-    <w:pPr>
-      <w:ind w:left="720"/>
-      <w:contextualSpacing/>
-    </w:pPr>
-  </w:style>
-</w:styles>
-</file>
-
-<file path=word/stylesWithEffects.xml><?xml version="1.0" encoding="utf-8"?>
-<w:styles xmlns:wpc="http://schemas.microsoft.com/office/word/2010/wordprocessingCanvas" xmlns:mc="http://schemas.openxmlformats.org/markup-compatibility/2006" xmlns:o="urn:schemas-microsoft-com:office:office" xmlns:r="http://schemas.openxmlformats.org/officeDocument/2006/relationships" xmlns:m="http://schemas.openxmlformats.org/officeDocument/2006/math" xmlns:v="urn:schemas-microsoft-com:vml" xmlns:wp14="http://schemas.microsoft.com/office/word/2010/wordprocessingDrawing" xmlns:wp="http://schemas.openxmlformats.org/drawingml/2006/wordprocessingDrawing" xmlns:w10="urn:schemas-microsoft-com:office:word" xmlns:w="http://schemas.openxmlformats.org/wordprocessingml/2006/main" xmlns:w14="http://schemas.microsoft.com/office/word/2010/wordml" xmlns:wpg="http://schemas.microsoft.com/office/word/2010/wordprocessingGroup" xmlns:wpi="http://schemas.microsoft.com/office/word/2010/wordprocessingInk" xmlns:wne="http://schemas.microsoft.com/office/word/2006/wordml" xmlns:wps="http://schemas.microsoft.com/office/word/2010/wordprocessingShape" mc:Ignorable="w14 wp14">
-  <w:docDefaults>
-    <w:rPrDefault>
-      <w:rPr>
-        <w:rFonts w:ascii="Calibri" w:eastAsia="Calibri" w:hAnsi="Calibri" w:cs="Times New Roman"/>
-        <w:lang w:val="fr-FR" w:eastAsia="fr-FR" w:bidi="ar-SA"/>
-      </w:rPr>
-    </w:rPrDefault>
-    <w:pPrDefault/>
-  </w:docDefaults>
-  <w:latentStyles w:defLockedState="0" w:defUIPriority="99" w:defSemiHidden="1" w:defUnhideWhenUsed="1" w:defQFormat="0" w:count="267">
-    <w:lsdException w:name="Normal" w:locked="1" w:semiHidden="0" w:uiPriority="0" w:unhideWhenUsed="0" w:qFormat="1"/>
-    <w:lsdException w:name="heading 1" w:locked="1" w:semiHidden="0" w:uiPriority="0" w:unhideWhenUsed="0" w:qFormat="1"/>
-    <w:lsdException w:name="heading 2" w:locked="1" w:uiPriority="0" w:qFormat="1"/>
-    <w:lsdException w:name="heading 3" w:locked="1" w:uiPriority="0" w:qFormat="1"/>
-    <w:lsdException w:name="heading 4" w:locked="1" w:uiPriority="0" w:qFormat="1"/>
-    <w:lsdException w:name="heading 5" w:locked="1" w:uiPriority="0" w:qFormat="1"/>
-    <w:lsdException w:name="heading 6" w:locked="1" w:uiPriority="0" w:qFormat="1"/>
-    <w:lsdException w:name="heading 7" w:locked="1" w:uiPriority="0" w:qFormat="1"/>
-    <w:lsdException w:name="heading 8" w:locked="1" w:uiPriority="0" w:qFormat="1"/>
-    <w:lsdException w:name="heading 9" w:locked="1" w:uiPriority="0" w:qFormat="1"/>
-    <w:lsdException w:name="toc 1" w:locked="1" w:semiHidden="0" w:uiPriority="0" w:unhideWhenUsed="0"/>
-    <w:lsdException w:name="toc 2" w:locked="1" w:semiHidden="0" w:uiPriority="0" w:unhideWhenUsed="0"/>
-    <w:lsdException w:name="toc 3" w:locked="1" w:semiHidden="0" w:uiPriority="0" w:unhideWhenUsed="0"/>
-    <w:lsdException w:name="toc 4" w:locked="1" w:semiHidden="0" w:uiPriority="0" w:unhideWhenUsed="0"/>
-    <w:lsdException w:name="toc 5" w:locked="1" w:semiHidden="0" w:uiPriority="0" w:unhideWhenUsed="0"/>
-    <w:lsdException w:name="toc 6" w:locked="1" w:semiHidden="0" w:uiPriority="0" w:unhideWhenUsed="0"/>
-    <w:lsdException w:name="toc 7" w:locked="1" w:semiHidden="0" w:uiPriority="0" w:unhideWhenUsed="0"/>
-    <w:lsdException w:name="toc 8" w:locked="1" w:semiHidden="0" w:uiPriority="0" w:unhideWhenUsed="0"/>
-    <w:lsdException w:name="toc 9" w:locked="1" w:semiHidden="0" w:uiPriority="0" w:unhideWhenUsed="0"/>
-    <w:lsdException w:name="caption" w:locked="1" w:uiPriority="0" w:qFormat="1"/>
-    <w:lsdException w:name="Title" w:locked="1" w:semiHidden="0" w:uiPriority="0" w:unhideWhenUsed="0" w:qFormat="1"/>
-    <w:lsdException w:name="Default Paragraph Font" w:locked="1" w:semiHidden="0" w:uiPriority="0" w:unhideWhenUsed="0"/>
-    <w:lsdException w:name="Subtitle" w:locked="1" w:semiHidden="0" w:uiPriority="0" w:unhideWhenUsed="0" w:qFormat="1"/>
-    <w:lsdException w:name="Strong" w:locked="1" w:semiHidden="0" w:uiPriority="0" w:unhideWhenUsed="0" w:qFormat="1"/>
-    <w:lsdException w:name="Emphasis" w:locked="1" w:semiHidden="0" w:uiPriority="0" w:unhideWhenUsed="0" w:qFormat="1"/>
-    <w:lsdException w:name="Table Grid" w:locked="1" w:semiHidden="0" w:uiPriority="0" w:unhideWhenUsed="0"/>
-    <w:lsdException w:name="Placeholder Text" w:unhideWhenUsed="0"/>
-    <w:lsdException w:name="No Spacing" w:semiHidden="0" w:uiPriority="1" w:unhideWhenUsed="0" w:qFormat="1"/>
-    <w:lsdException w:name="Light Shading" w:semiHidden="0" w:uiPriority="60" w:unhideWhenUsed="0"/>
-    <w:lsdException w:name="Light List" w:semiHidden="0" w:uiPriority="61" w:unhideWhenUsed="0"/>
-    <w:lsdException w:name="Light Grid" w:semiHidden="0" w:uiPriority="62" w:unhideWhenUsed="0"/>
-    <w:lsdException w:name="Medium Shading 1" w:semiHidden="0" w:uiPriority="63" w:unhideWhenUsed="0"/>
-    <w:lsdException w:name="Medium Shading 2" w:semiHidden="0" w:uiPriority="64" w:unhideWhenUsed="0"/>
-    <w:lsdException w:name="Medium List 1" w:semiHidden="0" w:uiPriority="65" w:unhideWhenUsed="0"/>
-    <w:lsdException w:name="Medium List 2" w:semiHidden="0" w:uiPriority="66" w:unhideWhenUsed="0"/>
-    <w:lsdException w:name="Medium Grid 1" w:semiHidden="0" w:uiPriority="67" w:unhideWhenUsed="0"/>
-    <w:lsdException w:name="Medium Grid 2" w:semiHidden="0" w:uiPriority="68" w:unhideWhenUsed="0"/>
-    <w:lsdException w:name="Medium Grid 3" w:semiHidden="0" w:uiPriority="69" w:unhideWhenUsed="0"/>
-    <w:lsdException w:name="Dark List" w:semiHidden="0" w:uiPriority="70" w:unhideWhenUsed="0"/>
-    <w:lsdException w:name="Colorful Shading" w:semiHidden="0" w:uiPriority="71" w:unhideWhenUsed="0"/>
-    <w:lsdException w:name="Colorful List" w:semiHidden="0" w:uiPriority="72" w:unhideWhenUsed="0"/>
-    <w:lsdException w:name="Colorful Grid" w:semiHidden="0" w:uiPriority="73" w:unhideWhenUsed="0"/>
-    <w:lsdException w:name="Light Shading Accent 1" w:semiHidden="0" w:uiPriority="60" w:unhideWhenUsed="0"/>
-    <w:lsdException w:name="Light List Accent 1" w:semiHidden="0" w:uiPriority="61" w:unhideWhenUsed="0"/>
-    <w:lsdException w:name="Light Grid Accent 1" w:semiHidden="0" w:uiPriority="62" w:unhideWhenUsed="0"/>
-    <w:lsdException w:name="Medium Shading 1 Accent 1" w:semiHidden="0" w:uiPriority="63" w:unhideWhenUsed="0"/>
-    <w:lsdException w:name="Medium Shading 2 Accent 1" w:semiHidden="0" w:uiPriority="64" w:unhideWhenUsed="0"/>
-    <w:lsdException w:name="Medium List 1 Accent 1" w:semiHidden="0" w:uiPriority="65" w:unhideWhenUsed="0"/>
-    <w:lsdException w:name="Revision" w:unhideWhenUsed="0"/>
-    <w:lsdException w:name="List Paragraph" w:semiHidden="0" w:uiPriority="34" w:unhideWhenUsed="0" w:qFormat="1"/>
-    <w:lsdException w:name="Quote" w:semiHidden="0" w:uiPriority="29" w:unhideWhenUsed="0" w:qFormat="1"/>
-    <w:lsdException w:name="Intense Quote" w:semiHidden="0" w:uiPriority="30" w:unhideWhenUsed="0" w:qFormat="1"/>
-    <w:lsdException w:name="Medium List 2 Accent 1" w:semiHidden="0" w:uiPriority="66" w:unhideWhenUsed="0"/>
-    <w:lsdException w:name="Medium Grid 1 Accent 1" w:semiHidden="0" w:uiPriority="67" w:unhideWhenUsed="0"/>
-    <w:lsdException w:name="Medium Grid 2 Accent 1" w:semiHidden="0" w:uiPriority="68" w:unhideWhenUsed="0"/>
-    <w:lsdException w:name="Medium Grid 3 Accent 1" w:semiHidden="0" w:uiPriority="69" w:unhideWhenUsed="0"/>
-    <w:lsdException w:name="Dark List Accent 1" w:semiHidden="0" w:uiPriority="70" w:unhideWhenUsed="0"/>
-    <w:lsdException w:name="Colorful Shading Accent 1" w:semiHidden="0" w:uiPriority="71" w:unhideWhenUsed="0"/>
-    <w:lsdException w:name="Colorful List Accent 1" w:semiHidden="0" w:uiPriority="72" w:unhideWhenUsed="0"/>
-    <w:lsdException w:name="Colorful Grid Accent 1" w:semiHidden="0" w:uiPriority="73" w:unhideWhenUsed="0"/>
-    <w:lsdException w:name="Light Shading Accent 2" w:semiHidden="0" w:uiPriority="60" w:unhideWhenUsed="0"/>
-    <w:lsdException w:name="Light List Accent 2" w:semiHidden="0" w:uiPriority="61" w:unhideWhenUsed="0"/>
-    <w:lsdException w:name="Light Grid Accent 2" w:semiHidden="0" w:uiPriority="62" w:unhideWhenUsed="0"/>
-    <w:lsdException w:name="Medium Shading 1 Accent 2" w:semiHidden="0" w:uiPriority="63" w:unhideWhenUsed="0"/>
-    <w:lsdException w:name="Medium Shading 2 Accent 2" w:semiHidden="0" w:uiPriority="64" w:unhideWhenUsed="0"/>
-    <w:lsdException w:name="Medium List 1 Accent 2" w:semiHidden="0" w:uiPriority="65" w:unhideWhenUsed="0"/>
-    <w:lsdException w:name="Medium List 2 Accent 2" w:semiHidden="0" w:uiPriority="66" w:unhideWhenUsed="0"/>
-    <w:lsdException w:name="Medium Grid 1 Accent 2" w:semiHidden="0" w:uiPriority="67" w:unhideWhenUsed="0"/>
-    <w:lsdException w:name="Medium Grid 2 Accent 2" w:semiHidden="0" w:uiPriority="68" w:unhideWhenUsed="0"/>
-    <w:lsdException w:name="Medium Grid 3 Accent 2" w:semiHidden="0" w:uiPriority="69" w:unhideWhenUsed="0"/>
-    <w:lsdException w:name="Dark List Accent 2" w:semiHidden="0" w:uiPriority="70" w:unhideWhenUsed="0"/>
-    <w:lsdException w:name="Colorful Shading Accent 2" w:semiHidden="0" w:uiPriority="71" w:unhideWhenUsed="0"/>
-    <w:lsdException w:name="Colorful List Accent 2" w:semiHidden="0" w:uiPriority="72" w:unhideWhenUsed="0"/>
-    <w:lsdException w:name="Colorful Grid Accent 2" w:semiHidden="0" w:uiPriority="73" w:unhideWhenUsed="0"/>
-    <w:lsdException w:name="Light Shading Accent 3" w:semiHidden="0" w:uiPriority="60" w:unhideWhenUsed="0"/>
-    <w:lsdException w:name="Light List Accent 3" w:semiHidden="0" w:uiPriority="61" w:unhideWhenUsed="0"/>
-    <w:lsdException w:name="Light Grid Accent 3" w:semiHidden="0" w:uiPriority="62" w:unhideWhenUsed="0"/>
-    <w:lsdException w:name="Medium Shading 1 Accent 3" w:semiHidden="0" w:uiPriority="63" w:unhideWhenUsed="0"/>
-    <w:lsdException w:name="Medium Shading 2 Accent 3" w:semiHidden="0" w:uiPriority="64" w:unhideWhenUsed="0"/>
-    <w:lsdException w:name="Medium List 1 Accent 3" w:semiHidden="0" w:uiPriority="65" w:unhideWhenUsed="0"/>
-    <w:lsdException w:name="Medium List 2 Accent 3" w:semiHidden="0" w:uiPriority="66" w:unhideWhenUsed="0"/>
-    <w:lsdException w:name="Medium Grid 1 Accent 3" w:semiHidden="0" w:uiPriority="67" w:unhideWhenUsed="0"/>
-    <w:lsdException w:name="Medium Grid 2 Accent 3" w:semiHidden="0" w:uiPriority="68" w:unhideWhenUsed="0"/>
-    <w:lsdException w:name="Medium Grid 3 Accent 3" w:semiHidden="0" w:uiPriority="69" w:unhideWhenUsed="0"/>
-    <w:lsdException w:name="Dark List Accent 3" w:semiHidden="0" w:uiPriority="70" w:unhideWhenUsed="0"/>
-    <w:lsdException w:name="Colorful Shading Accent 3" w:semiHidden="0" w:uiPriority="71" w:unhideWhenUsed="0"/>
-    <w:lsdException w:name="Colorful List Accent 3" w:semiHidden="0" w:uiPriority="72" w:unhideWhenUsed="0"/>
-    <w:lsdException w:name="Colorful Grid Accent 3" w:semiHidden="0" w:uiPriority="73" w:unhideWhenUsed="0"/>
-    <w:lsdException w:name="Light Shading Accent 4" w:semiHidden="0" w:uiPriority="60" w:unhideWhenUsed="0"/>
-    <w:lsdException w:name="Light List Accent 4" w:semiHidden="0" w:uiPriority="61" w:unhideWhenUsed="0"/>
-    <w:lsdException w:name="Light Grid Accent 4" w:semiHidden="0" w:uiPriority="62" w:unhideWhenUsed="0"/>
-    <w:lsdException w:name="Medium Shading 1 Accent 4" w:semiHidden="0" w:uiPriority="63" w:unhideWhenUsed="0"/>
-    <w:lsdException w:name="Medium Shading 2 Accent 4" w:semiHidden="0" w:uiPriority="64" w:unhideWhenUsed="0"/>
-    <w:lsdException w:name="Medium List 1 Accent 4" w:semiHidden="0" w:uiPriority="65" w:unhideWhenUsed="0"/>
-    <w:lsdException w:name="Medium List 2 Accent 4" w:semiHidden="0" w:uiPriority="66" w:unhideWhenUsed="0"/>
-    <w:lsdException w:name="Medium Grid 1 Accent 4" w:semiHidden="0" w:uiPriority="67" w:unhideWhenUsed="0"/>
-    <w:lsdException w:name="Medium Grid 2 Accent 4" w:semiHidden="0" w:uiPriority="68" w:unhideWhenUsed="0"/>
-    <w:lsdException w:name="Medium Grid 3 Accent 4" w:semiHidden="0" w:uiPriority="69" w:unhideWhenUsed="0"/>
-    <w:lsdException w:name="Dark List Accent 4" w:semiHidden="0" w:uiPriority="70" w:unhideWhenUsed="0"/>
-    <w:lsdException w:name="Colorful Shading Accent 4" w:semiHidden="0" w:uiPriority="71" w:unhideWhenUsed="0"/>
-    <w:lsdException w:name="Colorful List Accent 4" w:semiHidden="0" w:uiPriority="72" w:unhideWhenUsed="0"/>
-    <w:lsdException w:name="Colorful Grid Accent 4" w:semiHidden="0" w:uiPriority="73" w:unhideWhenUsed="0"/>
-    <w:lsdException w:name="Light Shading Accent 5" w:semiHidden="0" w:uiPriority="60" w:unhideWhenUsed="0"/>
-    <w:lsdException w:name="Light List Accent 5" w:semiHidden="0" w:uiPriority="61" w:unhideWhenUsed="0"/>
-    <w:lsdException w:name="Light Grid Accent 5" w:semiHidden="0" w:uiPriority="62" w:unhideWhenUsed="0"/>
-    <w:lsdException w:name="Medium Shading 1 Accent 5" w:semiHidden="0" w:uiPriority="63" w:unhideWhenUsed="0"/>
-    <w:lsdException w:name="Medium Shading 2 Accent 5" w:semiHidden="0" w:uiPriority="64" w:unhideWhenUsed="0"/>
-    <w:lsdException w:name="Medium List 1 Accent 5" w:semiHidden="0" w:uiPriority="65" w:unhideWhenUsed="0"/>
-    <w:lsdException w:name="Medium List 2 Accent 5" w:semiHidden="0" w:uiPriority="66" w:unhideWhenUsed="0"/>
-    <w:lsdException w:name="Medium Grid 1 Accent 5" w:semiHidden="0" w:uiPriority="67" w:unhideWhenUsed="0"/>
-    <w:lsdException w:name="Medium Grid 2 Accent 5" w:semiHidden="0" w:uiPriority="68" w:unhideWhenUsed="0"/>
-    <w:lsdException w:name="Medium Grid 3 Accent 5" w:semiHidden="0" w:uiPriority="69" w:unhideWhenUsed="0"/>
-    <w:lsdException w:name="Dark List Accent 5" w:semiHidden="0" w:uiPriority="70" w:unhideWhenUsed="0"/>
-    <w:lsdException w:name="Colorful Shading Accent 5" w:semiHidden="0" w:uiPriority="71" w:unhideWhenUsed="0"/>
-    <w:lsdException w:name="Colorful List Accent 5" w:semiHidden="0" w:uiPriority="72" w:unhideWhenUsed="0"/>
-    <w:lsdException w:name="Colorful Grid Accent 5" w:semiHidden="0" w:uiPriority="73" w:unhideWhenUsed="0"/>
-    <w:lsdException w:name="Light Shading Accent 6" w:semiHidden="0" w:uiPriority="60" w:unhideWhenUsed="0"/>
-    <w:lsdException w:name="Light List Accent 6" w:semiHidden="0" w:uiPriority="61" w:unhideWhenUsed="0"/>
-    <w:lsdException w:name="Light Grid Accent 6" w:semiHidden="0" w:uiPriority="62" w:unhideWhenUsed="0"/>
-    <w:lsdException w:name="Medium Shading 1 Accent 6" w:semiHidden="0" w:uiPriority="63" w:unhideWhenUsed="0"/>
-    <w:lsdException w:name="Medium Shading 2 Accent 6" w:semiHidden="0" w:uiPriority="64" w:unhideWhenUsed="0"/>
-    <w:lsdException w:name="Medium List 1 Accent 6" w:semiHidden="0" w:uiPriority="65" w:unhideWhenUsed="0"/>
-    <w:lsdException w:name="Medium List 2 Accent 6" w:semiHidden="0" w:uiPriority="66" w:unhideWhenUsed="0"/>
-    <w:lsdException w:name="Medium Grid 1 Accent 6" w:semiHidden="0" w:uiPriority="67" w:unhideWhenUsed="0"/>
-    <w:lsdException w:name="Medium Grid 2 Accent 6" w:semiHidden="0" w:uiPriority="68" w:unhideWhenUsed="0"/>
-    <w:lsdException w:name="Medium Grid 3 Accent 6" w:semiHidden="0" w:uiPriority="69" w:unhideWhenUsed="0"/>
-    <w:lsdException w:name="Dark List Accent 6" w:semiHidden="0" w:uiPriority="70" w:unhideWhenUsed="0"/>
-    <w:lsdException w:name="Colorful Shading Accent 6" w:semiHidden="0" w:uiPriority="71" w:unhideWhenUsed="0"/>
-    <w:lsdException w:name="Colorful List Accent 6" w:semiHidden="0" w:uiPriority="72" w:unhideWhenUsed="0"/>
-    <w:lsdException w:name="Colorful Grid Accent 6" w:semiHidden="0" w:uiPriority="73" w:unhideWhenUsed="0"/>
-    <w:lsdException w:name="Subtle Emphasis" w:semiHidden="0" w:uiPriority="19" w:unhideWhenUsed="0" w:qFormat="1"/>
-    <w:lsdException w:name="Intense Emphasis" w:semiHidden="0" w:uiPriority="21" w:unhideWhenUsed="0" w:qFormat="1"/>
-    <w:lsdException w:name="Subtle Reference" w:semiHidden="0" w:uiPriority="31" w:unhideWhenUsed="0" w:qFormat="1"/>
-    <w:lsdException w:name="Intense Reference" w:semiHidden="0" w:uiPriority="32" w:unhideWhenUsed="0" w:qFormat="1"/>
-    <w:lsdException w:name="Book Title" w:semiHidden="0" w:uiPriority="33" w:unhideWhenUsed="0" w:qFormat="1"/>
-    <w:lsdException w:name="Bibliography" w:uiPriority="37"/>
-    <w:lsdException w:name="TOC Heading" w:uiPriority="39" w:qFormat="1"/>
-  </w:latentStyles>
-  <w:style w:type="paragraph" w:default="1" w:styleId="Normal">
-    <w:name w:val="Normal"/>
-    <w:qFormat/>
-    <w:pPr>
-      <w:spacing w:after="200" w:line="276" w:lineRule="auto"/>
-    </w:pPr>
-    <w:rPr>
-      <w:sz w:val="22"/>
-      <w:szCs w:val="22"/>
-      <w:lang w:eastAsia="en-US"/>
-    </w:rPr>
-  </w:style>
-  <w:style w:type="paragraph" w:styleId="Titre2">
-    <w:name w:val="heading 2"/>
-    <w:basedOn w:val="Normal"/>
-    <w:next w:val="Normal"/>
-    <w:link w:val="Titre2Car"/>
-    <w:unhideWhenUsed/>
-    <w:qFormat/>
-    <w:locked/>
-    <w:pPr>
-      <w:keepNext/>
-      <w:keepLines/>
-      <w:spacing w:before="200" w:after="0"/>
-      <w:outlineLvl w:val="1"/>
-    </w:pPr>
-    <w:rPr>
-      <w:rFonts w:asciiTheme="majorHAnsi" w:eastAsiaTheme="majorEastAsia" w:hAnsiTheme="majorHAnsi" w:cstheme="majorBidi"/>
-      <w:b/>
-      <w:bCs/>
-      <w:color w:val="4F81BD" w:themeColor="accent1"/>
-      <w:sz w:val="26"/>
-      <w:szCs w:val="26"/>
-    </w:rPr>
-  </w:style>
-  <w:style w:type="paragraph" w:styleId="Titre3">
-    <w:name w:val="heading 3"/>
-    <w:basedOn w:val="Normal"/>
-    <w:next w:val="Normal"/>
-    <w:link w:val="Titre3Car"/>
-    <w:unhideWhenUsed/>
-    <w:qFormat/>
-    <w:locked/>
-    <w:pPr>
-      <w:keepNext/>
-      <w:keepLines/>
-      <w:spacing w:before="200" w:after="0"/>
-      <w:outlineLvl w:val="2"/>
-    </w:pPr>
-    <w:rPr>
-      <w:rFonts w:asciiTheme="majorHAnsi" w:eastAsiaTheme="majorEastAsia" w:hAnsiTheme="majorHAnsi" w:cstheme="majorBidi"/>
-      <w:b/>
-      <w:bCs/>
-      <w:color w:val="4F81BD" w:themeColor="accent1"/>
-    </w:rPr>
-  </w:style>
-  <w:style w:type="character" w:default="1" w:styleId="Policepardfaut">
-    <w:name w:val="Default Paragraph Font"/>
-    <w:uiPriority w:val="1"/>
-    <w:semiHidden/>
-    <w:unhideWhenUsed/>
-  </w:style>
-  <w:style w:type="table" w:default="1" w:styleId="TableauNormal">
-    <w:name w:val="Normal Table"/>
-    <w:uiPriority w:val="99"/>
-    <w:semiHidden/>
-    <w:unhideWhenUsed/>
-    <w:tblPr>
-      <w:tblInd w:w="0" w:type="dxa"/>
-      <w:tblCellMar>
-        <w:top w:w="0" w:type="dxa"/>
-        <w:left w:w="108" w:type="dxa"/>
-        <w:bottom w:w="0" w:type="dxa"/>
-        <w:right w:w="108" w:type="dxa"/>
-      </w:tblCellMar>
-    </w:tblPr>
-  </w:style>
-  <w:style w:type="numbering" w:default="1" w:styleId="Aucuneliste">
-    <w:name w:val="No List"/>
-    <w:uiPriority w:val="99"/>
-    <w:semiHidden/>
-    <w:unhideWhenUsed/>
-  </w:style>
-  <w:style w:type="paragraph" w:styleId="NormalWeb">
-    <w:name w:val="Normal (Web)"/>
-    <w:basedOn w:val="Normal"/>
-    <w:uiPriority w:val="99"/>
-    <w:pPr>
-      <w:spacing w:before="100" w:beforeAutospacing="1" w:after="119" w:line="240" w:lineRule="auto"/>
-    </w:pPr>
-    <w:rPr>
-      <w:rFonts w:ascii="Times New Roman" w:hAnsi="Times New Roman"/>
-      <w:sz w:val="24"/>
-      <w:szCs w:val="24"/>
-      <w:lang w:eastAsia="fr-FR"/>
-    </w:rPr>
-  </w:style>
-  <w:style w:type="table" w:styleId="Grilledutableau">
-    <w:name w:val="Table Grid"/>
-    <w:basedOn w:val="TableauNormal"/>
-    <w:uiPriority w:val="99"/>
-    <w:locked/>
-    <w:pPr>
-      <w:spacing w:after="200" w:line="276" w:lineRule="auto"/>
-    </w:pPr>
-    <w:rPr>
-      <w:rFonts w:eastAsia="Times New Roman"/>
-    </w:rPr>
-    <w:tblPr>
-      <w:tblBorders>
-        <w:top w:val="single" w:sz="4" w:space="0" w:color="auto"/>
-        <w:left w:val="single" w:sz="4" w:space="0" w:color="auto"/>
-        <w:bottom w:val="single" w:sz="4" w:space="0" w:color="auto"/>
-        <w:right w:val="single" w:sz="4" w:space="0" w:color="auto"/>
-        <w:insideH w:val="single" w:sz="4" w:space="0" w:color="auto"/>
-        <w:insideV w:val="single" w:sz="4" w:space="0" w:color="auto"/>
-      </w:tblBorders>
-    </w:tblPr>
-  </w:style>
-  <w:style w:type="character" w:styleId="Lienhypertexte">
-    <w:name w:val="Hyperlink"/>
-    <w:uiPriority w:val="99"/>
-    <w:rPr>
-      <w:rFonts w:cs="Times New Roman"/>
-      <w:color w:val="0000FF"/>
-      <w:u w:val="single"/>
-    </w:rPr>
-  </w:style>
-  <w:style w:type="paragraph" w:styleId="En-tte">
-    <w:name w:val="header"/>
-    <w:basedOn w:val="Normal"/>
-    <w:link w:val="En-tteCar"/>
-    <w:uiPriority w:val="99"/>
-    <w:unhideWhenUsed/>
-    <w:pPr>
-      <w:tabs>
-        <w:tab w:val="center" w:pos="4536"/>
-        <w:tab w:val="right" w:pos="9072"/>
-      </w:tabs>
-    </w:pPr>
-  </w:style>
-  <w:style w:type="character" w:customStyle="1" w:styleId="En-tteCar">
-    <w:name w:val="En-tête Car"/>
-    <w:link w:val="En-tte"/>
-    <w:uiPriority w:val="99"/>
-    <w:rPr>
-      <w:sz w:val="22"/>
-      <w:szCs w:val="22"/>
-      <w:lang w:eastAsia="en-US"/>
-    </w:rPr>
-  </w:style>
-  <w:style w:type="paragraph" w:styleId="Pieddepage">
-    <w:name w:val="footer"/>
-    <w:basedOn w:val="Normal"/>
-    <w:link w:val="PieddepageCar"/>
-    <w:uiPriority w:val="99"/>
-    <w:unhideWhenUsed/>
-    <w:pPr>
-      <w:tabs>
-        <w:tab w:val="center" w:pos="4536"/>
-        <w:tab w:val="right" w:pos="9072"/>
-      </w:tabs>
-    </w:pPr>
-  </w:style>
-  <w:style w:type="character" w:customStyle="1" w:styleId="PieddepageCar">
-    <w:name w:val="Pied de page Car"/>
-    <w:link w:val="Pieddepage"/>
-    <w:uiPriority w:val="99"/>
-    <w:rPr>
-      <w:sz w:val="22"/>
-      <w:szCs w:val="22"/>
-      <w:lang w:eastAsia="en-US"/>
-    </w:rPr>
-  </w:style>
-  <w:style w:type="paragraph" w:styleId="Textedebulles">
-    <w:name w:val="Balloon Text"/>
-    <w:basedOn w:val="Normal"/>
-    <w:link w:val="TextedebullesCar"/>
-    <w:uiPriority w:val="99"/>
-    <w:semiHidden/>
-    <w:unhideWhenUsed/>
-    <w:pPr>
-      <w:spacing w:after="0" w:line="240" w:lineRule="auto"/>
-    </w:pPr>
-    <w:rPr>
-      <w:rFonts w:ascii="Tahoma" w:hAnsi="Tahoma" w:cs="Tahoma"/>
-      <w:sz w:val="16"/>
-      <w:szCs w:val="16"/>
-    </w:rPr>
-  </w:style>
-  <w:style w:type="character" w:customStyle="1" w:styleId="TextedebullesCar">
-    <w:name w:val="Texte de bulles Car"/>
-    <w:link w:val="Textedebulles"/>
-    <w:uiPriority w:val="99"/>
-    <w:semiHidden/>
-    <w:rPr>
-      <w:rFonts w:ascii="Tahoma" w:hAnsi="Tahoma" w:cs="Tahoma"/>
-      <w:sz w:val="16"/>
-      <w:szCs w:val="16"/>
-      <w:lang w:eastAsia="en-US"/>
-    </w:rPr>
-  </w:style>
-  <w:style w:type="character" w:styleId="Marquedecommentaire">
-    <w:name w:val="annotation reference"/>
-    <w:uiPriority w:val="99"/>
-    <w:semiHidden/>
-    <w:unhideWhenUsed/>
-    <w:rPr>
-      <w:sz w:val="16"/>
-      <w:szCs w:val="16"/>
-    </w:rPr>
-  </w:style>
-  <w:style w:type="paragraph" w:styleId="Commentaire">
-    <w:name w:val="annotation text"/>
-    <w:basedOn w:val="Normal"/>
-    <w:link w:val="CommentaireCar"/>
-    <w:uiPriority w:val="99"/>
-    <w:semiHidden/>
-    <w:unhideWhenUsed/>
-    <w:rPr>
-      <w:sz w:val="20"/>
-      <w:szCs w:val="20"/>
-    </w:rPr>
-  </w:style>
-  <w:style w:type="character" w:customStyle="1" w:styleId="CommentaireCar">
-    <w:name w:val="Commentaire Car"/>
-    <w:link w:val="Commentaire"/>
-    <w:uiPriority w:val="99"/>
-    <w:semiHidden/>
-    <w:rPr>
-      <w:lang w:eastAsia="en-US"/>
-    </w:rPr>
-  </w:style>
-  <w:style w:type="paragraph" w:styleId="Objetducommentaire">
-    <w:name w:val="annotation subject"/>
-    <w:basedOn w:val="Commentaire"/>
-    <w:next w:val="Commentaire"/>
-    <w:link w:val="ObjetducommentaireCar"/>
-    <w:uiPriority w:val="99"/>
-    <w:semiHidden/>
-    <w:unhideWhenUsed/>
-    <w:rPr>
-      <w:b/>
-      <w:bCs/>
-    </w:rPr>
-  </w:style>
-  <w:style w:type="character" w:customStyle="1" w:styleId="ObjetducommentaireCar">
-    <w:name w:val="Objet du commentaire Car"/>
-    <w:link w:val="Objetducommentaire"/>
-    <w:uiPriority w:val="99"/>
-    <w:semiHidden/>
-    <w:rPr>
-      <w:b/>
-      <w:bCs/>
-      <w:lang w:eastAsia="en-US"/>
-    </w:rPr>
-  </w:style>
-  <w:style w:type="paragraph" w:styleId="Titre">
-    <w:name w:val="Title"/>
-    <w:basedOn w:val="Normal"/>
-    <w:next w:val="Normal"/>
-    <w:link w:val="TitreCar"/>
-    <w:qFormat/>
-    <w:locked/>
-    <w:pPr>
-      <w:pBdr>
-        <w:bottom w:val="single" w:sz="8" w:space="4" w:color="4F81BD" w:themeColor="accent1"/>
-      </w:pBdr>
-      <w:spacing w:after="300" w:line="240" w:lineRule="auto"/>
-      <w:contextualSpacing/>
-    </w:pPr>
-    <w:rPr>
-      <w:rFonts w:asciiTheme="majorHAnsi" w:eastAsiaTheme="majorEastAsia" w:hAnsiTheme="majorHAnsi" w:cstheme="majorBidi"/>
-      <w:color w:val="17365D" w:themeColor="text2" w:themeShade="BF"/>
-      <w:spacing w:val="5"/>
-      <w:kern w:val="28"/>
-      <w:sz w:val="52"/>
-      <w:szCs w:val="52"/>
-    </w:rPr>
-  </w:style>
-  <w:style w:type="character" w:customStyle="1" w:styleId="TitreCar">
-    <w:name w:val="Titre Car"/>
-    <w:basedOn w:val="Policepardfaut"/>
-    <w:link w:val="Titre"/>
-    <w:rPr>
-      <w:rFonts w:asciiTheme="majorHAnsi" w:eastAsiaTheme="majorEastAsia" w:hAnsiTheme="majorHAnsi" w:cstheme="majorBidi"/>
-      <w:color w:val="17365D" w:themeColor="text2" w:themeShade="BF"/>
-      <w:spacing w:val="5"/>
-      <w:kern w:val="28"/>
-      <w:sz w:val="52"/>
-      <w:szCs w:val="52"/>
-      <w:lang w:eastAsia="en-US"/>
-    </w:rPr>
-  </w:style>
-  <w:style w:type="character" w:customStyle="1" w:styleId="Titre2Car">
-    <w:name w:val="Titre 2 Car"/>
-    <w:basedOn w:val="Policepardfaut"/>
-    <w:link w:val="Titre2"/>
+    <w:rsid w:val="00131174"/>
     <w:rPr>
       <w:rFonts w:asciiTheme="majorHAnsi" w:eastAsiaTheme="majorEastAsia" w:hAnsiTheme="majorHAnsi" w:cstheme="majorBidi"/>
       <w:b/>
@@ -3399,7 +4072,7 @@
 </file>
 
 <file path=word/charts/chart1.xml><?xml version="1.0" encoding="utf-8"?>
-<c:chartSpace xmlns:c="http://schemas.openxmlformats.org/drawingml/2006/chart" xmlns:a="http://schemas.openxmlformats.org/drawingml/2006/main" xmlns:r="http://schemas.openxmlformats.org/officeDocument/2006/relationships">
+<c:chartSpace xmlns:c="http://schemas.openxmlformats.org/drawingml/2006/chart" xmlns:a="http://schemas.openxmlformats.org/drawingml/2006/main" xmlns:r="http://schemas.openxmlformats.org/officeDocument/2006/relationships" xmlns:c16r2="http://schemas.microsoft.com/office/drawing/2015/06/chart">
   <c:date1904 val="0"/>
   <c:lang val="fr-FR"/>
   <c:roundedCorners val="0"/>
@@ -3478,6 +4151,11 @@
             </c:numRef>
           </c:val>
           <c:smooth val="0"/>
+          <c:extLst>
+            <c:ext xmlns:c16="http://schemas.microsoft.com/office/drawing/2014/chart" uri="{C3380CC4-5D6E-409C-BE32-E72D297353CC}">
+              <c16:uniqueId val="{00000000-9D32-41CB-95D9-B447CA0C9653}"/>
+            </c:ext>
+          </c:extLst>
         </c:ser>
         <c:ser>
           <c:idx val="1"/>
@@ -3539,6 +4217,11 @@
             </c:numRef>
           </c:val>
           <c:smooth val="0"/>
+          <c:extLst>
+            <c:ext xmlns:c16="http://schemas.microsoft.com/office/drawing/2014/chart" uri="{C3380CC4-5D6E-409C-BE32-E72D297353CC}">
+              <c16:uniqueId val="{00000001-9D32-41CB-95D9-B447CA0C9653}"/>
+            </c:ext>
+          </c:extLst>
         </c:ser>
         <c:ser>
           <c:idx val="2"/>
@@ -3600,6 +4283,11 @@
             </c:numRef>
           </c:val>
           <c:smooth val="0"/>
+          <c:extLst>
+            <c:ext xmlns:c16="http://schemas.microsoft.com/office/drawing/2014/chart" uri="{C3380CC4-5D6E-409C-BE32-E72D297353CC}">
+              <c16:uniqueId val="{00000002-9D32-41CB-95D9-B447CA0C9653}"/>
+            </c:ext>
+          </c:extLst>
         </c:ser>
         <c:dLbls>
           <c:showLegendKey val="0"/>
@@ -3621,6 +4309,7 @@
         </c:scaling>
         <c:delete val="0"/>
         <c:axPos val="b"/>
+        <c:numFmt formatCode="General" sourceLinked="0"/>
         <c:majorTickMark val="out"/>
         <c:minorTickMark val="none"/>
         <c:tickLblPos val="nextTo"/>
@@ -3959,7 +4648,7 @@
 </file>
 
 <file path=customXml/itemProps1.xml><?xml version="1.0" encoding="utf-8"?>
-<ds:datastoreItem xmlns:ds="http://schemas.openxmlformats.org/officeDocument/2006/customXml" ds:itemID="{A40E38EF-2870-482C-B200-6AFFCB7D059A}">
+<ds:datastoreItem xmlns:ds="http://schemas.openxmlformats.org/officeDocument/2006/customXml" ds:itemID="{F8F99974-0A57-44A7-ABAA-8C07E8D1E028}">
   <ds:schemaRefs>
     <ds:schemaRef ds:uri="http://schemas.openxmlformats.org/officeDocument/2006/bibliography"/>
   </ds:schemaRefs>

</xml_diff>